<commit_message>
Projeto faltando machine learning
</commit_message>
<xml_diff>
--- a/README GS2.docx
+++ b/README GS2.docx
@@ -3786,6 +3786,1244 @@
         <w:t>Como o gráfico apresenta valores inteiros e únicos, a correlação se torna um pouco mais acídua, podendo alterar para menor ou maior mais facilmente, uma vez que “não tem meio termo”, a quantidade contém valores absolutos.</w:t>
       </w:r>
     </w:p>
+    <w:p>
+      <w:pPr>
+        <w:spacing w:line="360" w:lineRule="auto"/>
+        <w:ind w:firstLine="709"/>
+        <w:rPr>
+          <w:sz w:val="20"/>
+          <w:szCs w:val="20"/>
+        </w:rPr>
+      </w:pPr>
+    </w:p>
+    <w:p>
+      <w:pPr>
+        <w:pStyle w:val="PargrafodaLista"/>
+        <w:numPr>
+          <w:ilvl w:val="0"/>
+          <w:numId w:val="1"/>
+        </w:numPr>
+        <w:spacing w:line="360" w:lineRule="auto"/>
+        <w:rPr>
+          <w:sz w:val="20"/>
+          <w:szCs w:val="20"/>
+        </w:rPr>
+      </w:pPr>
+      <w:r>
+        <w:rPr>
+          <w:sz w:val="20"/>
+          <w:szCs w:val="20"/>
+        </w:rPr>
+        <w:t>TESTE DE HIPÓTESE</w:t>
+      </w:r>
+    </w:p>
+    <w:p>
+      <w:pPr>
+        <w:spacing w:line="360" w:lineRule="auto"/>
+        <w:ind w:firstLine="360"/>
+        <w:rPr>
+          <w:sz w:val="20"/>
+          <w:szCs w:val="20"/>
+        </w:rPr>
+      </w:pPr>
+      <w:r>
+        <w:rPr>
+          <w:sz w:val="20"/>
+          <w:szCs w:val="20"/>
+        </w:rPr>
+        <w:t>Os testes de hipótese servem para avaliar e calcular uma correlação, para averiguar se as variáveis se influenciam de fato ou não.</w:t>
+      </w:r>
+    </w:p>
+    <w:p>
+      <w:pPr>
+        <w:spacing w:line="360" w:lineRule="auto"/>
+        <w:ind w:firstLine="360"/>
+        <w:rPr>
+          <w:sz w:val="20"/>
+          <w:szCs w:val="20"/>
+        </w:rPr>
+      </w:pPr>
+      <w:r>
+        <w:rPr>
+          <w:sz w:val="20"/>
+          <w:szCs w:val="20"/>
+        </w:rPr>
+        <w:t>Fatores usados no teste de hipótese:</w:t>
+      </w:r>
+    </w:p>
+    <w:p>
+      <w:pPr>
+        <w:pStyle w:val="PargrafodaLista"/>
+        <w:numPr>
+          <w:ilvl w:val="0"/>
+          <w:numId w:val="22"/>
+        </w:numPr>
+        <w:spacing w:line="360" w:lineRule="auto"/>
+        <w:rPr>
+          <w:sz w:val="16"/>
+          <w:szCs w:val="16"/>
+        </w:rPr>
+      </w:pPr>
+      <w:r>
+        <w:rPr>
+          <w:b/>
+          <w:bCs/>
+          <w:sz w:val="16"/>
+          <w:szCs w:val="16"/>
+        </w:rPr>
+        <w:t>Valor p</w:t>
+      </w:r>
+      <w:r>
+        <w:rPr>
+          <w:sz w:val="16"/>
+          <w:szCs w:val="16"/>
+        </w:rPr>
+        <w:t>: É a chance de que os resultados que foram apresentados acontecessem por acaso. Se for baixo, significa que o resultado não aconteceu por sorte, foi estatisticamente influenciado.</w:t>
+      </w:r>
+    </w:p>
+    <w:p>
+      <w:pPr>
+        <w:pStyle w:val="PargrafodaLista"/>
+        <w:numPr>
+          <w:ilvl w:val="0"/>
+          <w:numId w:val="22"/>
+        </w:numPr>
+        <w:spacing w:line="360" w:lineRule="auto"/>
+        <w:rPr>
+          <w:sz w:val="16"/>
+          <w:szCs w:val="16"/>
+        </w:rPr>
+      </w:pPr>
+      <w:r>
+        <w:rPr>
+          <w:b/>
+          <w:bCs/>
+          <w:sz w:val="16"/>
+          <w:szCs w:val="16"/>
+        </w:rPr>
+        <w:t>Graus de liberdade</w:t>
+      </w:r>
+      <w:r>
+        <w:rPr>
+          <w:sz w:val="16"/>
+          <w:szCs w:val="16"/>
+        </w:rPr>
+        <w:t>: É o número de opções que temos para fazer os cálculos.</w:t>
+      </w:r>
+    </w:p>
+    <w:p>
+      <w:pPr>
+        <w:pStyle w:val="PargrafodaLista"/>
+        <w:numPr>
+          <w:ilvl w:val="0"/>
+          <w:numId w:val="22"/>
+        </w:numPr>
+        <w:spacing w:line="360" w:lineRule="auto"/>
+        <w:rPr>
+          <w:sz w:val="16"/>
+          <w:szCs w:val="16"/>
+        </w:rPr>
+      </w:pPr>
+      <w:r>
+        <w:rPr>
+          <w:b/>
+          <w:bCs/>
+          <w:sz w:val="16"/>
+          <w:szCs w:val="16"/>
+        </w:rPr>
+        <w:lastRenderedPageBreak/>
+        <w:t xml:space="preserve">Chi²: </w:t>
+      </w:r>
+      <w:r>
+        <w:rPr>
+          <w:sz w:val="16"/>
+          <w:szCs w:val="16"/>
+        </w:rPr>
+        <w:t>Serve para ver se as contagens que foram observadas são diferentes do que era esperado.</w:t>
+      </w:r>
+    </w:p>
+    <w:p>
+      <w:pPr>
+        <w:pStyle w:val="PargrafodaLista"/>
+        <w:numPr>
+          <w:ilvl w:val="0"/>
+          <w:numId w:val="22"/>
+        </w:numPr>
+        <w:spacing w:line="360" w:lineRule="auto"/>
+        <w:rPr>
+          <w:sz w:val="16"/>
+          <w:szCs w:val="16"/>
+        </w:rPr>
+      </w:pPr>
+      <w:r>
+        <w:rPr>
+          <w:b/>
+          <w:bCs/>
+          <w:sz w:val="16"/>
+          <w:szCs w:val="16"/>
+        </w:rPr>
+        <w:t>Frequências esperadas</w:t>
+      </w:r>
+      <w:r>
+        <w:rPr>
+          <w:sz w:val="16"/>
+          <w:szCs w:val="16"/>
+        </w:rPr>
+        <w:t>: São os números que deveriam aparecer se tudo estivesse normal.</w:t>
+      </w:r>
+    </w:p>
+    <w:p>
+      <w:pPr>
+        <w:spacing w:line="360" w:lineRule="auto"/>
+        <w:ind w:left="360"/>
+        <w:rPr>
+          <w:sz w:val="16"/>
+          <w:szCs w:val="16"/>
+        </w:rPr>
+      </w:pPr>
+      <w:r>
+        <w:rPr>
+          <w:sz w:val="16"/>
+          <w:szCs w:val="16"/>
+        </w:rPr>
+        <w:t>Nos testes de hipótese, os resultados obtidos foram:</w:t>
+      </w:r>
+    </w:p>
+    <w:p>
+      <w:pPr>
+        <w:spacing w:line="360" w:lineRule="auto"/>
+        <w:ind w:left="360"/>
+        <w:rPr>
+          <w:sz w:val="16"/>
+          <w:szCs w:val="16"/>
+        </w:rPr>
+      </w:pPr>
+    </w:p>
+    <w:p>
+      <w:pPr>
+        <w:spacing w:line="360" w:lineRule="auto"/>
+        <w:ind w:left="360"/>
+        <w:jc w:val="center"/>
+        <w:rPr>
+          <w:sz w:val="16"/>
+          <w:szCs w:val="16"/>
+        </w:rPr>
+      </w:pPr>
+      <w:r>
+        <w:rPr>
+          <w:sz w:val="16"/>
+          <w:szCs w:val="16"/>
+        </w:rPr>
+        <w:t>kms por mês X emissão de carbono</w:t>
+      </w:r>
+    </w:p>
+    <w:tbl>
+      <w:tblPr>
+        <w:tblStyle w:val="Tabelacomgrade"/>
+        <w:tblW w:w="0" w:type="auto"/>
+        <w:tblInd w:w="2547" w:type="dxa"/>
+        <w:tblLook w:val="04A0" w:firstRow="1" w:lastRow="0" w:firstColumn="1" w:lastColumn="0" w:noHBand="0" w:noVBand="1"/>
+      </w:tblPr>
+      <w:tblGrid>
+        <w:gridCol w:w="1873"/>
+        <w:gridCol w:w="1529"/>
+      </w:tblGrid>
+      <w:tr>
+        <w:tc>
+          <w:tcPr>
+            <w:tcW w:w="1873" w:type="dxa"/>
+          </w:tcPr>
+          <w:p>
+            <w:pPr>
+              <w:spacing w:line="360" w:lineRule="auto"/>
+              <w:jc w:val="center"/>
+              <w:rPr>
+                <w:sz w:val="16"/>
+                <w:szCs w:val="16"/>
+              </w:rPr>
+            </w:pPr>
+            <w:r>
+              <w:rPr>
+                <w:sz w:val="16"/>
+                <w:szCs w:val="16"/>
+              </w:rPr>
+              <w:t>Chi-square</w:t>
+            </w:r>
+          </w:p>
+        </w:tc>
+        <w:tc>
+          <w:tcPr>
+            <w:tcW w:w="1529" w:type="dxa"/>
+          </w:tcPr>
+          <w:p>
+            <w:pPr>
+              <w:spacing w:line="360" w:lineRule="auto"/>
+              <w:jc w:val="center"/>
+              <w:rPr>
+                <w:sz w:val="16"/>
+                <w:szCs w:val="16"/>
+              </w:rPr>
+            </w:pPr>
+            <w:r>
+              <w:rPr>
+                <w:sz w:val="16"/>
+                <w:szCs w:val="16"/>
+              </w:rPr>
+              <w:t>16606018.0</w:t>
+            </w:r>
+            <w:r>
+              <w:rPr>
+                <w:sz w:val="16"/>
+                <w:szCs w:val="16"/>
+              </w:rPr>
+              <w:t>2</w:t>
+            </w:r>
+          </w:p>
+        </w:tc>
+      </w:tr>
+      <w:tr>
+        <w:tc>
+          <w:tcPr>
+            <w:tcW w:w="1873" w:type="dxa"/>
+          </w:tcPr>
+          <w:p>
+            <w:pPr>
+              <w:spacing w:line="360" w:lineRule="auto"/>
+              <w:jc w:val="center"/>
+              <w:rPr>
+                <w:sz w:val="16"/>
+                <w:szCs w:val="16"/>
+              </w:rPr>
+            </w:pPr>
+            <w:r>
+              <w:rPr>
+                <w:sz w:val="16"/>
+                <w:szCs w:val="16"/>
+              </w:rPr>
+              <w:t>Valor p</w:t>
+            </w:r>
+          </w:p>
+        </w:tc>
+        <w:tc>
+          <w:tcPr>
+            <w:tcW w:w="1529" w:type="dxa"/>
+          </w:tcPr>
+          <w:p>
+            <w:pPr>
+              <w:spacing w:line="360" w:lineRule="auto"/>
+              <w:jc w:val="center"/>
+              <w:rPr>
+                <w:sz w:val="16"/>
+                <w:szCs w:val="16"/>
+              </w:rPr>
+            </w:pPr>
+            <w:r>
+              <w:rPr>
+                <w:sz w:val="16"/>
+                <w:szCs w:val="16"/>
+              </w:rPr>
+              <w:t>0.0</w:t>
+            </w:r>
+          </w:p>
+        </w:tc>
+      </w:tr>
+      <w:tr>
+        <w:tc>
+          <w:tcPr>
+            <w:tcW w:w="1873" w:type="dxa"/>
+          </w:tcPr>
+          <w:p>
+            <w:pPr>
+              <w:spacing w:line="360" w:lineRule="auto"/>
+              <w:jc w:val="center"/>
+              <w:rPr>
+                <w:sz w:val="16"/>
+                <w:szCs w:val="16"/>
+              </w:rPr>
+            </w:pPr>
+            <w:r>
+              <w:rPr>
+                <w:sz w:val="16"/>
+                <w:szCs w:val="16"/>
+              </w:rPr>
+              <w:t>Graus de liberdade</w:t>
+            </w:r>
+          </w:p>
+        </w:tc>
+        <w:tc>
+          <w:tcPr>
+            <w:tcW w:w="1529" w:type="dxa"/>
+          </w:tcPr>
+          <w:p>
+            <w:pPr>
+              <w:spacing w:line="360" w:lineRule="auto"/>
+              <w:jc w:val="center"/>
+              <w:rPr>
+                <w:sz w:val="16"/>
+                <w:szCs w:val="16"/>
+              </w:rPr>
+            </w:pPr>
+            <w:r>
+              <w:rPr>
+                <w:sz w:val="16"/>
+                <w:szCs w:val="16"/>
+              </w:rPr>
+              <w:t>14039016</w:t>
+            </w:r>
+          </w:p>
+        </w:tc>
+      </w:tr>
+      <w:tr>
+        <w:tc>
+          <w:tcPr>
+            <w:tcW w:w="1873" w:type="dxa"/>
+          </w:tcPr>
+          <w:p>
+            <w:pPr>
+              <w:spacing w:line="360" w:lineRule="auto"/>
+              <w:jc w:val="center"/>
+              <w:rPr>
+                <w:sz w:val="16"/>
+                <w:szCs w:val="16"/>
+              </w:rPr>
+            </w:pPr>
+            <w:r>
+              <w:rPr>
+                <w:sz w:val="16"/>
+                <w:szCs w:val="16"/>
+              </w:rPr>
+              <w:t>Hipótese nula</w:t>
+            </w:r>
+          </w:p>
+        </w:tc>
+        <w:tc>
+          <w:tcPr>
+            <w:tcW w:w="1529" w:type="dxa"/>
+          </w:tcPr>
+          <w:p>
+            <w:pPr>
+              <w:spacing w:line="360" w:lineRule="auto"/>
+              <w:jc w:val="center"/>
+              <w:rPr>
+                <w:sz w:val="16"/>
+                <w:szCs w:val="16"/>
+              </w:rPr>
+            </w:pPr>
+            <w:r>
+              <w:rPr>
+                <w:sz w:val="16"/>
+                <w:szCs w:val="16"/>
+              </w:rPr>
+              <w:t>Rejeitada</w:t>
+            </w:r>
+          </w:p>
+        </w:tc>
+      </w:tr>
+    </w:tbl>
+    <w:p>
+      <w:pPr>
+        <w:spacing w:line="360" w:lineRule="auto"/>
+        <w:rPr>
+          <w:sz w:val="16"/>
+          <w:szCs w:val="16"/>
+        </w:rPr>
+      </w:pPr>
+    </w:p>
+    <w:p>
+      <w:pPr>
+        <w:spacing w:line="360" w:lineRule="auto"/>
+        <w:ind w:left="360"/>
+        <w:jc w:val="center"/>
+        <w:rPr>
+          <w:sz w:val="16"/>
+          <w:szCs w:val="16"/>
+        </w:rPr>
+      </w:pPr>
+      <w:r>
+        <w:rPr>
+          <w:sz w:val="16"/>
+          <w:szCs w:val="16"/>
+        </w:rPr>
+        <w:t>quantidade de roupas novas por mês x emissão de carbono</w:t>
+      </w:r>
+    </w:p>
+    <w:tbl>
+      <w:tblPr>
+        <w:tblStyle w:val="Tabelacomgrade"/>
+        <w:tblW w:w="0" w:type="auto"/>
+        <w:tblInd w:w="2547" w:type="dxa"/>
+        <w:tblLook w:val="04A0" w:firstRow="1" w:lastRow="0" w:firstColumn="1" w:lastColumn="0" w:noHBand="0" w:noVBand="1"/>
+      </w:tblPr>
+      <w:tblGrid>
+        <w:gridCol w:w="1873"/>
+        <w:gridCol w:w="1529"/>
+      </w:tblGrid>
+      <w:tr>
+        <w:tc>
+          <w:tcPr>
+            <w:tcW w:w="1873" w:type="dxa"/>
+          </w:tcPr>
+          <w:p>
+            <w:pPr>
+              <w:spacing w:line="360" w:lineRule="auto"/>
+              <w:jc w:val="center"/>
+              <w:rPr>
+                <w:sz w:val="16"/>
+                <w:szCs w:val="16"/>
+              </w:rPr>
+            </w:pPr>
+            <w:r>
+              <w:rPr>
+                <w:sz w:val="16"/>
+                <w:szCs w:val="16"/>
+              </w:rPr>
+              <w:t>Chi-square</w:t>
+            </w:r>
+          </w:p>
+        </w:tc>
+        <w:tc>
+          <w:tcPr>
+            <w:tcW w:w="1529" w:type="dxa"/>
+          </w:tcPr>
+          <w:p>
+            <w:pPr>
+              <w:spacing w:line="360" w:lineRule="auto"/>
+              <w:jc w:val="center"/>
+              <w:rPr>
+                <w:sz w:val="16"/>
+                <w:szCs w:val="16"/>
+              </w:rPr>
+            </w:pPr>
+            <w:r>
+              <w:rPr>
+                <w:sz w:val="16"/>
+                <w:szCs w:val="16"/>
+              </w:rPr>
+              <w:t>176303.0</w:t>
+            </w:r>
+            <w:r>
+              <w:rPr>
+                <w:sz w:val="16"/>
+                <w:szCs w:val="16"/>
+              </w:rPr>
+              <w:t>1</w:t>
+            </w:r>
+          </w:p>
+        </w:tc>
+      </w:tr>
+      <w:tr>
+        <w:tc>
+          <w:tcPr>
+            <w:tcW w:w="1873" w:type="dxa"/>
+          </w:tcPr>
+          <w:p>
+            <w:pPr>
+              <w:spacing w:line="360" w:lineRule="auto"/>
+              <w:jc w:val="center"/>
+              <w:rPr>
+                <w:sz w:val="16"/>
+                <w:szCs w:val="16"/>
+              </w:rPr>
+            </w:pPr>
+            <w:r>
+              <w:rPr>
+                <w:sz w:val="16"/>
+                <w:szCs w:val="16"/>
+              </w:rPr>
+              <w:t>Valor p</w:t>
+            </w:r>
+          </w:p>
+        </w:tc>
+        <w:tc>
+          <w:tcPr>
+            <w:tcW w:w="1529" w:type="dxa"/>
+          </w:tcPr>
+          <w:p>
+            <w:pPr>
+              <w:spacing w:line="360" w:lineRule="auto"/>
+              <w:jc w:val="center"/>
+              <w:rPr>
+                <w:sz w:val="16"/>
+                <w:szCs w:val="16"/>
+              </w:rPr>
+            </w:pPr>
+            <w:r>
+              <w:rPr>
+                <w:sz w:val="16"/>
+                <w:szCs w:val="16"/>
+              </w:rPr>
+              <w:t>0.06386</w:t>
+            </w:r>
+          </w:p>
+        </w:tc>
+      </w:tr>
+      <w:tr>
+        <w:tc>
+          <w:tcPr>
+            <w:tcW w:w="1873" w:type="dxa"/>
+          </w:tcPr>
+          <w:p>
+            <w:pPr>
+              <w:spacing w:line="360" w:lineRule="auto"/>
+              <w:jc w:val="center"/>
+              <w:rPr>
+                <w:sz w:val="16"/>
+                <w:szCs w:val="16"/>
+              </w:rPr>
+            </w:pPr>
+            <w:r>
+              <w:rPr>
+                <w:sz w:val="16"/>
+                <w:szCs w:val="16"/>
+              </w:rPr>
+              <w:t>Graus de liberdade</w:t>
+            </w:r>
+          </w:p>
+        </w:tc>
+        <w:tc>
+          <w:tcPr>
+            <w:tcW w:w="1529" w:type="dxa"/>
+          </w:tcPr>
+          <w:p>
+            <w:pPr>
+              <w:spacing w:line="360" w:lineRule="auto"/>
+              <w:jc w:val="center"/>
+              <w:rPr>
+                <w:sz w:val="16"/>
+                <w:szCs w:val="16"/>
+              </w:rPr>
+            </w:pPr>
+            <w:r>
+              <w:rPr>
+                <w:sz w:val="16"/>
+                <w:szCs w:val="16"/>
+              </w:rPr>
+              <w:t>175400</w:t>
+            </w:r>
+          </w:p>
+        </w:tc>
+      </w:tr>
+      <w:tr>
+        <w:tc>
+          <w:tcPr>
+            <w:tcW w:w="1873" w:type="dxa"/>
+          </w:tcPr>
+          <w:p>
+            <w:pPr>
+              <w:spacing w:line="360" w:lineRule="auto"/>
+              <w:jc w:val="center"/>
+              <w:rPr>
+                <w:sz w:val="16"/>
+                <w:szCs w:val="16"/>
+              </w:rPr>
+            </w:pPr>
+            <w:r>
+              <w:rPr>
+                <w:sz w:val="16"/>
+                <w:szCs w:val="16"/>
+              </w:rPr>
+              <w:t>Hipótese nula</w:t>
+            </w:r>
+          </w:p>
+        </w:tc>
+        <w:tc>
+          <w:tcPr>
+            <w:tcW w:w="1529" w:type="dxa"/>
+          </w:tcPr>
+          <w:p>
+            <w:pPr>
+              <w:spacing w:line="360" w:lineRule="auto"/>
+              <w:jc w:val="center"/>
+              <w:rPr>
+                <w:sz w:val="16"/>
+                <w:szCs w:val="16"/>
+              </w:rPr>
+            </w:pPr>
+            <w:r>
+              <w:rPr>
+                <w:sz w:val="16"/>
+                <w:szCs w:val="16"/>
+              </w:rPr>
+              <w:t>Não rejeitada</w:t>
+            </w:r>
+          </w:p>
+        </w:tc>
+      </w:tr>
+    </w:tbl>
+    <w:p>
+      <w:pPr>
+        <w:spacing w:line="360" w:lineRule="auto"/>
+        <w:rPr>
+          <w:sz w:val="16"/>
+          <w:szCs w:val="16"/>
+        </w:rPr>
+      </w:pPr>
+    </w:p>
+    <w:p>
+      <w:pPr>
+        <w:spacing w:line="360" w:lineRule="auto"/>
+        <w:ind w:left="360"/>
+        <w:jc w:val="center"/>
+        <w:rPr>
+          <w:sz w:val="16"/>
+          <w:szCs w:val="16"/>
+        </w:rPr>
+      </w:pPr>
+      <w:r>
+        <w:rPr>
+          <w:sz w:val="16"/>
+          <w:szCs w:val="16"/>
+        </w:rPr>
+        <w:t>valor mensal gasto em supermercados X emissão de carbono</w:t>
+      </w:r>
+    </w:p>
+    <w:tbl>
+      <w:tblPr>
+        <w:tblStyle w:val="Tabelacomgrade"/>
+        <w:tblW w:w="0" w:type="auto"/>
+        <w:tblInd w:w="2547" w:type="dxa"/>
+        <w:tblLook w:val="04A0" w:firstRow="1" w:lastRow="0" w:firstColumn="1" w:lastColumn="0" w:noHBand="0" w:noVBand="1"/>
+      </w:tblPr>
+      <w:tblGrid>
+        <w:gridCol w:w="1873"/>
+        <w:gridCol w:w="1529"/>
+      </w:tblGrid>
+      <w:tr>
+        <w:tc>
+          <w:tcPr>
+            <w:tcW w:w="1873" w:type="dxa"/>
+          </w:tcPr>
+          <w:p>
+            <w:pPr>
+              <w:spacing w:line="360" w:lineRule="auto"/>
+              <w:jc w:val="center"/>
+              <w:rPr>
+                <w:sz w:val="16"/>
+                <w:szCs w:val="16"/>
+              </w:rPr>
+            </w:pPr>
+            <w:r>
+              <w:rPr>
+                <w:sz w:val="16"/>
+                <w:szCs w:val="16"/>
+              </w:rPr>
+              <w:t>Chi-square</w:t>
+            </w:r>
+          </w:p>
+        </w:tc>
+        <w:tc>
+          <w:tcPr>
+            <w:tcW w:w="1529" w:type="dxa"/>
+          </w:tcPr>
+          <w:p>
+            <w:pPr>
+              <w:spacing w:line="360" w:lineRule="auto"/>
+              <w:jc w:val="center"/>
+              <w:rPr>
+                <w:sz w:val="16"/>
+                <w:szCs w:val="16"/>
+              </w:rPr>
+            </w:pPr>
+            <w:r>
+              <w:rPr>
+                <w:sz w:val="16"/>
+                <w:szCs w:val="16"/>
+              </w:rPr>
+              <w:t>875094.80</w:t>
+            </w:r>
+          </w:p>
+        </w:tc>
+      </w:tr>
+      <w:tr>
+        <w:tc>
+          <w:tcPr>
+            <w:tcW w:w="1873" w:type="dxa"/>
+          </w:tcPr>
+          <w:p>
+            <w:pPr>
+              <w:spacing w:line="360" w:lineRule="auto"/>
+              <w:jc w:val="center"/>
+              <w:rPr>
+                <w:sz w:val="16"/>
+                <w:szCs w:val="16"/>
+              </w:rPr>
+            </w:pPr>
+            <w:r>
+              <w:rPr>
+                <w:sz w:val="16"/>
+                <w:szCs w:val="16"/>
+              </w:rPr>
+              <w:t>Valor p</w:t>
+            </w:r>
+          </w:p>
+        </w:tc>
+        <w:tc>
+          <w:tcPr>
+            <w:tcW w:w="1529" w:type="dxa"/>
+          </w:tcPr>
+          <w:p>
+            <w:pPr>
+              <w:spacing w:line="360" w:lineRule="auto"/>
+              <w:jc w:val="center"/>
+              <w:rPr>
+                <w:sz w:val="16"/>
+                <w:szCs w:val="16"/>
+              </w:rPr>
+            </w:pPr>
+            <w:r>
+              <w:rPr>
+                <w:sz w:val="16"/>
+                <w:szCs w:val="16"/>
+              </w:rPr>
+              <w:t>0.1126</w:t>
+            </w:r>
+            <w:r>
+              <w:rPr>
+                <w:sz w:val="16"/>
+                <w:szCs w:val="16"/>
+              </w:rPr>
+              <w:t>8</w:t>
+            </w:r>
+          </w:p>
+        </w:tc>
+      </w:tr>
+      <w:tr>
+        <w:tc>
+          <w:tcPr>
+            <w:tcW w:w="1873" w:type="dxa"/>
+          </w:tcPr>
+          <w:p>
+            <w:pPr>
+              <w:spacing w:line="360" w:lineRule="auto"/>
+              <w:jc w:val="center"/>
+              <w:rPr>
+                <w:sz w:val="16"/>
+                <w:szCs w:val="16"/>
+              </w:rPr>
+            </w:pPr>
+            <w:r>
+              <w:rPr>
+                <w:sz w:val="16"/>
+                <w:szCs w:val="16"/>
+              </w:rPr>
+              <w:t>Graus de liberdade</w:t>
+            </w:r>
+          </w:p>
+        </w:tc>
+        <w:tc>
+          <w:tcPr>
+            <w:tcW w:w="1529" w:type="dxa"/>
+          </w:tcPr>
+          <w:p>
+            <w:pPr>
+              <w:spacing w:line="360" w:lineRule="auto"/>
+              <w:jc w:val="center"/>
+              <w:rPr>
+                <w:sz w:val="16"/>
+                <w:szCs w:val="16"/>
+              </w:rPr>
+            </w:pPr>
+            <w:r>
+              <w:rPr>
+                <w:sz w:val="16"/>
+                <w:szCs w:val="16"/>
+              </w:rPr>
+              <w:t>873492</w:t>
+            </w:r>
+          </w:p>
+        </w:tc>
+      </w:tr>
+      <w:tr>
+        <w:tc>
+          <w:tcPr>
+            <w:tcW w:w="1873" w:type="dxa"/>
+          </w:tcPr>
+          <w:p>
+            <w:pPr>
+              <w:spacing w:line="360" w:lineRule="auto"/>
+              <w:jc w:val="center"/>
+              <w:rPr>
+                <w:sz w:val="16"/>
+                <w:szCs w:val="16"/>
+              </w:rPr>
+            </w:pPr>
+            <w:r>
+              <w:rPr>
+                <w:sz w:val="16"/>
+                <w:szCs w:val="16"/>
+              </w:rPr>
+              <w:t>Hipótese nula</w:t>
+            </w:r>
+          </w:p>
+        </w:tc>
+        <w:tc>
+          <w:tcPr>
+            <w:tcW w:w="1529" w:type="dxa"/>
+          </w:tcPr>
+          <w:p>
+            <w:pPr>
+              <w:spacing w:line="360" w:lineRule="auto"/>
+              <w:jc w:val="center"/>
+              <w:rPr>
+                <w:sz w:val="16"/>
+                <w:szCs w:val="16"/>
+              </w:rPr>
+            </w:pPr>
+            <w:r>
+              <w:rPr>
+                <w:sz w:val="16"/>
+                <w:szCs w:val="16"/>
+              </w:rPr>
+              <w:t>Não rejeitada</w:t>
+            </w:r>
+          </w:p>
+        </w:tc>
+      </w:tr>
+    </w:tbl>
+    <w:p>
+      <w:pPr>
+        <w:spacing w:line="360" w:lineRule="auto"/>
+        <w:ind w:left="360"/>
+        <w:rPr>
+          <w:sz w:val="16"/>
+          <w:szCs w:val="16"/>
+        </w:rPr>
+      </w:pPr>
+    </w:p>
+    <w:p>
+      <w:pPr>
+        <w:spacing w:line="360" w:lineRule="auto"/>
+        <w:ind w:left="360"/>
+        <w:jc w:val="center"/>
+        <w:rPr>
+          <w:sz w:val="16"/>
+          <w:szCs w:val="16"/>
+        </w:rPr>
+      </w:pPr>
+      <w:r>
+        <w:rPr>
+          <w:sz w:val="16"/>
+          <w:szCs w:val="16"/>
+        </w:rPr>
+        <w:t>quantidade de sacolas de lixo utilizadas por semana X emissão de carbono</w:t>
+      </w:r>
+    </w:p>
+    <w:tbl>
+      <w:tblPr>
+        <w:tblStyle w:val="Tabelacomgrade"/>
+        <w:tblW w:w="0" w:type="auto"/>
+        <w:tblInd w:w="2547" w:type="dxa"/>
+        <w:tblLook w:val="04A0" w:firstRow="1" w:lastRow="0" w:firstColumn="1" w:lastColumn="0" w:noHBand="0" w:noVBand="1"/>
+      </w:tblPr>
+      <w:tblGrid>
+        <w:gridCol w:w="1873"/>
+        <w:gridCol w:w="1529"/>
+      </w:tblGrid>
+      <w:tr>
+        <w:tc>
+          <w:tcPr>
+            <w:tcW w:w="1873" w:type="dxa"/>
+          </w:tcPr>
+          <w:p>
+            <w:pPr>
+              <w:spacing w:line="360" w:lineRule="auto"/>
+              <w:jc w:val="center"/>
+              <w:rPr>
+                <w:sz w:val="16"/>
+                <w:szCs w:val="16"/>
+              </w:rPr>
+            </w:pPr>
+            <w:r>
+              <w:rPr>
+                <w:sz w:val="16"/>
+                <w:szCs w:val="16"/>
+              </w:rPr>
+              <w:t>Chi-square</w:t>
+            </w:r>
+          </w:p>
+        </w:tc>
+        <w:tc>
+          <w:tcPr>
+            <w:tcW w:w="1529" w:type="dxa"/>
+          </w:tcPr>
+          <w:p>
+            <w:pPr>
+              <w:spacing w:line="360" w:lineRule="auto"/>
+              <w:jc w:val="center"/>
+              <w:rPr>
+                <w:sz w:val="16"/>
+                <w:szCs w:val="16"/>
+              </w:rPr>
+            </w:pPr>
+            <w:r>
+              <w:rPr>
+                <w:sz w:val="16"/>
+                <w:szCs w:val="16"/>
+              </w:rPr>
+              <w:t>21482.8</w:t>
+            </w:r>
+            <w:r>
+              <w:rPr>
+                <w:sz w:val="16"/>
+                <w:szCs w:val="16"/>
+              </w:rPr>
+              <w:t>8</w:t>
+            </w:r>
+          </w:p>
+        </w:tc>
+      </w:tr>
+      <w:tr>
+        <w:tc>
+          <w:tcPr>
+            <w:tcW w:w="1873" w:type="dxa"/>
+          </w:tcPr>
+          <w:p>
+            <w:pPr>
+              <w:spacing w:line="360" w:lineRule="auto"/>
+              <w:jc w:val="center"/>
+              <w:rPr>
+                <w:sz w:val="16"/>
+                <w:szCs w:val="16"/>
+              </w:rPr>
+            </w:pPr>
+            <w:r>
+              <w:rPr>
+                <w:sz w:val="16"/>
+                <w:szCs w:val="16"/>
+              </w:rPr>
+              <w:t>Valor p</w:t>
+            </w:r>
+          </w:p>
+        </w:tc>
+        <w:tc>
+          <w:tcPr>
+            <w:tcW w:w="1529" w:type="dxa"/>
+          </w:tcPr>
+          <w:p>
+            <w:pPr>
+              <w:spacing w:line="360" w:lineRule="auto"/>
+              <w:jc w:val="center"/>
+              <w:rPr>
+                <w:sz w:val="16"/>
+                <w:szCs w:val="16"/>
+              </w:rPr>
+            </w:pPr>
+            <w:r>
+              <w:rPr>
+                <w:sz w:val="16"/>
+                <w:szCs w:val="16"/>
+              </w:rPr>
+              <w:t>0.017</w:t>
+            </w:r>
+            <w:r>
+              <w:rPr>
+                <w:sz w:val="16"/>
+                <w:szCs w:val="16"/>
+              </w:rPr>
+              <w:t>50</w:t>
+            </w:r>
+          </w:p>
+        </w:tc>
+      </w:tr>
+      <w:tr>
+        <w:tc>
+          <w:tcPr>
+            <w:tcW w:w="1873" w:type="dxa"/>
+          </w:tcPr>
+          <w:p>
+            <w:pPr>
+              <w:spacing w:line="360" w:lineRule="auto"/>
+              <w:jc w:val="center"/>
+              <w:rPr>
+                <w:sz w:val="16"/>
+                <w:szCs w:val="16"/>
+              </w:rPr>
+            </w:pPr>
+            <w:r>
+              <w:rPr>
+                <w:sz w:val="16"/>
+                <w:szCs w:val="16"/>
+              </w:rPr>
+              <w:t>Graus de liberdade</w:t>
+            </w:r>
+          </w:p>
+        </w:tc>
+        <w:tc>
+          <w:tcPr>
+            <w:tcW w:w="1529" w:type="dxa"/>
+          </w:tcPr>
+          <w:p>
+            <w:pPr>
+              <w:spacing w:line="360" w:lineRule="auto"/>
+              <w:jc w:val="center"/>
+              <w:rPr>
+                <w:sz w:val="16"/>
+                <w:szCs w:val="16"/>
+              </w:rPr>
+            </w:pPr>
+            <w:r>
+              <w:rPr>
+                <w:sz w:val="16"/>
+                <w:szCs w:val="16"/>
+              </w:rPr>
+              <w:t>21048</w:t>
+            </w:r>
+          </w:p>
+        </w:tc>
+      </w:tr>
+      <w:tr>
+        <w:tc>
+          <w:tcPr>
+            <w:tcW w:w="1873" w:type="dxa"/>
+          </w:tcPr>
+          <w:p>
+            <w:pPr>
+              <w:spacing w:line="360" w:lineRule="auto"/>
+              <w:jc w:val="center"/>
+              <w:rPr>
+                <w:sz w:val="16"/>
+                <w:szCs w:val="16"/>
+              </w:rPr>
+            </w:pPr>
+            <w:r>
+              <w:rPr>
+                <w:sz w:val="16"/>
+                <w:szCs w:val="16"/>
+              </w:rPr>
+              <w:t>Hipótese nula</w:t>
+            </w:r>
+          </w:p>
+        </w:tc>
+        <w:tc>
+          <w:tcPr>
+            <w:tcW w:w="1529" w:type="dxa"/>
+          </w:tcPr>
+          <w:p>
+            <w:pPr>
+              <w:spacing w:line="360" w:lineRule="auto"/>
+              <w:jc w:val="center"/>
+              <w:rPr>
+                <w:sz w:val="16"/>
+                <w:szCs w:val="16"/>
+              </w:rPr>
+            </w:pPr>
+            <w:r>
+              <w:rPr>
+                <w:sz w:val="16"/>
+                <w:szCs w:val="16"/>
+              </w:rPr>
+              <w:t>R</w:t>
+            </w:r>
+            <w:r>
+              <w:rPr>
+                <w:sz w:val="16"/>
+                <w:szCs w:val="16"/>
+              </w:rPr>
+              <w:t>ejeitada</w:t>
+            </w:r>
+          </w:p>
+        </w:tc>
+      </w:tr>
+    </w:tbl>
+    <w:p>
+      <w:pPr>
+        <w:spacing w:line="360" w:lineRule="auto"/>
+        <w:ind w:left="360"/>
+        <w:rPr>
+          <w:sz w:val="16"/>
+          <w:szCs w:val="16"/>
+        </w:rPr>
+      </w:pPr>
+    </w:p>
+    <w:p>
+      <w:pPr>
+        <w:spacing w:line="360" w:lineRule="auto"/>
+        <w:ind w:firstLine="360"/>
+        <w:rPr>
+          <w:sz w:val="20"/>
+          <w:szCs w:val="20"/>
+        </w:rPr>
+      </w:pPr>
+      <w:r>
+        <w:rPr>
+          <w:sz w:val="20"/>
+          <w:szCs w:val="20"/>
+        </w:rPr>
+        <w:t>Como previsto, os modelos que tinham a maior correlação foram confirmados.</w:t>
+      </w:r>
+    </w:p>
+    <w:p>
+      <w:pPr>
+        <w:spacing w:line="360" w:lineRule="auto"/>
+        <w:ind w:firstLine="360"/>
+        <w:rPr>
+          <w:sz w:val="20"/>
+          <w:szCs w:val="20"/>
+        </w:rPr>
+      </w:pPr>
+      <w:r>
+        <w:rPr>
+          <w:sz w:val="20"/>
+          <w:szCs w:val="20"/>
+        </w:rPr>
+        <w:t>Hipótese nula rejeitada significa que as variáveis influenciam uma na outra.</w:t>
+      </w:r>
+    </w:p>
+    <w:p>
+      <w:pPr>
+        <w:spacing w:line="360" w:lineRule="auto"/>
+        <w:ind w:firstLine="360"/>
+        <w:rPr>
+          <w:sz w:val="20"/>
+          <w:szCs w:val="20"/>
+        </w:rPr>
+      </w:pPr>
+      <w:r>
+        <w:rPr>
+          <w:sz w:val="20"/>
+          <w:szCs w:val="20"/>
+        </w:rPr>
+        <w:t>Hipótese nula não rejeitada informa não correlação.</w:t>
+      </w:r>
+    </w:p>
+    <w:p>
+      <w:pPr>
+        <w:spacing w:line="360" w:lineRule="auto"/>
+        <w:ind w:firstLine="360"/>
+        <w:rPr>
+          <w:sz w:val="20"/>
+          <w:szCs w:val="20"/>
+        </w:rPr>
+      </w:pPr>
+      <w:r>
+        <w:rPr>
+          <w:sz w:val="20"/>
+          <w:szCs w:val="20"/>
+        </w:rPr>
+        <w:t>Sacolas de lixo utilizadas por mês e quantidade de quilômetros rodados de carro são as variáveis que mais influenciam na emissão de carbono, ou seja, que mais necessitam de atenção!</w:t>
+      </w:r>
+    </w:p>
+    <w:p>
+      <w:pPr>
+        <w:pStyle w:val="PargrafodaLista"/>
+        <w:numPr>
+          <w:ilvl w:val="0"/>
+          <w:numId w:val="1"/>
+        </w:numPr>
+        <w:spacing w:line="360" w:lineRule="auto"/>
+        <w:rPr>
+          <w:sz w:val="20"/>
+          <w:szCs w:val="20"/>
+        </w:rPr>
+      </w:pPr>
+      <w:r>
+        <w:rPr>
+          <w:sz w:val="20"/>
+          <w:szCs w:val="20"/>
+        </w:rPr>
+        <w:t>MACHINE LEARNING</w:t>
+      </w:r>
+    </w:p>
     <w:sectPr>
       <w:pgSz w:w="11906" w:h="16838"/>
       <w:pgMar w:top="1417" w:right="1701" w:bottom="1417" w:left="1701" w:header="708" w:footer="708" w:gutter="0"/>
@@ -3921,7 +5159,7 @@
       <w:lvlText w:val=""/>
       <w:lvlJc w:val="left"/>
       <w:pPr>
-        <w:ind w:left="2138" w:hanging="360"/>
+        <w:ind w:left="1410" w:hanging="360"/>
       </w:pPr>
       <w:rPr>
         <w:rFonts w:ascii="Wingdings" w:hAnsi="Wingdings" w:hint="default"/>
@@ -3933,7 +5171,7 @@
       <w:lvlText w:val="o"/>
       <w:lvlJc w:val="left"/>
       <w:pPr>
-        <w:ind w:left="2858" w:hanging="360"/>
+        <w:ind w:left="2130" w:hanging="360"/>
       </w:pPr>
       <w:rPr>
         <w:rFonts w:ascii="Courier New" w:hAnsi="Courier New" w:cs="Courier New" w:hint="default"/>
@@ -3945,7 +5183,7 @@
       <w:lvlText w:val=""/>
       <w:lvlJc w:val="left"/>
       <w:pPr>
-        <w:ind w:left="3578" w:hanging="360"/>
+        <w:ind w:left="2850" w:hanging="360"/>
       </w:pPr>
       <w:rPr>
         <w:rFonts w:ascii="Wingdings" w:hAnsi="Wingdings" w:hint="default"/>
@@ -3957,7 +5195,7 @@
       <w:lvlText w:val=""/>
       <w:lvlJc w:val="left"/>
       <w:pPr>
-        <w:ind w:left="4298" w:hanging="360"/>
+        <w:ind w:left="3570" w:hanging="360"/>
       </w:pPr>
       <w:rPr>
         <w:rFonts w:ascii="Symbol" w:hAnsi="Symbol" w:hint="default"/>
@@ -3969,7 +5207,7 @@
       <w:lvlText w:val="o"/>
       <w:lvlJc w:val="left"/>
       <w:pPr>
-        <w:ind w:left="5018" w:hanging="360"/>
+        <w:ind w:left="4290" w:hanging="360"/>
       </w:pPr>
       <w:rPr>
         <w:rFonts w:ascii="Courier New" w:hAnsi="Courier New" w:cs="Courier New" w:hint="default"/>
@@ -3981,7 +5219,7 @@
       <w:lvlText w:val=""/>
       <w:lvlJc w:val="left"/>
       <w:pPr>
-        <w:ind w:left="5738" w:hanging="360"/>
+        <w:ind w:left="5010" w:hanging="360"/>
       </w:pPr>
       <w:rPr>
         <w:rFonts w:ascii="Wingdings" w:hAnsi="Wingdings" w:hint="default"/>
@@ -3993,7 +5231,7 @@
       <w:lvlText w:val=""/>
       <w:lvlJc w:val="left"/>
       <w:pPr>
-        <w:ind w:left="6458" w:hanging="360"/>
+        <w:ind w:left="5730" w:hanging="360"/>
       </w:pPr>
       <w:rPr>
         <w:rFonts w:ascii="Symbol" w:hAnsi="Symbol" w:hint="default"/>
@@ -4005,7 +5243,7 @@
       <w:lvlText w:val="o"/>
       <w:lvlJc w:val="left"/>
       <w:pPr>
-        <w:ind w:left="7178" w:hanging="360"/>
+        <w:ind w:left="6450" w:hanging="360"/>
       </w:pPr>
       <w:rPr>
         <w:rFonts w:ascii="Courier New" w:hAnsi="Courier New" w:cs="Courier New" w:hint="default"/>
@@ -4017,7 +5255,7 @@
       <w:lvlText w:val=""/>
       <w:lvlJc w:val="left"/>
       <w:pPr>
-        <w:ind w:left="7898" w:hanging="360"/>
+        <w:ind w:left="7170" w:hanging="360"/>
       </w:pPr>
       <w:rPr>
         <w:rFonts w:ascii="Wingdings" w:hAnsi="Wingdings" w:hint="default"/>
@@ -4224,6 +5462,119 @@
     </w:lvl>
   </w:abstractNum>
   <w:abstractNum w:abstractNumId="4" w15:restartNumberingAfterBreak="0">
+    <w:nsid w:val="0F33520E"/>
+    <w:multiLevelType w:val="hybridMultilevel"/>
+    <w:tmpl w:val="73C8540E"/>
+    <w:lvl w:ilvl="0" w:tplc="04160005">
+      <w:start w:val="1"/>
+      <w:numFmt w:val="bullet"/>
+      <w:lvlText w:val=""/>
+      <w:lvlJc w:val="left"/>
+      <w:pPr>
+        <w:ind w:left="720" w:hanging="360"/>
+      </w:pPr>
+      <w:rPr>
+        <w:rFonts w:ascii="Wingdings" w:hAnsi="Wingdings" w:hint="default"/>
+      </w:rPr>
+    </w:lvl>
+    <w:lvl w:ilvl="1" w:tplc="04160003" w:tentative="1">
+      <w:start w:val="1"/>
+      <w:numFmt w:val="bullet"/>
+      <w:lvlText w:val="o"/>
+      <w:lvlJc w:val="left"/>
+      <w:pPr>
+        <w:ind w:left="1440" w:hanging="360"/>
+      </w:pPr>
+      <w:rPr>
+        <w:rFonts w:ascii="Courier New" w:hAnsi="Courier New" w:cs="Courier New" w:hint="default"/>
+      </w:rPr>
+    </w:lvl>
+    <w:lvl w:ilvl="2" w:tplc="04160005" w:tentative="1">
+      <w:start w:val="1"/>
+      <w:numFmt w:val="bullet"/>
+      <w:lvlText w:val=""/>
+      <w:lvlJc w:val="left"/>
+      <w:pPr>
+        <w:ind w:left="2160" w:hanging="360"/>
+      </w:pPr>
+      <w:rPr>
+        <w:rFonts w:ascii="Wingdings" w:hAnsi="Wingdings" w:hint="default"/>
+      </w:rPr>
+    </w:lvl>
+    <w:lvl w:ilvl="3" w:tplc="04160001" w:tentative="1">
+      <w:start w:val="1"/>
+      <w:numFmt w:val="bullet"/>
+      <w:lvlText w:val=""/>
+      <w:lvlJc w:val="left"/>
+      <w:pPr>
+        <w:ind w:left="2880" w:hanging="360"/>
+      </w:pPr>
+      <w:rPr>
+        <w:rFonts w:ascii="Symbol" w:hAnsi="Symbol" w:hint="default"/>
+      </w:rPr>
+    </w:lvl>
+    <w:lvl w:ilvl="4" w:tplc="04160003" w:tentative="1">
+      <w:start w:val="1"/>
+      <w:numFmt w:val="bullet"/>
+      <w:lvlText w:val="o"/>
+      <w:lvlJc w:val="left"/>
+      <w:pPr>
+        <w:ind w:left="3600" w:hanging="360"/>
+      </w:pPr>
+      <w:rPr>
+        <w:rFonts w:ascii="Courier New" w:hAnsi="Courier New" w:cs="Courier New" w:hint="default"/>
+      </w:rPr>
+    </w:lvl>
+    <w:lvl w:ilvl="5" w:tplc="04160005" w:tentative="1">
+      <w:start w:val="1"/>
+      <w:numFmt w:val="bullet"/>
+      <w:lvlText w:val=""/>
+      <w:lvlJc w:val="left"/>
+      <w:pPr>
+        <w:ind w:left="4320" w:hanging="360"/>
+      </w:pPr>
+      <w:rPr>
+        <w:rFonts w:ascii="Wingdings" w:hAnsi="Wingdings" w:hint="default"/>
+      </w:rPr>
+    </w:lvl>
+    <w:lvl w:ilvl="6" w:tplc="04160001" w:tentative="1">
+      <w:start w:val="1"/>
+      <w:numFmt w:val="bullet"/>
+      <w:lvlText w:val=""/>
+      <w:lvlJc w:val="left"/>
+      <w:pPr>
+        <w:ind w:left="5040" w:hanging="360"/>
+      </w:pPr>
+      <w:rPr>
+        <w:rFonts w:ascii="Symbol" w:hAnsi="Symbol" w:hint="default"/>
+      </w:rPr>
+    </w:lvl>
+    <w:lvl w:ilvl="7" w:tplc="04160003" w:tentative="1">
+      <w:start w:val="1"/>
+      <w:numFmt w:val="bullet"/>
+      <w:lvlText w:val="o"/>
+      <w:lvlJc w:val="left"/>
+      <w:pPr>
+        <w:ind w:left="5760" w:hanging="360"/>
+      </w:pPr>
+      <w:rPr>
+        <w:rFonts w:ascii="Courier New" w:hAnsi="Courier New" w:cs="Courier New" w:hint="default"/>
+      </w:rPr>
+    </w:lvl>
+    <w:lvl w:ilvl="8" w:tplc="04160005" w:tentative="1">
+      <w:start w:val="1"/>
+      <w:numFmt w:val="bullet"/>
+      <w:lvlText w:val=""/>
+      <w:lvlJc w:val="left"/>
+      <w:pPr>
+        <w:ind w:left="6480" w:hanging="360"/>
+      </w:pPr>
+      <w:rPr>
+        <w:rFonts w:ascii="Wingdings" w:hAnsi="Wingdings" w:hint="default"/>
+      </w:rPr>
+    </w:lvl>
+  </w:abstractNum>
+  <w:abstractNum w:abstractNumId="5" w15:restartNumberingAfterBreak="0">
     <w:nsid w:val="1B0D7B8C"/>
     <w:multiLevelType w:val="hybridMultilevel"/>
     <w:tmpl w:val="5D0C0CC6"/>
@@ -4309,7 +5660,7 @@
       </w:pPr>
     </w:lvl>
   </w:abstractNum>
-  <w:abstractNum w:abstractNumId="5" w15:restartNumberingAfterBreak="0">
+  <w:abstractNum w:abstractNumId="6" w15:restartNumberingAfterBreak="0">
     <w:nsid w:val="1B2873CC"/>
     <w:multiLevelType w:val="hybridMultilevel"/>
     <w:tmpl w:val="340AC73C"/>
@@ -4395,7 +5746,7 @@
       </w:pPr>
     </w:lvl>
   </w:abstractNum>
-  <w:abstractNum w:abstractNumId="6" w15:restartNumberingAfterBreak="0">
+  <w:abstractNum w:abstractNumId="7" w15:restartNumberingAfterBreak="0">
     <w:nsid w:val="1DD76DFB"/>
     <w:multiLevelType w:val="hybridMultilevel"/>
     <w:tmpl w:val="1F20987E"/>
@@ -4508,7 +5859,7 @@
       </w:rPr>
     </w:lvl>
   </w:abstractNum>
-  <w:abstractNum w:abstractNumId="7" w15:restartNumberingAfterBreak="0">
+  <w:abstractNum w:abstractNumId="8" w15:restartNumberingAfterBreak="0">
     <w:nsid w:val="2B936128"/>
     <w:multiLevelType w:val="hybridMultilevel"/>
     <w:tmpl w:val="2C18E418"/>
@@ -4621,7 +5972,7 @@
       </w:rPr>
     </w:lvl>
   </w:abstractNum>
-  <w:abstractNum w:abstractNumId="8" w15:restartNumberingAfterBreak="0">
+  <w:abstractNum w:abstractNumId="9" w15:restartNumberingAfterBreak="0">
     <w:nsid w:val="323A0EA4"/>
     <w:multiLevelType w:val="hybridMultilevel"/>
     <w:tmpl w:val="BC24523E"/>
@@ -4707,7 +6058,7 @@
       </w:pPr>
     </w:lvl>
   </w:abstractNum>
-  <w:abstractNum w:abstractNumId="9" w15:restartNumberingAfterBreak="0">
+  <w:abstractNum w:abstractNumId="10" w15:restartNumberingAfterBreak="0">
     <w:nsid w:val="38DE65FD"/>
     <w:multiLevelType w:val="hybridMultilevel"/>
     <w:tmpl w:val="F2D217A4"/>
@@ -4820,7 +6171,7 @@
       </w:rPr>
     </w:lvl>
   </w:abstractNum>
-  <w:abstractNum w:abstractNumId="10" w15:restartNumberingAfterBreak="0">
+  <w:abstractNum w:abstractNumId="11" w15:restartNumberingAfterBreak="0">
     <w:nsid w:val="3BE75368"/>
     <w:multiLevelType w:val="multilevel"/>
     <w:tmpl w:val="E4F07BC2"/>
@@ -4933,7 +6284,7 @@
       </w:pPr>
     </w:lvl>
   </w:abstractNum>
-  <w:abstractNum w:abstractNumId="11" w15:restartNumberingAfterBreak="0">
+  <w:abstractNum w:abstractNumId="12" w15:restartNumberingAfterBreak="0">
     <w:nsid w:val="3FBA0CB7"/>
     <w:multiLevelType w:val="hybridMultilevel"/>
     <w:tmpl w:val="D4A203FC"/>
@@ -5019,7 +6370,7 @@
       </w:pPr>
     </w:lvl>
   </w:abstractNum>
-  <w:abstractNum w:abstractNumId="12" w15:restartNumberingAfterBreak="0">
+  <w:abstractNum w:abstractNumId="13" w15:restartNumberingAfterBreak="0">
     <w:nsid w:val="488A1248"/>
     <w:multiLevelType w:val="hybridMultilevel"/>
     <w:tmpl w:val="F738A7A4"/>
@@ -5132,7 +6483,7 @@
       </w:rPr>
     </w:lvl>
   </w:abstractNum>
-  <w:abstractNum w:abstractNumId="13" w15:restartNumberingAfterBreak="0">
+  <w:abstractNum w:abstractNumId="14" w15:restartNumberingAfterBreak="0">
     <w:nsid w:val="490205A7"/>
     <w:multiLevelType w:val="hybridMultilevel"/>
     <w:tmpl w:val="322E9164"/>
@@ -5218,7 +6569,7 @@
       </w:pPr>
     </w:lvl>
   </w:abstractNum>
-  <w:abstractNum w:abstractNumId="14" w15:restartNumberingAfterBreak="0">
+  <w:abstractNum w:abstractNumId="15" w15:restartNumberingAfterBreak="0">
     <w:nsid w:val="4C517EC9"/>
     <w:multiLevelType w:val="hybridMultilevel"/>
     <w:tmpl w:val="933CF538"/>
@@ -5331,7 +6682,7 @@
       </w:rPr>
     </w:lvl>
   </w:abstractNum>
-  <w:abstractNum w:abstractNumId="15" w15:restartNumberingAfterBreak="0">
+  <w:abstractNum w:abstractNumId="16" w15:restartNumberingAfterBreak="0">
     <w:nsid w:val="52623FE2"/>
     <w:multiLevelType w:val="hybridMultilevel"/>
     <w:tmpl w:val="087CCC9E"/>
@@ -5421,7 +6772,7 @@
       </w:pPr>
     </w:lvl>
   </w:abstractNum>
-  <w:abstractNum w:abstractNumId="16" w15:restartNumberingAfterBreak="0">
+  <w:abstractNum w:abstractNumId="17" w15:restartNumberingAfterBreak="0">
     <w:nsid w:val="54E05BFA"/>
     <w:multiLevelType w:val="hybridMultilevel"/>
     <w:tmpl w:val="57B06E20"/>
@@ -5533,7 +6884,7 @@
       </w:rPr>
     </w:lvl>
   </w:abstractNum>
-  <w:abstractNum w:abstractNumId="17" w15:restartNumberingAfterBreak="0">
+  <w:abstractNum w:abstractNumId="18" w15:restartNumberingAfterBreak="0">
     <w:nsid w:val="5B093C20"/>
     <w:multiLevelType w:val="hybridMultilevel"/>
     <w:tmpl w:val="CD048A4A"/>
@@ -5646,7 +6997,7 @@
       </w:rPr>
     </w:lvl>
   </w:abstractNum>
-  <w:abstractNum w:abstractNumId="18" w15:restartNumberingAfterBreak="0">
+  <w:abstractNum w:abstractNumId="19" w15:restartNumberingAfterBreak="0">
     <w:nsid w:val="665E7FB0"/>
     <w:multiLevelType w:val="hybridMultilevel"/>
     <w:tmpl w:val="B91CFA92"/>
@@ -5759,7 +7110,7 @@
       </w:rPr>
     </w:lvl>
   </w:abstractNum>
-  <w:abstractNum w:abstractNumId="19" w15:restartNumberingAfterBreak="0">
+  <w:abstractNum w:abstractNumId="20" w15:restartNumberingAfterBreak="0">
     <w:nsid w:val="779E2C7C"/>
     <w:multiLevelType w:val="hybridMultilevel"/>
     <w:tmpl w:val="B0DED716"/>
@@ -5872,10 +7223,10 @@
       </w:rPr>
     </w:lvl>
   </w:abstractNum>
-  <w:abstractNum w:abstractNumId="20" w15:restartNumberingAfterBreak="0">
+  <w:abstractNum w:abstractNumId="21" w15:restartNumberingAfterBreak="0">
     <w:nsid w:val="7CCF6282"/>
     <w:multiLevelType w:val="hybridMultilevel"/>
-    <w:tmpl w:val="A00C91D4"/>
+    <w:tmpl w:val="5CB03704"/>
     <w:lvl w:ilvl="0" w:tplc="0416000F">
       <w:start w:val="1"/>
       <w:numFmt w:val="decimal"/>
@@ -5959,22 +7310,22 @@
     </w:lvl>
   </w:abstractNum>
   <w:num w:numId="1" w16cid:durableId="981158312">
+    <w:abstractNumId w:val="21"/>
+  </w:num>
+  <w:num w:numId="2" w16cid:durableId="2111585799">
+    <w:abstractNumId w:val="16"/>
+  </w:num>
+  <w:num w:numId="3" w16cid:durableId="23874916">
+    <w:abstractNumId w:val="10"/>
+  </w:num>
+  <w:num w:numId="4" w16cid:durableId="581767038">
     <w:abstractNumId w:val="20"/>
   </w:num>
-  <w:num w:numId="2" w16cid:durableId="2111585799">
-    <w:abstractNumId w:val="15"/>
-  </w:num>
-  <w:num w:numId="3" w16cid:durableId="23874916">
-    <w:abstractNumId w:val="9"/>
-  </w:num>
-  <w:num w:numId="4" w16cid:durableId="581767038">
-    <w:abstractNumId w:val="19"/>
-  </w:num>
   <w:num w:numId="5" w16cid:durableId="532184267">
-    <w:abstractNumId w:val="17"/>
+    <w:abstractNumId w:val="18"/>
   </w:num>
   <w:num w:numId="6" w16cid:durableId="110831323">
-    <w:abstractNumId w:val="14"/>
+    <w:abstractNumId w:val="15"/>
   </w:num>
   <w:num w:numId="7" w16cid:durableId="1293705172">
     <w:abstractNumId w:val="1"/>
@@ -5983,43 +7334,46 @@
     <w:abstractNumId w:val="3"/>
   </w:num>
   <w:num w:numId="9" w16cid:durableId="922641405">
-    <w:abstractNumId w:val="7"/>
+    <w:abstractNumId w:val="8"/>
   </w:num>
   <w:num w:numId="10" w16cid:durableId="682783195">
-    <w:abstractNumId w:val="10"/>
+    <w:abstractNumId w:val="11"/>
   </w:num>
   <w:num w:numId="11" w16cid:durableId="255870545">
-    <w:abstractNumId w:val="12"/>
+    <w:abstractNumId w:val="13"/>
   </w:num>
   <w:num w:numId="12" w16cid:durableId="313224392">
     <w:abstractNumId w:val="0"/>
   </w:num>
   <w:num w:numId="13" w16cid:durableId="694843514">
-    <w:abstractNumId w:val="11"/>
+    <w:abstractNumId w:val="12"/>
   </w:num>
   <w:num w:numId="14" w16cid:durableId="1176578236">
-    <w:abstractNumId w:val="16"/>
+    <w:abstractNumId w:val="17"/>
   </w:num>
   <w:num w:numId="15" w16cid:durableId="359360219">
-    <w:abstractNumId w:val="8"/>
+    <w:abstractNumId w:val="9"/>
   </w:num>
   <w:num w:numId="16" w16cid:durableId="145559903">
+    <w:abstractNumId w:val="6"/>
+  </w:num>
+  <w:num w:numId="17" w16cid:durableId="1707943862">
     <w:abstractNumId w:val="5"/>
   </w:num>
-  <w:num w:numId="17" w16cid:durableId="1707943862">
-    <w:abstractNumId w:val="4"/>
-  </w:num>
   <w:num w:numId="18" w16cid:durableId="331762737">
-    <w:abstractNumId w:val="13"/>
+    <w:abstractNumId w:val="14"/>
   </w:num>
   <w:num w:numId="19" w16cid:durableId="658925694">
     <w:abstractNumId w:val="2"/>
   </w:num>
   <w:num w:numId="20" w16cid:durableId="102118116">
-    <w:abstractNumId w:val="6"/>
+    <w:abstractNumId w:val="7"/>
   </w:num>
   <w:num w:numId="21" w16cid:durableId="1257709929">
-    <w:abstractNumId w:val="18"/>
+    <w:abstractNumId w:val="19"/>
+  </w:num>
+  <w:num w:numId="22" w16cid:durableId="271785342">
+    <w:abstractNumId w:val="4"/>
   </w:num>
 </w:numbering>
 </file>
@@ -6941,6 +8295,25 @@
       <w:spacing w:val="5"/>
     </w:rPr>
   </w:style>
+  <w:style w:type="table" w:styleId="Tabelacomgrade">
+    <w:name w:val="Table Grid"/>
+    <w:basedOn w:val="Tabelanormal"/>
+    <w:uiPriority w:val="39"/>
+    <w:rsid w:val="00037F1B"/>
+    <w:pPr>
+      <w:spacing w:after="0" w:line="240" w:lineRule="auto"/>
+    </w:pPr>
+    <w:tblPr>
+      <w:tblBorders>
+        <w:top w:val="single" w:sz="4" w:space="0" w:color="auto"/>
+        <w:left w:val="single" w:sz="4" w:space="0" w:color="auto"/>
+        <w:bottom w:val="single" w:sz="4" w:space="0" w:color="auto"/>
+        <w:right w:val="single" w:sz="4" w:space="0" w:color="auto"/>
+        <w:insideH w:val="single" w:sz="4" w:space="0" w:color="auto"/>
+        <w:insideV w:val="single" w:sz="4" w:space="0" w:color="auto"/>
+      </w:tblBorders>
+    </w:tblPr>
+  </w:style>
 </w:styles>
 </file>
 

</xml_diff>

<commit_message>
Projeto finalizadogit statusgit statusgit statusgit status!
</commit_message>
<xml_diff>
--- a/README GS2.docx
+++ b/README GS2.docx
@@ -495,14 +495,117 @@
     </w:p>
     <w:p>
       <w:pPr>
-        <w:spacing w:line="360" w:lineRule="auto"/>
-        <w:ind w:firstLine="709"/>
+        <w:pStyle w:val="PargrafodaLista"/>
+        <w:numPr>
+          <w:ilvl w:val="0"/>
+          <w:numId w:val="1"/>
+        </w:numPr>
+        <w:spacing w:line="360" w:lineRule="auto"/>
         <w:jc w:val="both"/>
         <w:rPr>
           <w:sz w:val="20"/>
           <w:szCs w:val="20"/>
         </w:rPr>
       </w:pPr>
+      <w:r>
+        <w:t>RESUMO</w:t>
+      </w:r>
+    </w:p>
+    <w:p>
+      <w:pPr>
+        <w:spacing w:line="360" w:lineRule="auto"/>
+        <w:ind w:left="360"/>
+        <w:jc w:val="both"/>
+        <w:rPr>
+          <w:sz w:val="20"/>
+          <w:szCs w:val="20"/>
+        </w:rPr>
+      </w:pPr>
+      <w:r>
+        <w:rPr>
+          <w:sz w:val="20"/>
+          <w:szCs w:val="20"/>
+        </w:rPr>
+        <w:t>O projeto versa sobre a análise de dois datasets que armazenam dados sobre:</w:t>
+      </w:r>
+    </w:p>
+    <w:p>
+      <w:pPr>
+        <w:pStyle w:val="PargrafodaLista"/>
+        <w:numPr>
+          <w:ilvl w:val="0"/>
+          <w:numId w:val="26"/>
+        </w:numPr>
+        <w:spacing w:line="360" w:lineRule="auto"/>
+        <w:jc w:val="both"/>
+        <w:rPr>
+          <w:sz w:val="20"/>
+          <w:szCs w:val="20"/>
+        </w:rPr>
+      </w:pPr>
+      <w:r>
+        <w:rPr>
+          <w:sz w:val="20"/>
+          <w:szCs w:val="20"/>
+        </w:rPr>
+        <w:t>Países e suas emissões de carbono</w:t>
+      </w:r>
+    </w:p>
+    <w:p>
+      <w:pPr>
+        <w:pStyle w:val="PargrafodaLista"/>
+        <w:numPr>
+          <w:ilvl w:val="0"/>
+          <w:numId w:val="26"/>
+        </w:numPr>
+        <w:spacing w:line="360" w:lineRule="auto"/>
+        <w:jc w:val="both"/>
+        <w:rPr>
+          <w:sz w:val="20"/>
+          <w:szCs w:val="20"/>
+        </w:rPr>
+      </w:pPr>
+      <w:r>
+        <w:rPr>
+          <w:sz w:val="20"/>
+          <w:szCs w:val="20"/>
+        </w:rPr>
+        <w:t>Influentes principais na geração de CO2</w:t>
+      </w:r>
+    </w:p>
+    <w:p>
+      <w:pPr>
+        <w:spacing w:line="360" w:lineRule="auto"/>
+        <w:ind w:left="360"/>
+        <w:jc w:val="both"/>
+        <w:rPr>
+          <w:sz w:val="20"/>
+          <w:szCs w:val="20"/>
+        </w:rPr>
+      </w:pPr>
+      <w:r>
+        <w:rPr>
+          <w:sz w:val="20"/>
+          <w:szCs w:val="20"/>
+        </w:rPr>
+        <w:t xml:space="preserve">Os datasets ajudam a obter informações sobre pontos que mais geram gás carbônico e seus influentes, como a quilometragem dirigida em um carro, uso de sacos plásticos de lixo, e os países que mais produzem (em quilotoneladas), bem como a sua metrica de toneladas </w:t>
+      </w:r>
+      <w:r>
+        <w:rPr>
+          <w:i/>
+          <w:iCs/>
+          <w:sz w:val="20"/>
+          <w:szCs w:val="20"/>
+        </w:rPr>
+        <w:t>per capita</w:t>
+      </w:r>
+      <w:r>
+        <w:rPr>
+          <w:sz w:val="20"/>
+          <w:szCs w:val="20"/>
+        </w:rPr>
+        <w:t>.</w:t>
+      </w:r>
     </w:p>
     <w:p>
       <w:pPr>
@@ -1198,6 +1301,7 @@
           <w:sz w:val="20"/>
           <w:szCs w:val="20"/>
         </w:rPr>
+        <w:lastRenderedPageBreak/>
         <w:t xml:space="preserve">Frequency of Traveling by Air: </w:t>
       </w:r>
       <w:r>
@@ -1571,7 +1675,6 @@
           <w:sz w:val="20"/>
           <w:szCs w:val="20"/>
         </w:rPr>
-        <w:lastRenderedPageBreak/>
         <w:t xml:space="preserve">Cooking_With: </w:t>
       </w:r>
       <w:r>
@@ -1714,7 +1817,47 @@
           <w:sz w:val="20"/>
           <w:szCs w:val="20"/>
         </w:rPr>
-        <w:t>Qual é a relação entre o total de CO2 emitido e a região dos países?</w:t>
+        <w:t xml:space="preserve">Qual é a relação entre o total de CO2 emitido e a </w:t>
+      </w:r>
+      <w:r>
+        <w:rPr>
+          <w:b/>
+          <w:bCs/>
+          <w:sz w:val="20"/>
+          <w:szCs w:val="20"/>
+        </w:rPr>
+        <w:t>quantidade de roupas compradas</w:t>
+      </w:r>
+      <w:r>
+        <w:rPr>
+          <w:b/>
+          <w:bCs/>
+          <w:sz w:val="20"/>
+          <w:szCs w:val="20"/>
+        </w:rPr>
+        <w:t>?</w:t>
+      </w:r>
+    </w:p>
+    <w:p>
+      <w:pPr>
+        <w:pStyle w:val="PargrafodaLista"/>
+        <w:numPr>
+          <w:ilvl w:val="0"/>
+          <w:numId w:val="25"/>
+        </w:numPr>
+        <w:spacing w:line="360" w:lineRule="auto"/>
+        <w:jc w:val="both"/>
+        <w:rPr>
+          <w:sz w:val="18"/>
+          <w:szCs w:val="18"/>
+        </w:rPr>
+      </w:pPr>
+      <w:r>
+        <w:rPr>
+          <w:sz w:val="18"/>
+          <w:szCs w:val="18"/>
+        </w:rPr>
+        <w:t>Correlação relativamente baixa (0.198), porém se enquadra em uma das mais altas de todos os influentes.</w:t>
       </w:r>
     </w:p>
     <w:p>
@@ -1738,7 +1881,47 @@
           <w:sz w:val="20"/>
           <w:szCs w:val="20"/>
         </w:rPr>
-        <w:t>Existe alguma correlação entre a emissão de CO2 e o tipo de transporte utilizado pelos países?</w:t>
+        <w:t>Existe alguma correlação entre a emissão de CO2 e transporte utilizado pel</w:t>
+      </w:r>
+      <w:r>
+        <w:rPr>
+          <w:b/>
+          <w:bCs/>
+          <w:sz w:val="20"/>
+          <w:szCs w:val="20"/>
+        </w:rPr>
+        <w:t>as pessoas cotidianamente</w:t>
+      </w:r>
+      <w:r>
+        <w:rPr>
+          <w:b/>
+          <w:bCs/>
+          <w:sz w:val="20"/>
+          <w:szCs w:val="20"/>
+        </w:rPr>
+        <w:t>?</w:t>
+      </w:r>
+    </w:p>
+    <w:p>
+      <w:pPr>
+        <w:pStyle w:val="PargrafodaLista"/>
+        <w:numPr>
+          <w:ilvl w:val="0"/>
+          <w:numId w:val="25"/>
+        </w:numPr>
+        <w:spacing w:line="360" w:lineRule="auto"/>
+        <w:jc w:val="both"/>
+        <w:rPr>
+          <w:sz w:val="20"/>
+          <w:szCs w:val="20"/>
+        </w:rPr>
+      </w:pPr>
+      <w:r>
+        <w:rPr>
+          <w:sz w:val="20"/>
+          <w:szCs w:val="20"/>
+        </w:rPr>
+        <w:t>Sim! Os carros, ônibus e caminhões são os meis de transporte que, dentre os outros do dataset, mais geram pegada de carbono.</w:t>
       </w:r>
     </w:p>
     <w:p>
@@ -1770,7 +1953,7 @@
         <w:pStyle w:val="PargrafodaLista"/>
         <w:numPr>
           <w:ilvl w:val="0"/>
-          <w:numId w:val="17"/>
+          <w:numId w:val="25"/>
         </w:numPr>
         <w:spacing w:line="360" w:lineRule="auto"/>
         <w:jc w:val="both"/>
@@ -1781,12 +1964,17 @@
       </w:pPr>
       <w:r>
         <w:rPr>
-          <w:b/>
-          <w:bCs/>
-          <w:sz w:val="20"/>
-          <w:szCs w:val="20"/>
-        </w:rPr>
-        <w:t>O tipo de energia utilizado (renovável ou não) influencia diretamente a quantidade de CO2 emitido?</w:t>
+          <w:sz w:val="20"/>
+          <w:szCs w:val="20"/>
+        </w:rPr>
+        <w:t>Seguindo as</w:t>
+      </w:r>
+      <w:r>
+        <w:rPr>
+          <w:sz w:val="20"/>
+          <w:szCs w:val="20"/>
+        </w:rPr>
+        <w:t xml:space="preserve"> observações do dataset, quanto mais os países produzem (e aumentam o seu PIB), mais carbono geram, por isso que os Estados Unidos e a China lideram disparadamente o ranking de maiores geradores de CO2.</w:t>
       </w:r>
     </w:p>
     <w:p>
@@ -1810,7 +1998,47 @@
           <w:sz w:val="20"/>
           <w:szCs w:val="20"/>
         </w:rPr>
-        <w:t>Existe uma tendência de aumento das emissões de CO2 ao longo do tempo?</w:t>
+        <w:t xml:space="preserve">O </w:t>
+      </w:r>
+      <w:r>
+        <w:rPr>
+          <w:b/>
+          <w:bCs/>
+          <w:sz w:val="20"/>
+          <w:szCs w:val="20"/>
+        </w:rPr>
+        <w:t xml:space="preserve">tempo de uso da internet </w:t>
+      </w:r>
+      <w:r>
+        <w:rPr>
+          <w:b/>
+          <w:bCs/>
+          <w:sz w:val="20"/>
+          <w:szCs w:val="20"/>
+        </w:rPr>
+        <w:t>influencia diretamente a quantidade de CO2 emitido?</w:t>
+      </w:r>
+    </w:p>
+    <w:p>
+      <w:pPr>
+        <w:pStyle w:val="PargrafodaLista"/>
+        <w:numPr>
+          <w:ilvl w:val="0"/>
+          <w:numId w:val="25"/>
+        </w:numPr>
+        <w:spacing w:line="360" w:lineRule="auto"/>
+        <w:jc w:val="both"/>
+        <w:rPr>
+          <w:sz w:val="20"/>
+          <w:szCs w:val="20"/>
+        </w:rPr>
+      </w:pPr>
+      <w:r>
+        <w:rPr>
+          <w:sz w:val="20"/>
+          <w:szCs w:val="20"/>
+        </w:rPr>
+        <w:t>Sim, porém em baixíssima quantidade, considerado quase irrelevante.</w:t>
       </w:r>
     </w:p>
     <w:p>
@@ -1834,7 +2062,29 @@
           <w:sz w:val="20"/>
           <w:szCs w:val="20"/>
         </w:rPr>
-        <w:t>Qual a relação entre o nível de urbanização e as emissões de CO2?</w:t>
+        <w:t>Existe uma tendência de aumento das emissões de CO2 ao longo do tempo?</w:t>
+      </w:r>
+    </w:p>
+    <w:p>
+      <w:pPr>
+        <w:pStyle w:val="PargrafodaLista"/>
+        <w:numPr>
+          <w:ilvl w:val="0"/>
+          <w:numId w:val="25"/>
+        </w:numPr>
+        <w:spacing w:line="360" w:lineRule="auto"/>
+        <w:jc w:val="both"/>
+        <w:rPr>
+          <w:sz w:val="20"/>
+          <w:szCs w:val="20"/>
+        </w:rPr>
+      </w:pPr>
+      <w:r>
+        <w:rPr>
+          <w:sz w:val="20"/>
+          <w:szCs w:val="20"/>
+        </w:rPr>
+        <w:t>Sim, seguindo toda a inovação e adesão da tecnologia até nas coisas mais simples, é possível afirmar que, sem correta abordagem, o nível de produção de CO2 tende a subir.</w:t>
       </w:r>
     </w:p>
     <w:p>
@@ -1858,7 +2108,37 @@
           <w:sz w:val="20"/>
           <w:szCs w:val="20"/>
         </w:rPr>
-        <w:t>Os países com maior emissão de CO2 por capita estão mais ou menos propensos a implementar políticas ambientais?</w:t>
+        <w:t>Qual a relação entre o nível de urbanização e as emissões de CO2?</w:t>
+      </w:r>
+    </w:p>
+    <w:p>
+      <w:pPr>
+        <w:pStyle w:val="PargrafodaLista"/>
+        <w:numPr>
+          <w:ilvl w:val="0"/>
+          <w:numId w:val="25"/>
+        </w:numPr>
+        <w:spacing w:line="360" w:lineRule="auto"/>
+        <w:jc w:val="both"/>
+        <w:rPr>
+          <w:sz w:val="20"/>
+          <w:szCs w:val="20"/>
+        </w:rPr>
+      </w:pPr>
+      <w:r>
+        <w:rPr>
+          <w:sz w:val="20"/>
+          <w:szCs w:val="20"/>
+        </w:rPr>
+        <w:t xml:space="preserve">Com o aumento da urbanização, produção, industrialização e adaptação das pessoas a produtos mais tecnológicos e facilitadores, as emissões de CO2 </w:t>
+      </w:r>
+      <w:r>
+        <w:rPr>
+          <w:sz w:val="20"/>
+          <w:szCs w:val="20"/>
+        </w:rPr>
+        <w:lastRenderedPageBreak/>
+        <w:t>aumentam, devido ao fato de ser difícil encontrar equilíbrio entre a praticidade e o cuidado com o meio ambiente.</w:t>
       </w:r>
     </w:p>
     <w:p>
@@ -1882,7 +2162,52 @@
           <w:sz w:val="20"/>
           <w:szCs w:val="20"/>
         </w:rPr>
-        <w:t>Há uma relação entre o nível de consumo de combustíveis fósseis e as emissões de CO2?</w:t>
+        <w:t>Os países com maior emissão de CO2 por capita estão mais ou menos propensos a implementar políticas ambientais</w:t>
+      </w:r>
+      <w:r>
+        <w:rPr>
+          <w:b/>
+          <w:bCs/>
+          <w:sz w:val="20"/>
+          <w:szCs w:val="20"/>
+        </w:rPr>
+        <w:t>?</w:t>
+      </w:r>
+    </w:p>
+    <w:p>
+      <w:pPr>
+        <w:pStyle w:val="PargrafodaLista"/>
+        <w:numPr>
+          <w:ilvl w:val="0"/>
+          <w:numId w:val="25"/>
+        </w:numPr>
+        <w:spacing w:line="360" w:lineRule="auto"/>
+        <w:jc w:val="both"/>
+        <w:rPr>
+          <w:sz w:val="20"/>
+          <w:szCs w:val="20"/>
+        </w:rPr>
+      </w:pPr>
+      <w:r>
+        <w:rPr>
+          <w:sz w:val="20"/>
+          <w:szCs w:val="20"/>
+        </w:rPr>
+        <w:t>Para os países que mais emitem CO2, a conscientização é um assunto que não agrada totalmente, pois irá limitar a produção a um nível ou a uma resposta ao meio ambiente. Entretanto, como temos organizações como a ONU, esquivar-se desses movimentos de cuidado é um perigo aos maiores produtores, pois indicam falta de interesse no meio ambiente, o que pode afetar diretamente a sua economia</w:t>
+      </w:r>
+      <w:r>
+        <w:rPr>
+          <w:sz w:val="20"/>
+          <w:szCs w:val="20"/>
+        </w:rPr>
+        <w:t xml:space="preserve"> e a sua imagem</w:t>
+      </w:r>
+      <w:r>
+        <w:rPr>
+          <w:sz w:val="20"/>
+          <w:szCs w:val="20"/>
+        </w:rPr>
+        <w:t xml:space="preserve"> por conta dos valores mundiais.</w:t>
       </w:r>
     </w:p>
     <w:p>
@@ -1906,7 +2231,82 @@
           <w:sz w:val="20"/>
           <w:szCs w:val="20"/>
         </w:rPr>
-        <w:t>Quais países estão alcançando maior redução nas emissões de CO2 ao longo do tempo?</w:t>
+        <w:t xml:space="preserve">Há uma relação entre </w:t>
+      </w:r>
+      <w:r>
+        <w:rPr>
+          <w:b/>
+          <w:bCs/>
+          <w:sz w:val="20"/>
+          <w:szCs w:val="20"/>
+        </w:rPr>
+        <w:t xml:space="preserve">o valor de compra em supermercados </w:t>
+      </w:r>
+      <w:r>
+        <w:rPr>
+          <w:b/>
+          <w:bCs/>
+          <w:sz w:val="20"/>
+          <w:szCs w:val="20"/>
+        </w:rPr>
+        <w:t>e as emissões de CO2?</w:t>
+      </w:r>
+    </w:p>
+    <w:p>
+      <w:pPr>
+        <w:pStyle w:val="PargrafodaLista"/>
+        <w:numPr>
+          <w:ilvl w:val="0"/>
+          <w:numId w:val="25"/>
+        </w:numPr>
+        <w:spacing w:line="360" w:lineRule="auto"/>
+        <w:jc w:val="both"/>
+        <w:rPr>
+          <w:sz w:val="20"/>
+          <w:szCs w:val="20"/>
+        </w:rPr>
+      </w:pPr>
+      <w:r>
+        <w:rPr>
+          <w:sz w:val="20"/>
+          <w:szCs w:val="20"/>
+        </w:rPr>
+        <w:t xml:space="preserve">Sim! Esta é uma das variáveis que </w:t>
+      </w:r>
+      <w:r>
+        <w:rPr>
+          <w:sz w:val="20"/>
+          <w:szCs w:val="20"/>
+        </w:rPr>
+        <w:t xml:space="preserve">também </w:t>
+      </w:r>
+      <w:r>
+        <w:rPr>
+          <w:sz w:val="20"/>
+          <w:szCs w:val="20"/>
+        </w:rPr>
+        <w:t>mostrou correlação entre o restante do dataset</w:t>
+      </w:r>
+      <w:r>
+        <w:rPr>
+          <w:sz w:val="20"/>
+          <w:szCs w:val="20"/>
+        </w:rPr>
+        <w:t>, mesmo que baixa</w:t>
+      </w:r>
+      <w:r>
+        <w:rPr>
+          <w:sz w:val="20"/>
+          <w:szCs w:val="20"/>
+        </w:rPr>
+        <w:t xml:space="preserve"> (0.08)</w:t>
+      </w:r>
+      <w:r>
+        <w:rPr>
+          <w:sz w:val="20"/>
+          <w:szCs w:val="20"/>
+        </w:rPr>
+        <w:t>.</w:t>
       </w:r>
     </w:p>
     <w:p>
@@ -1930,7 +2330,105 @@
           <w:sz w:val="20"/>
           <w:szCs w:val="20"/>
         </w:rPr>
-        <w:t>Os países com maior índice de reciclagem têm menores emissões de CO2?</w:t>
+        <w:t xml:space="preserve">Quais </w:t>
+      </w:r>
+      <w:r>
+        <w:rPr>
+          <w:b/>
+          <w:bCs/>
+          <w:sz w:val="20"/>
+          <w:szCs w:val="20"/>
+        </w:rPr>
+        <w:t>são os 5 países que mais emitem CO2?</w:t>
+      </w:r>
+    </w:p>
+    <w:p>
+      <w:pPr>
+        <w:pStyle w:val="PargrafodaLista"/>
+        <w:numPr>
+          <w:ilvl w:val="0"/>
+          <w:numId w:val="25"/>
+        </w:numPr>
+        <w:spacing w:line="360" w:lineRule="auto"/>
+        <w:jc w:val="both"/>
+        <w:rPr>
+          <w:sz w:val="20"/>
+          <w:szCs w:val="20"/>
+        </w:rPr>
+      </w:pPr>
+      <w:r>
+        <w:rPr>
+          <w:sz w:val="20"/>
+          <w:szCs w:val="20"/>
+        </w:rPr>
+        <w:t xml:space="preserve"> </w:t>
+      </w:r>
+      <w:r>
+        <w:rPr>
+          <w:sz w:val="20"/>
+          <w:szCs w:val="20"/>
+        </w:rPr>
+        <w:t>China, Estados Unidos, Canada, Brasil e Australia.</w:t>
+      </w:r>
+    </w:p>
+    <w:p>
+      <w:pPr>
+        <w:pStyle w:val="PargrafodaLista"/>
+        <w:numPr>
+          <w:ilvl w:val="0"/>
+          <w:numId w:val="17"/>
+        </w:numPr>
+        <w:spacing w:line="360" w:lineRule="auto"/>
+        <w:jc w:val="both"/>
+        <w:rPr>
+          <w:sz w:val="20"/>
+          <w:szCs w:val="20"/>
+        </w:rPr>
+      </w:pPr>
+      <w:r>
+        <w:rPr>
+          <w:b/>
+          <w:bCs/>
+          <w:sz w:val="20"/>
+          <w:szCs w:val="20"/>
+        </w:rPr>
+        <w:t>Os</w:t>
+      </w:r>
+      <w:r>
+        <w:rPr>
+          <w:b/>
+          <w:bCs/>
+          <w:sz w:val="20"/>
+          <w:szCs w:val="20"/>
+        </w:rPr>
+        <w:t xml:space="preserve"> tamanhos e quantidade de sacolas de lixo utilizadas por semana influenciam na emissão de CO2</w:t>
+      </w:r>
+      <w:r>
+        <w:rPr>
+          <w:b/>
+          <w:bCs/>
+          <w:sz w:val="20"/>
+          <w:szCs w:val="20"/>
+        </w:rPr>
+        <w:t>?</w:t>
+      </w:r>
+    </w:p>
+    <w:p>
+      <w:pPr>
+        <w:spacing w:line="360" w:lineRule="auto"/>
+        <w:ind w:left="360"/>
+        <w:jc w:val="both"/>
+        <w:rPr>
+          <w:sz w:val="20"/>
+          <w:szCs w:val="20"/>
+        </w:rPr>
+      </w:pPr>
+      <w:r>
+        <w:rPr>
+          <w:sz w:val="20"/>
+          <w:szCs w:val="20"/>
+        </w:rPr>
+        <w:t>Sim! Este é o segundo fator do dataset que mais influencia na emissão de CO2, com correlação de 0.15.</w:t>
       </w:r>
     </w:p>
     <w:p>
@@ -2132,7 +2630,6 @@
           <w:sz w:val="20"/>
           <w:szCs w:val="20"/>
         </w:rPr>
-        <w:lastRenderedPageBreak/>
         <w:t>Os gráficos do dataset de influentes está corretamente avaliado, a distribuição segue a média e os valores máximos.</w:t>
       </w:r>
     </w:p>
@@ -2153,6 +2650,7 @@
           <w:sz w:val="20"/>
           <w:szCs w:val="20"/>
         </w:rPr>
+        <w:lastRenderedPageBreak/>
         <w:t xml:space="preserve">Entretanto, o dataset de países trouxe dúvida nos gráficos gerados, por o valor máximo não é acompanhado pela distribuição dos dados, o que gera dúvida e possibilidade de existência de algum </w:t>
       </w:r>
       <w:r>
@@ -2188,6 +2686,7 @@
       <w:r>
         <w:rPr>
           <w:bCs/>
+          <w:noProof/>
           <w:sz w:val="20"/>
           <w:szCs w:val="20"/>
         </w:rPr>
@@ -2236,6 +2735,7 @@
       <w:r>
         <w:rPr>
           <w:bCs/>
+          <w:noProof/>
           <w:sz w:val="20"/>
           <w:szCs w:val="20"/>
         </w:rPr>
@@ -2309,6 +2809,7 @@
       <w:r>
         <w:rPr>
           <w:bCs/>
+          <w:noProof/>
           <w:sz w:val="20"/>
           <w:szCs w:val="20"/>
         </w:rPr>
@@ -2531,6 +3032,38 @@
     </w:p>
     <w:p>
       <w:pPr>
+        <w:rPr>
+          <w:sz w:val="20"/>
+          <w:szCs w:val="20"/>
+        </w:rPr>
+      </w:pPr>
+    </w:p>
+    <w:p>
+      <w:pPr>
+        <w:rPr>
+          <w:sz w:val="20"/>
+          <w:szCs w:val="20"/>
+        </w:rPr>
+      </w:pPr>
+    </w:p>
+    <w:p>
+      <w:pPr>
+        <w:rPr>
+          <w:sz w:val="20"/>
+          <w:szCs w:val="20"/>
+        </w:rPr>
+      </w:pPr>
+    </w:p>
+    <w:p>
+      <w:pPr>
+        <w:rPr>
+          <w:sz w:val="20"/>
+          <w:szCs w:val="20"/>
+        </w:rPr>
+      </w:pPr>
+    </w:p>
+    <w:p>
+      <w:pPr>
         <w:pStyle w:val="PargrafodaLista"/>
         <w:numPr>
           <w:ilvl w:val="0"/>
@@ -2538,7 +3071,6 @@
         </w:numPr>
       </w:pPr>
       <w:r>
-        <w:lastRenderedPageBreak/>
         <w:t>ESTATÍSTICA</w:t>
       </w:r>
     </w:p>
@@ -2572,6 +3104,7 @@
       </w:pPr>
       <w:r>
         <w:rPr>
+          <w:noProof/>
           <w:sz w:val="20"/>
           <w:szCs w:val="20"/>
         </w:rPr>
@@ -2642,6 +3175,7 @@
       </w:pPr>
       <w:r>
         <w:rPr>
+          <w:noProof/>
           <w:sz w:val="20"/>
           <w:szCs w:val="20"/>
         </w:rPr>
@@ -2797,7 +3331,6 @@
           <w:sz w:val="20"/>
           <w:szCs w:val="20"/>
         </w:rPr>
-        <w:lastRenderedPageBreak/>
         <w:t>Analisando a correlação entre as variáveis dos datasets:</w:t>
       </w:r>
     </w:p>
@@ -2812,6 +3345,7 @@
       </w:pPr>
       <w:r>
         <w:rPr>
+          <w:noProof/>
           <w:sz w:val="20"/>
           <w:szCs w:val="20"/>
         </w:rPr>
@@ -2880,6 +3414,7 @@
       </w:pPr>
       <w:r>
         <w:rPr>
+          <w:noProof/>
           <w:sz w:val="20"/>
           <w:szCs w:val="20"/>
         </w:rPr>
@@ -3088,6 +3623,7 @@
       </w:pPr>
       <w:r>
         <w:rPr>
+          <w:noProof/>
           <w:sz w:val="20"/>
           <w:szCs w:val="20"/>
         </w:rPr>
@@ -3160,6 +3696,7 @@
           <w:sz w:val="20"/>
           <w:szCs w:val="20"/>
         </w:rPr>
+        <w:lastRenderedPageBreak/>
         <w:t>Como o dataset só tem duas colunas numéricas e as duas foram analisadas, resultando no que foi dito anteriormente, as variáveis só têm correlação entre si mesmas.</w:t>
       </w:r>
     </w:p>
@@ -3183,10 +3720,10 @@
       </w:pPr>
       <w:r>
         <w:rPr>
-          <w:sz w:val="20"/>
-          <w:szCs w:val="20"/>
-        </w:rPr>
-        <w:lastRenderedPageBreak/>
+          <w:noProof/>
+          <w:sz w:val="20"/>
+          <w:szCs w:val="20"/>
+        </w:rPr>
         <w:drawing>
           <wp:inline distT="0" distB="0" distL="0" distR="0" wp14:anchorId="2AA72E3A" wp14:editId="5A6D881E">
             <wp:extent cx="3087014" cy="3166513"/>
@@ -3318,6 +3855,7 @@
       </w:pPr>
       <w:r>
         <w:rPr>
+          <w:noProof/>
           <w:sz w:val="20"/>
           <w:szCs w:val="20"/>
         </w:rPr>
@@ -3373,6 +3911,7 @@
           <w:sz w:val="20"/>
           <w:szCs w:val="20"/>
         </w:rPr>
+        <w:lastRenderedPageBreak/>
         <w:t xml:space="preserve">O Gráfico mostra concentração maior e quase total na parte </w:t>
       </w:r>
       <w:r>
@@ -3423,7 +3962,6 @@
           <w:sz w:val="20"/>
           <w:szCs w:val="20"/>
         </w:rPr>
-        <w:lastRenderedPageBreak/>
         <w:t>Roupas novas por mês | Emissão de carbono</w:t>
       </w:r>
     </w:p>
@@ -3439,6 +3977,7 @@
       </w:pPr>
       <w:r>
         <w:rPr>
+          <w:noProof/>
           <w:sz w:val="20"/>
           <w:szCs w:val="20"/>
         </w:rPr>
@@ -3536,13 +4075,6 @@
           <w:szCs w:val="20"/>
         </w:rPr>
       </w:pPr>
-      <w:r>
-        <w:rPr>
-          <w:sz w:val="20"/>
-          <w:szCs w:val="20"/>
-        </w:rPr>
-        <w:t>Valor gasto em supermercados | Emissão de carbono</w:t>
-      </w:r>
     </w:p>
     <w:p>
       <w:pPr>
@@ -3554,8 +4086,116 @@
           <w:szCs w:val="20"/>
         </w:rPr>
       </w:pPr>
-      <w:r>
-        <w:rPr>
+    </w:p>
+    <w:p>
+      <w:pPr>
+        <w:spacing w:line="360" w:lineRule="auto"/>
+        <w:ind w:firstLine="709"/>
+        <w:jc w:val="center"/>
+        <w:rPr>
+          <w:sz w:val="20"/>
+          <w:szCs w:val="20"/>
+        </w:rPr>
+      </w:pPr>
+    </w:p>
+    <w:p>
+      <w:pPr>
+        <w:spacing w:line="360" w:lineRule="auto"/>
+        <w:ind w:firstLine="709"/>
+        <w:jc w:val="center"/>
+        <w:rPr>
+          <w:sz w:val="20"/>
+          <w:szCs w:val="20"/>
+        </w:rPr>
+      </w:pPr>
+    </w:p>
+    <w:p>
+      <w:pPr>
+        <w:spacing w:line="360" w:lineRule="auto"/>
+        <w:ind w:firstLine="709"/>
+        <w:jc w:val="center"/>
+        <w:rPr>
+          <w:sz w:val="20"/>
+          <w:szCs w:val="20"/>
+        </w:rPr>
+      </w:pPr>
+    </w:p>
+    <w:p>
+      <w:pPr>
+        <w:spacing w:line="360" w:lineRule="auto"/>
+        <w:ind w:firstLine="709"/>
+        <w:jc w:val="center"/>
+        <w:rPr>
+          <w:sz w:val="20"/>
+          <w:szCs w:val="20"/>
+        </w:rPr>
+      </w:pPr>
+    </w:p>
+    <w:p>
+      <w:pPr>
+        <w:spacing w:line="360" w:lineRule="auto"/>
+        <w:ind w:firstLine="709"/>
+        <w:jc w:val="center"/>
+        <w:rPr>
+          <w:sz w:val="20"/>
+          <w:szCs w:val="20"/>
+        </w:rPr>
+      </w:pPr>
+    </w:p>
+    <w:p>
+      <w:pPr>
+        <w:spacing w:line="360" w:lineRule="auto"/>
+        <w:ind w:firstLine="709"/>
+        <w:jc w:val="center"/>
+        <w:rPr>
+          <w:sz w:val="20"/>
+          <w:szCs w:val="20"/>
+        </w:rPr>
+      </w:pPr>
+    </w:p>
+    <w:p>
+      <w:pPr>
+        <w:spacing w:line="360" w:lineRule="auto"/>
+        <w:ind w:firstLine="709"/>
+        <w:jc w:val="center"/>
+        <w:rPr>
+          <w:sz w:val="20"/>
+          <w:szCs w:val="20"/>
+        </w:rPr>
+      </w:pPr>
+    </w:p>
+    <w:p>
+      <w:pPr>
+        <w:spacing w:line="360" w:lineRule="auto"/>
+        <w:ind w:firstLine="709"/>
+        <w:jc w:val="center"/>
+        <w:rPr>
+          <w:sz w:val="20"/>
+          <w:szCs w:val="20"/>
+        </w:rPr>
+      </w:pPr>
+      <w:r>
+        <w:rPr>
+          <w:sz w:val="20"/>
+          <w:szCs w:val="20"/>
+        </w:rPr>
+        <w:lastRenderedPageBreak/>
+        <w:t>Valor gasto em supermercados | Emissão de carbono</w:t>
+      </w:r>
+    </w:p>
+    <w:p>
+      <w:pPr>
+        <w:spacing w:line="360" w:lineRule="auto"/>
+        <w:ind w:firstLine="709"/>
+        <w:jc w:val="center"/>
+        <w:rPr>
+          <w:sz w:val="20"/>
+          <w:szCs w:val="20"/>
+        </w:rPr>
+      </w:pPr>
+      <w:r>
+        <w:rPr>
+          <w:noProof/>
           <w:sz w:val="20"/>
           <w:szCs w:val="20"/>
         </w:rPr>
@@ -3629,7 +4269,6 @@
           <w:sz w:val="20"/>
           <w:szCs w:val="20"/>
         </w:rPr>
-        <w:lastRenderedPageBreak/>
         <w:t>Os dados fora da região onde está concentrada a maior parte do gráfico é grande, o que indica dispersão e variância altos.</w:t>
       </w:r>
     </w:p>
@@ -3674,6 +4313,7 @@
       </w:pPr>
       <w:r>
         <w:rPr>
+          <w:noProof/>
           <w:sz w:val="20"/>
           <w:szCs w:val="20"/>
         </w:rPr>
@@ -3747,6 +4387,7 @@
           <w:sz w:val="20"/>
           <w:szCs w:val="20"/>
         </w:rPr>
+        <w:lastRenderedPageBreak/>
         <w:t>O gráfico apresenta concentração na parte central-inferior dos dados, entre 0 e 5000 sacolas de lixo.</w:t>
       </w:r>
     </w:p>
@@ -3804,16 +4445,8 @@
           <w:numId w:val="1"/>
         </w:numPr>
         <w:spacing w:line="360" w:lineRule="auto"/>
-        <w:rPr>
-          <w:sz w:val="20"/>
-          <w:szCs w:val="20"/>
-        </w:rPr>
-      </w:pPr>
-      <w:r>
-        <w:rPr>
-          <w:sz w:val="20"/>
-          <w:szCs w:val="20"/>
-        </w:rPr>
+      </w:pPr>
+      <w:r>
         <w:t>TESTE DE HIPÓTESE</w:t>
       </w:r>
     </w:p>
@@ -3931,7 +4564,6 @@
           <w:sz w:val="16"/>
           <w:szCs w:val="16"/>
         </w:rPr>
-        <w:lastRenderedPageBreak/>
         <w:t xml:space="preserve">Chi²: </w:t>
       </w:r>
       <w:r>
@@ -4652,6 +5284,7 @@
                 <w:sz w:val="16"/>
                 <w:szCs w:val="16"/>
               </w:rPr>
+              <w:lastRenderedPageBreak/>
               <w:t>Hipótese nula</w:t>
             </w:r>
           </w:p>
@@ -4912,14 +5545,7 @@
                 <w:sz w:val="16"/>
                 <w:szCs w:val="16"/>
               </w:rPr>
-              <w:t>R</w:t>
-            </w:r>
-            <w:r>
-              <w:rPr>
-                <w:sz w:val="16"/>
-                <w:szCs w:val="16"/>
-              </w:rPr>
-              <w:t>ejeitada</w:t>
+              <w:t>Rejeitada</w:t>
             </w:r>
           </w:p>
         </w:tc>
@@ -5005,26 +5631,2301 @@
     </w:p>
     <w:p>
       <w:pPr>
+        <w:spacing w:line="360" w:lineRule="auto"/>
+        <w:ind w:firstLine="360"/>
+        <w:rPr>
+          <w:sz w:val="20"/>
+          <w:szCs w:val="20"/>
+        </w:rPr>
+      </w:pPr>
+    </w:p>
+    <w:p>
+      <w:pPr>
+        <w:spacing w:line="360" w:lineRule="auto"/>
+        <w:ind w:firstLine="360"/>
+        <w:rPr>
+          <w:sz w:val="20"/>
+          <w:szCs w:val="20"/>
+        </w:rPr>
+      </w:pPr>
+    </w:p>
+    <w:p>
+      <w:pPr>
+        <w:spacing w:line="360" w:lineRule="auto"/>
+        <w:ind w:firstLine="360"/>
+        <w:rPr>
+          <w:sz w:val="20"/>
+          <w:szCs w:val="20"/>
+        </w:rPr>
+      </w:pPr>
+    </w:p>
+    <w:p>
+      <w:pPr>
+        <w:spacing w:line="360" w:lineRule="auto"/>
+        <w:ind w:firstLine="360"/>
+        <w:rPr>
+          <w:sz w:val="20"/>
+          <w:szCs w:val="20"/>
+        </w:rPr>
+      </w:pPr>
+    </w:p>
+    <w:p>
+      <w:pPr>
+        <w:spacing w:line="360" w:lineRule="auto"/>
+        <w:ind w:firstLine="360"/>
+        <w:rPr>
+          <w:sz w:val="20"/>
+          <w:szCs w:val="20"/>
+        </w:rPr>
+      </w:pPr>
+    </w:p>
+    <w:p>
+      <w:pPr>
+        <w:spacing w:line="360" w:lineRule="auto"/>
+        <w:ind w:firstLine="360"/>
+        <w:rPr>
+          <w:sz w:val="20"/>
+          <w:szCs w:val="20"/>
+        </w:rPr>
+      </w:pPr>
+    </w:p>
+    <w:p>
+      <w:pPr>
+        <w:spacing w:line="360" w:lineRule="auto"/>
+        <w:ind w:firstLine="360"/>
+        <w:rPr>
+          <w:sz w:val="20"/>
+          <w:szCs w:val="20"/>
+        </w:rPr>
+      </w:pPr>
+    </w:p>
+    <w:p>
+      <w:pPr>
+        <w:spacing w:line="360" w:lineRule="auto"/>
+        <w:ind w:firstLine="360"/>
+        <w:rPr>
+          <w:sz w:val="20"/>
+          <w:szCs w:val="20"/>
+        </w:rPr>
+      </w:pPr>
+    </w:p>
+    <w:p>
+      <w:pPr>
+        <w:spacing w:line="360" w:lineRule="auto"/>
+        <w:ind w:firstLine="360"/>
+        <w:rPr>
+          <w:sz w:val="20"/>
+          <w:szCs w:val="20"/>
+        </w:rPr>
+      </w:pPr>
+    </w:p>
+    <w:p>
+      <w:pPr>
+        <w:spacing w:line="360" w:lineRule="auto"/>
+        <w:ind w:firstLine="360"/>
+        <w:rPr>
+          <w:sz w:val="20"/>
+          <w:szCs w:val="20"/>
+        </w:rPr>
+      </w:pPr>
+    </w:p>
+    <w:p>
+      <w:pPr>
+        <w:spacing w:line="360" w:lineRule="auto"/>
+        <w:ind w:firstLine="360"/>
+        <w:rPr>
+          <w:sz w:val="20"/>
+          <w:szCs w:val="20"/>
+        </w:rPr>
+      </w:pPr>
+    </w:p>
+    <w:p>
+      <w:pPr>
+        <w:spacing w:line="360" w:lineRule="auto"/>
+        <w:ind w:firstLine="360"/>
+        <w:rPr>
+          <w:sz w:val="20"/>
+          <w:szCs w:val="20"/>
+        </w:rPr>
+      </w:pPr>
+    </w:p>
+    <w:p>
+      <w:pPr>
+        <w:spacing w:line="360" w:lineRule="auto"/>
+        <w:ind w:firstLine="360"/>
+        <w:rPr>
+          <w:sz w:val="20"/>
+          <w:szCs w:val="20"/>
+        </w:rPr>
+      </w:pPr>
+    </w:p>
+    <w:p>
+      <w:pPr>
+        <w:spacing w:line="360" w:lineRule="auto"/>
+        <w:ind w:firstLine="360"/>
+        <w:rPr>
+          <w:sz w:val="20"/>
+          <w:szCs w:val="20"/>
+        </w:rPr>
+      </w:pPr>
+    </w:p>
+    <w:p>
+      <w:pPr>
+        <w:spacing w:line="360" w:lineRule="auto"/>
+        <w:ind w:firstLine="360"/>
+        <w:rPr>
+          <w:sz w:val="20"/>
+          <w:szCs w:val="20"/>
+        </w:rPr>
+      </w:pPr>
+    </w:p>
+    <w:p>
+      <w:pPr>
+        <w:spacing w:line="360" w:lineRule="auto"/>
+        <w:ind w:firstLine="360"/>
+        <w:rPr>
+          <w:sz w:val="20"/>
+          <w:szCs w:val="20"/>
+        </w:rPr>
+      </w:pPr>
+    </w:p>
+    <w:p>
+      <w:pPr>
         <w:pStyle w:val="PargrafodaLista"/>
         <w:numPr>
           <w:ilvl w:val="0"/>
           <w:numId w:val="1"/>
         </w:numPr>
         <w:spacing w:line="360" w:lineRule="auto"/>
-        <w:rPr>
-          <w:sz w:val="20"/>
-          <w:szCs w:val="20"/>
-        </w:rPr>
-      </w:pPr>
-      <w:r>
-        <w:rPr>
-          <w:sz w:val="20"/>
-          <w:szCs w:val="20"/>
-        </w:rPr>
+      </w:pPr>
+      <w:r>
+        <w:lastRenderedPageBreak/>
         <w:t>MACHINE LEARNING</w:t>
       </w:r>
     </w:p>
+    <w:p>
+      <w:pPr>
+        <w:spacing w:line="360" w:lineRule="auto"/>
+        <w:rPr>
+          <w:sz w:val="20"/>
+          <w:szCs w:val="20"/>
+        </w:rPr>
+      </w:pPr>
+      <w:r>
+        <w:rPr>
+          <w:sz w:val="20"/>
+          <w:szCs w:val="20"/>
+        </w:rPr>
+        <w:t>Foram usados alguns métodos da biblioteca scikit-learn, e assim treinados os dados, usando quatro tipos de classificadores:</w:t>
+      </w:r>
+    </w:p>
+    <w:p>
+      <w:pPr>
+        <w:pStyle w:val="PargrafodaLista"/>
+        <w:numPr>
+          <w:ilvl w:val="0"/>
+          <w:numId w:val="23"/>
+        </w:numPr>
+        <w:spacing w:line="360" w:lineRule="auto"/>
+        <w:rPr>
+          <w:sz w:val="20"/>
+          <w:szCs w:val="20"/>
+        </w:rPr>
+      </w:pPr>
+      <w:r>
+        <w:rPr>
+          <w:sz w:val="20"/>
+          <w:szCs w:val="20"/>
+        </w:rPr>
+        <w:t>Regressão Linear</w:t>
+      </w:r>
+    </w:p>
+    <w:p>
+      <w:pPr>
+        <w:pStyle w:val="PargrafodaLista"/>
+        <w:numPr>
+          <w:ilvl w:val="0"/>
+          <w:numId w:val="23"/>
+        </w:numPr>
+        <w:spacing w:line="360" w:lineRule="auto"/>
+        <w:rPr>
+          <w:sz w:val="20"/>
+          <w:szCs w:val="20"/>
+        </w:rPr>
+      </w:pPr>
+      <w:r>
+        <w:rPr>
+          <w:sz w:val="20"/>
+          <w:szCs w:val="20"/>
+        </w:rPr>
+        <w:t>Regressão Logística</w:t>
+      </w:r>
+    </w:p>
+    <w:p>
+      <w:pPr>
+        <w:pStyle w:val="PargrafodaLista"/>
+        <w:numPr>
+          <w:ilvl w:val="0"/>
+          <w:numId w:val="23"/>
+        </w:numPr>
+        <w:spacing w:line="360" w:lineRule="auto"/>
+        <w:rPr>
+          <w:sz w:val="20"/>
+          <w:szCs w:val="20"/>
+        </w:rPr>
+      </w:pPr>
+      <w:r>
+        <w:rPr>
+          <w:sz w:val="20"/>
+          <w:szCs w:val="20"/>
+        </w:rPr>
+        <w:t>Random Forest</w:t>
+      </w:r>
+    </w:p>
+    <w:p>
+      <w:pPr>
+        <w:pStyle w:val="PargrafodaLista"/>
+        <w:numPr>
+          <w:ilvl w:val="0"/>
+          <w:numId w:val="23"/>
+        </w:numPr>
+        <w:spacing w:line="360" w:lineRule="auto"/>
+        <w:rPr>
+          <w:sz w:val="20"/>
+          <w:szCs w:val="20"/>
+        </w:rPr>
+      </w:pPr>
+      <w:r>
+        <w:rPr>
+          <w:sz w:val="20"/>
+          <w:szCs w:val="20"/>
+        </w:rPr>
+        <w:t>Árvore de Decisão</w:t>
+      </w:r>
+    </w:p>
+    <w:p>
+      <w:pPr>
+        <w:spacing w:line="360" w:lineRule="auto"/>
+        <w:rPr>
+          <w:sz w:val="20"/>
+          <w:szCs w:val="20"/>
+        </w:rPr>
+      </w:pPr>
+    </w:p>
+    <w:p>
+      <w:pPr>
+        <w:spacing w:line="360" w:lineRule="auto"/>
+        <w:jc w:val="both"/>
+        <w:rPr>
+          <w:iCs/>
+          <w:sz w:val="16"/>
+          <w:szCs w:val="16"/>
+        </w:rPr>
+        <w:sectPr>
+          <w:pgSz w:w="11906" w:h="16838"/>
+          <w:pgMar w:top="1417" w:right="1701" w:bottom="1417" w:left="1701" w:header="708" w:footer="708" w:gutter="0"/>
+          <w:cols w:space="708"/>
+          <w:docGrid w:linePitch="360"/>
+        </w:sectPr>
+      </w:pPr>
+    </w:p>
+    <w:p>
+      <w:pPr>
+        <w:spacing w:line="360" w:lineRule="auto"/>
+        <w:jc w:val="both"/>
+        <w:rPr>
+          <w:iCs/>
+        </w:rPr>
+      </w:pPr>
+      <w:r>
+        <w:rPr>
+          <w:iCs/>
+          <w:sz w:val="16"/>
+          <w:szCs w:val="16"/>
+        </w:rPr>
+        <w:t>Regressão Linear</w:t>
+      </w:r>
+    </w:p>
+    <w:p>
+      <w:pPr>
+        <w:spacing w:line="360" w:lineRule="auto"/>
+        <w:jc w:val="both"/>
+        <w:rPr>
+          <w:iCs/>
+          <w:sz w:val="16"/>
+          <w:szCs w:val="16"/>
+        </w:rPr>
+      </w:pPr>
+      <w:r>
+        <w:rPr>
+          <w:iCs/>
+          <w:sz w:val="16"/>
+          <w:szCs w:val="16"/>
+        </w:rPr>
+        <w:t>Para a regressão linear não foi possível fazer um gráfico de matriz de confusão, pois o mesmo informa apenas sobre modelos de classificação, e não de valores contínuos como o da regressão linear.</w:t>
+      </w:r>
+    </w:p>
+    <w:p>
+      <w:pPr>
+        <w:spacing w:line="360" w:lineRule="auto"/>
+        <w:rPr>
+          <w:sz w:val="20"/>
+          <w:szCs w:val="20"/>
+        </w:rPr>
+      </w:pPr>
+      <w:r>
+        <w:rPr>
+          <w:noProof/>
+          <w:sz w:val="20"/>
+          <w:szCs w:val="20"/>
+        </w:rPr>
+        <w:drawing>
+          <wp:inline distT="0" distB="0" distL="0" distR="0" wp14:anchorId="25E92D46" wp14:editId="376443A6">
+            <wp:extent cx="2779200" cy="1800000"/>
+            <wp:effectExtent l="0" t="0" r="2540" b="0"/>
+            <wp:docPr id="1778458349" name="Imagem 1" descr="Gráfico, Gráfico de linhas, Gráfico de dispersão&#10;&#10;Descrição gerada automaticamente"/>
+            <wp:cNvGraphicFramePr>
+              <a:graphicFrameLocks xmlns:a="http://schemas.openxmlformats.org/drawingml/2006/main" noChangeAspect="1"/>
+            </wp:cNvGraphicFramePr>
+            <a:graphic xmlns:a="http://schemas.openxmlformats.org/drawingml/2006/main">
+              <a:graphicData uri="http://schemas.openxmlformats.org/drawingml/2006/picture">
+                <pic:pic xmlns:pic="http://schemas.openxmlformats.org/drawingml/2006/picture">
+                  <pic:nvPicPr>
+                    <pic:cNvPr id="1778458349" name="Imagem 1" descr="Gráfico, Gráfico de linhas, Gráfico de dispersão&#10;&#10;Descrição gerada automaticamente"/>
+                    <pic:cNvPicPr/>
+                  </pic:nvPicPr>
+                  <pic:blipFill>
+                    <a:blip r:embed="rId18"/>
+                    <a:stretch>
+                      <a:fillRect/>
+                    </a:stretch>
+                  </pic:blipFill>
+                  <pic:spPr>
+                    <a:xfrm>
+                      <a:off x="0" y="0"/>
+                      <a:ext cx="2779200" cy="1800000"/>
+                    </a:xfrm>
+                    <a:prstGeom prst="rect">
+                      <a:avLst/>
+                    </a:prstGeom>
+                  </pic:spPr>
+                </pic:pic>
+              </a:graphicData>
+            </a:graphic>
+          </wp:inline>
+        </w:drawing>
+      </w:r>
+    </w:p>
+    <w:p>
+      <w:pPr>
+        <w:spacing w:line="360" w:lineRule="auto"/>
+        <w:rPr>
+          <w:sz w:val="20"/>
+          <w:szCs w:val="20"/>
+        </w:rPr>
+      </w:pPr>
+    </w:p>
+    <w:p>
+      <w:pPr>
+        <w:spacing w:line="360" w:lineRule="auto"/>
+        <w:rPr>
+          <w:sz w:val="20"/>
+          <w:szCs w:val="20"/>
+        </w:rPr>
+      </w:pPr>
+    </w:p>
+    <w:p>
+      <w:pPr>
+        <w:spacing w:line="360" w:lineRule="auto"/>
+        <w:rPr>
+          <w:sz w:val="20"/>
+          <w:szCs w:val="20"/>
+        </w:rPr>
+      </w:pPr>
+    </w:p>
+    <w:p>
+      <w:pPr>
+        <w:spacing w:line="360" w:lineRule="auto"/>
+        <w:rPr>
+          <w:sz w:val="16"/>
+          <w:szCs w:val="16"/>
+        </w:rPr>
+      </w:pPr>
+    </w:p>
+    <w:p>
+      <w:pPr>
+        <w:spacing w:line="360" w:lineRule="auto"/>
+        <w:rPr>
+          <w:sz w:val="16"/>
+          <w:szCs w:val="16"/>
+        </w:rPr>
+      </w:pPr>
+      <w:r>
+        <w:rPr>
+          <w:sz w:val="16"/>
+          <w:szCs w:val="16"/>
+        </w:rPr>
+        <w:t>A linha azul retrata uma ocorrência normal dos dados, e o modelo de regressão são os pontos em vermelho.</w:t>
+      </w:r>
+    </w:p>
+    <w:p>
+      <w:pPr>
+        <w:spacing w:line="360" w:lineRule="auto"/>
+        <w:rPr>
+          <w:sz w:val="16"/>
+          <w:szCs w:val="16"/>
+        </w:rPr>
+      </w:pPr>
+      <w:r>
+        <w:rPr>
+          <w:sz w:val="16"/>
+          <w:szCs w:val="16"/>
+        </w:rPr>
+        <w:t>O gráfico induz grande concentração perto da linha de previsão, em casos normais, o que indica acerto do modelo de aprendizado de máquina.</w:t>
+      </w:r>
+    </w:p>
+    <w:p>
+      <w:pPr>
+        <w:spacing w:line="360" w:lineRule="auto"/>
+        <w:rPr>
+          <w:sz w:val="16"/>
+          <w:szCs w:val="16"/>
+        </w:rPr>
+      </w:pPr>
+      <w:r>
+        <w:rPr>
+          <w:sz w:val="16"/>
+          <w:szCs w:val="16"/>
+        </w:rPr>
+        <w:t>Concentração na parte esquerda-inferior do gráfico.</w:t>
+      </w:r>
+    </w:p>
+    <w:p>
+      <w:pPr>
+        <w:spacing w:line="360" w:lineRule="auto"/>
+        <w:rPr>
+          <w:sz w:val="16"/>
+          <w:szCs w:val="16"/>
+        </w:rPr>
+      </w:pPr>
+      <w:r>
+        <w:rPr>
+          <w:sz w:val="16"/>
+          <w:szCs w:val="16"/>
+        </w:rPr>
+        <w:t>Grande dispersão dos dados em relação à apresentação média de uniformização.</w:t>
+      </w:r>
+    </w:p>
+    <w:p>
+      <w:pPr>
+        <w:spacing w:line="360" w:lineRule="auto"/>
+        <w:rPr>
+          <w:sz w:val="16"/>
+          <w:szCs w:val="16"/>
+        </w:rPr>
+      </w:pPr>
+      <w:r>
+        <w:rPr>
+          <w:sz w:val="16"/>
+          <w:szCs w:val="16"/>
+        </w:rPr>
+        <w:t>Considerando:</w:t>
+      </w:r>
+    </w:p>
+    <w:p>
+      <w:pPr>
+        <w:pStyle w:val="PargrafodaLista"/>
+        <w:numPr>
+          <w:ilvl w:val="0"/>
+          <w:numId w:val="9"/>
+        </w:numPr>
+        <w:spacing w:line="360" w:lineRule="auto"/>
+        <w:rPr>
+          <w:iCs/>
+          <w:sz w:val="16"/>
+          <w:szCs w:val="16"/>
+        </w:rPr>
+      </w:pPr>
+      <w:r>
+        <w:rPr>
+          <w:iCs/>
+          <w:sz w:val="16"/>
+          <w:szCs w:val="16"/>
+        </w:rPr>
+        <w:t>Erro absoluto médio: 601</w:t>
+      </w:r>
+    </w:p>
+    <w:p>
+      <w:pPr>
+        <w:pStyle w:val="PargrafodaLista"/>
+        <w:numPr>
+          <w:ilvl w:val="0"/>
+          <w:numId w:val="9"/>
+        </w:numPr>
+        <w:spacing w:line="360" w:lineRule="auto"/>
+        <w:rPr>
+          <w:iCs/>
+          <w:sz w:val="16"/>
+          <w:szCs w:val="16"/>
+        </w:rPr>
+        <w:sectPr>
+          <w:type w:val="continuous"/>
+          <w:pgSz w:w="11906" w:h="16838"/>
+          <w:pgMar w:top="1417" w:right="1701" w:bottom="1417" w:left="1701" w:header="708" w:footer="708" w:gutter="0"/>
+          <w:cols w:num="2" w:space="708"/>
+          <w:docGrid w:linePitch="360"/>
+        </w:sectPr>
+      </w:pPr>
+      <w:r>
+        <w:rPr>
+          <w:iCs/>
+          <w:sz w:val="16"/>
+          <w:szCs w:val="16"/>
+        </w:rPr>
+        <w:t>Erro absoluto quadrático: 585830</w:t>
+      </w:r>
+    </w:p>
+    <w:p>
+      <w:pPr>
+        <w:spacing w:line="360" w:lineRule="auto"/>
+        <w:rPr>
+          <w:sz w:val="18"/>
+          <w:szCs w:val="18"/>
+        </w:rPr>
+        <w:sectPr>
+          <w:type w:val="continuous"/>
+          <w:pgSz w:w="11906" w:h="16838"/>
+          <w:pgMar w:top="1417" w:right="1701" w:bottom="1417" w:left="1701" w:header="708" w:footer="708" w:gutter="0"/>
+          <w:cols w:num="2" w:space="708"/>
+          <w:docGrid w:linePitch="360"/>
+        </w:sectPr>
+      </w:pPr>
+    </w:p>
+    <w:p>
+      <w:pPr>
+        <w:spacing w:line="360" w:lineRule="auto"/>
+        <w:rPr>
+          <w:sz w:val="20"/>
+          <w:szCs w:val="20"/>
+        </w:rPr>
+      </w:pPr>
+    </w:p>
+    <w:p>
+      <w:pPr>
+        <w:spacing w:line="360" w:lineRule="auto"/>
+        <w:rPr>
+          <w:sz w:val="20"/>
+          <w:szCs w:val="20"/>
+        </w:rPr>
+      </w:pPr>
+    </w:p>
+    <w:p>
+      <w:pPr>
+        <w:spacing w:line="360" w:lineRule="auto"/>
+        <w:rPr>
+          <w:sz w:val="20"/>
+          <w:szCs w:val="20"/>
+        </w:rPr>
+      </w:pPr>
+    </w:p>
+    <w:p>
+      <w:pPr>
+        <w:spacing w:line="360" w:lineRule="auto"/>
+        <w:rPr>
+          <w:sz w:val="20"/>
+          <w:szCs w:val="20"/>
+        </w:rPr>
+      </w:pPr>
+    </w:p>
+    <w:p>
+      <w:pPr>
+        <w:spacing w:line="360" w:lineRule="auto"/>
+        <w:rPr>
+          <w:sz w:val="20"/>
+          <w:szCs w:val="20"/>
+        </w:rPr>
+      </w:pPr>
+    </w:p>
+    <w:p>
+      <w:pPr>
+        <w:spacing w:line="360" w:lineRule="auto"/>
+        <w:rPr>
+          <w:sz w:val="20"/>
+          <w:szCs w:val="20"/>
+        </w:rPr>
+      </w:pPr>
+    </w:p>
+    <w:p>
+      <w:pPr>
+        <w:spacing w:line="360" w:lineRule="auto"/>
+        <w:rPr>
+          <w:sz w:val="20"/>
+          <w:szCs w:val="20"/>
+        </w:rPr>
+      </w:pPr>
+    </w:p>
+    <w:p>
+      <w:pPr>
+        <w:spacing w:line="360" w:lineRule="auto"/>
+        <w:rPr>
+          <w:sz w:val="20"/>
+          <w:szCs w:val="20"/>
+        </w:rPr>
+      </w:pPr>
+    </w:p>
+    <w:p>
+      <w:pPr>
+        <w:spacing w:line="360" w:lineRule="auto"/>
+        <w:rPr>
+          <w:sz w:val="20"/>
+          <w:szCs w:val="20"/>
+        </w:rPr>
+      </w:pPr>
+    </w:p>
+    <w:p>
+      <w:pPr>
+        <w:spacing w:line="360" w:lineRule="auto"/>
+        <w:jc w:val="both"/>
+        <w:rPr>
+          <w:iCs/>
+          <w:sz w:val="16"/>
+          <w:szCs w:val="16"/>
+        </w:rPr>
+        <w:sectPr>
+          <w:type w:val="continuous"/>
+          <w:pgSz w:w="11906" w:h="16838"/>
+          <w:pgMar w:top="1417" w:right="1701" w:bottom="1417" w:left="1701" w:header="708" w:footer="708" w:gutter="0"/>
+          <w:cols w:space="708"/>
+          <w:docGrid w:linePitch="360"/>
+        </w:sectPr>
+      </w:pPr>
+    </w:p>
+    <w:p>
+      <w:pPr>
+        <w:spacing w:line="360" w:lineRule="auto"/>
+        <w:jc w:val="both"/>
+        <w:rPr>
+          <w:iCs/>
+        </w:rPr>
+      </w:pPr>
+      <w:r>
+        <w:rPr>
+          <w:iCs/>
+          <w:sz w:val="16"/>
+          <w:szCs w:val="16"/>
+        </w:rPr>
+        <w:t xml:space="preserve">Regressão </w:t>
+      </w:r>
+      <w:r>
+        <w:rPr>
+          <w:iCs/>
+          <w:sz w:val="16"/>
+          <w:szCs w:val="16"/>
+        </w:rPr>
+        <w:t>Logística</w:t>
+      </w:r>
+    </w:p>
+    <w:p>
+      <w:pPr>
+        <w:spacing w:line="360" w:lineRule="auto"/>
+        <w:rPr>
+          <w:sz w:val="20"/>
+          <w:szCs w:val="20"/>
+        </w:rPr>
+      </w:pPr>
+      <w:r>
+        <w:rPr>
+          <w:noProof/>
+          <w:sz w:val="20"/>
+          <w:szCs w:val="20"/>
+        </w:rPr>
+        <w:drawing>
+          <wp:inline distT="0" distB="0" distL="0" distR="0" wp14:anchorId="5C93AE5D" wp14:editId="4801858A">
+            <wp:extent cx="2475230" cy="1755265"/>
+            <wp:effectExtent l="0" t="0" r="1270" b="0"/>
+            <wp:docPr id="442877786" name="Imagem 1" descr="Gráfico, Gráfico de linhas&#10;&#10;Descrição gerada automaticamente"/>
+            <wp:cNvGraphicFramePr>
+              <a:graphicFrameLocks xmlns:a="http://schemas.openxmlformats.org/drawingml/2006/main" noChangeAspect="1"/>
+            </wp:cNvGraphicFramePr>
+            <a:graphic xmlns:a="http://schemas.openxmlformats.org/drawingml/2006/main">
+              <a:graphicData uri="http://schemas.openxmlformats.org/drawingml/2006/picture">
+                <pic:pic xmlns:pic="http://schemas.openxmlformats.org/drawingml/2006/picture">
+                  <pic:nvPicPr>
+                    <pic:cNvPr id="442877786" name="Imagem 1" descr="Gráfico, Gráfico de linhas&#10;&#10;Descrição gerada automaticamente"/>
+                    <pic:cNvPicPr/>
+                  </pic:nvPicPr>
+                  <pic:blipFill>
+                    <a:blip r:embed="rId19"/>
+                    <a:stretch>
+                      <a:fillRect/>
+                    </a:stretch>
+                  </pic:blipFill>
+                  <pic:spPr>
+                    <a:xfrm>
+                      <a:off x="0" y="0"/>
+                      <a:ext cx="2475230" cy="1755265"/>
+                    </a:xfrm>
+                    <a:prstGeom prst="rect">
+                      <a:avLst/>
+                    </a:prstGeom>
+                  </pic:spPr>
+                </pic:pic>
+              </a:graphicData>
+            </a:graphic>
+          </wp:inline>
+        </w:drawing>
+      </w:r>
+    </w:p>
+    <w:p>
+      <w:pPr>
+        <w:spacing w:line="360" w:lineRule="auto"/>
+        <w:rPr>
+          <w:sz w:val="20"/>
+          <w:szCs w:val="20"/>
+        </w:rPr>
+      </w:pPr>
+    </w:p>
+    <w:p>
+      <w:pPr>
+        <w:spacing w:line="360" w:lineRule="auto"/>
+        <w:rPr>
+          <w:sz w:val="20"/>
+          <w:szCs w:val="20"/>
+        </w:rPr>
+      </w:pPr>
+    </w:p>
+    <w:p>
+      <w:pPr>
+        <w:spacing w:line="360" w:lineRule="auto"/>
+        <w:rPr>
+          <w:sz w:val="20"/>
+          <w:szCs w:val="20"/>
+        </w:rPr>
+      </w:pPr>
+    </w:p>
+    <w:p>
+      <w:pPr>
+        <w:spacing w:line="360" w:lineRule="auto"/>
+        <w:rPr>
+          <w:sz w:val="16"/>
+          <w:szCs w:val="16"/>
+        </w:rPr>
+      </w:pPr>
+    </w:p>
+    <w:p>
+      <w:pPr>
+        <w:spacing w:line="360" w:lineRule="auto"/>
+        <w:rPr>
+          <w:sz w:val="16"/>
+          <w:szCs w:val="16"/>
+        </w:rPr>
+      </w:pPr>
+    </w:p>
+    <w:p>
+      <w:pPr>
+        <w:spacing w:line="360" w:lineRule="auto"/>
+        <w:rPr>
+          <w:sz w:val="16"/>
+          <w:szCs w:val="16"/>
+        </w:rPr>
+      </w:pPr>
+    </w:p>
+    <w:p>
+      <w:pPr>
+        <w:spacing w:line="360" w:lineRule="auto"/>
+        <w:rPr>
+          <w:sz w:val="16"/>
+          <w:szCs w:val="16"/>
+        </w:rPr>
+      </w:pPr>
+      <w:r>
+        <w:rPr>
+          <w:sz w:val="16"/>
+          <w:szCs w:val="16"/>
+        </w:rPr>
+        <w:t>A linha azul retrata uma ocorrência normal dos dados, e o modelo de regressão são os pontos em vermelho.</w:t>
+      </w:r>
+    </w:p>
+    <w:p>
+      <w:pPr>
+        <w:spacing w:line="360" w:lineRule="auto"/>
+        <w:rPr>
+          <w:sz w:val="16"/>
+          <w:szCs w:val="16"/>
+        </w:rPr>
+      </w:pPr>
+      <w:r>
+        <w:rPr>
+          <w:sz w:val="16"/>
+          <w:szCs w:val="16"/>
+        </w:rPr>
+        <w:t xml:space="preserve">O gráfico induz grande concentração </w:t>
+      </w:r>
+      <w:r>
+        <w:rPr>
+          <w:sz w:val="16"/>
+          <w:szCs w:val="16"/>
+        </w:rPr>
+        <w:t>ao redor, porém em pontos absolutos,</w:t>
+      </w:r>
+      <w:r>
+        <w:rPr>
+          <w:sz w:val="16"/>
+          <w:szCs w:val="16"/>
+        </w:rPr>
+        <w:t xml:space="preserve"> da linha de previsão, em casos normais, o que indica</w:t>
+      </w:r>
+      <w:r>
+        <w:rPr>
+          <w:sz w:val="16"/>
+          <w:szCs w:val="16"/>
+        </w:rPr>
+        <w:t xml:space="preserve"> certo</w:t>
+      </w:r>
+      <w:r>
+        <w:rPr>
+          <w:sz w:val="16"/>
+          <w:szCs w:val="16"/>
+        </w:rPr>
+        <w:t xml:space="preserve"> acerto do modelo de aprendizado de máquina.</w:t>
+      </w:r>
+    </w:p>
+    <w:p>
+      <w:pPr>
+        <w:spacing w:line="360" w:lineRule="auto"/>
+        <w:rPr>
+          <w:sz w:val="16"/>
+          <w:szCs w:val="16"/>
+        </w:rPr>
+      </w:pPr>
+      <w:r>
+        <w:rPr>
+          <w:sz w:val="16"/>
+          <w:szCs w:val="16"/>
+        </w:rPr>
+        <w:t>Concentração na parte esquerda-inferior do gráfico.</w:t>
+      </w:r>
+    </w:p>
+    <w:p>
+      <w:pPr>
+        <w:spacing w:line="360" w:lineRule="auto"/>
+        <w:rPr>
+          <w:sz w:val="16"/>
+          <w:szCs w:val="16"/>
+        </w:rPr>
+      </w:pPr>
+      <w:r>
+        <w:rPr>
+          <w:sz w:val="16"/>
+          <w:szCs w:val="16"/>
+        </w:rPr>
+        <w:t>Baixa</w:t>
+      </w:r>
+      <w:r>
+        <w:rPr>
+          <w:sz w:val="16"/>
+          <w:szCs w:val="16"/>
+        </w:rPr>
+        <w:t xml:space="preserve"> dispersão dos dados em relação à apresentação média de uniformização.</w:t>
+      </w:r>
+    </w:p>
+    <w:p>
+      <w:pPr>
+        <w:spacing w:line="360" w:lineRule="auto"/>
+        <w:rPr>
+          <w:sz w:val="16"/>
+          <w:szCs w:val="16"/>
+        </w:rPr>
+      </w:pPr>
+      <w:r>
+        <w:rPr>
+          <w:sz w:val="16"/>
+          <w:szCs w:val="16"/>
+        </w:rPr>
+        <w:t>Sabendo que, os dados estão dispersos em pontos pois os valores não tinham alto grau de liberdade, cabiam em valores absolutos.</w:t>
+      </w:r>
+    </w:p>
+    <w:p>
+      <w:pPr>
+        <w:spacing w:line="360" w:lineRule="auto"/>
+        <w:rPr>
+          <w:sz w:val="16"/>
+          <w:szCs w:val="16"/>
+        </w:rPr>
+      </w:pPr>
+      <w:r>
+        <w:rPr>
+          <w:sz w:val="16"/>
+          <w:szCs w:val="16"/>
+        </w:rPr>
+        <w:t>Considerando:</w:t>
+      </w:r>
+    </w:p>
+    <w:p>
+      <w:pPr>
+        <w:pStyle w:val="PargrafodaLista"/>
+        <w:numPr>
+          <w:ilvl w:val="0"/>
+          <w:numId w:val="9"/>
+        </w:numPr>
+        <w:spacing w:line="360" w:lineRule="auto"/>
+        <w:rPr>
+          <w:iCs/>
+          <w:sz w:val="16"/>
+          <w:szCs w:val="16"/>
+        </w:rPr>
+      </w:pPr>
+      <w:r>
+        <w:rPr>
+          <w:iCs/>
+          <w:sz w:val="16"/>
+          <w:szCs w:val="16"/>
+        </w:rPr>
+        <w:t xml:space="preserve">Erro absoluto médio: </w:t>
+      </w:r>
+      <w:r>
+        <w:rPr>
+          <w:iCs/>
+          <w:sz w:val="16"/>
+          <w:szCs w:val="16"/>
+        </w:rPr>
+        <w:t>772</w:t>
+      </w:r>
+    </w:p>
+    <w:p>
+      <w:pPr>
+        <w:pStyle w:val="PargrafodaLista"/>
+        <w:numPr>
+          <w:ilvl w:val="0"/>
+          <w:numId w:val="9"/>
+        </w:numPr>
+        <w:spacing w:line="360" w:lineRule="auto"/>
+        <w:rPr>
+          <w:iCs/>
+          <w:sz w:val="16"/>
+          <w:szCs w:val="16"/>
+        </w:rPr>
+        <w:sectPr>
+          <w:type w:val="continuous"/>
+          <w:pgSz w:w="11906" w:h="16838"/>
+          <w:pgMar w:top="1417" w:right="1701" w:bottom="1417" w:left="1701" w:header="708" w:footer="708" w:gutter="0"/>
+          <w:cols w:num="2" w:space="708"/>
+          <w:docGrid w:linePitch="360"/>
+        </w:sectPr>
+      </w:pPr>
+      <w:r>
+        <w:rPr>
+          <w:iCs/>
+          <w:sz w:val="16"/>
+          <w:szCs w:val="16"/>
+        </w:rPr>
+        <w:t xml:space="preserve">Erro absoluto quadrático: </w:t>
+      </w:r>
+      <w:r>
+        <w:rPr>
+          <w:iCs/>
+          <w:sz w:val="16"/>
+          <w:szCs w:val="16"/>
+        </w:rPr>
+        <w:t>1005049</w:t>
+      </w:r>
+    </w:p>
+    <w:p>
+      <w:pPr>
+        <w:spacing w:line="360" w:lineRule="auto"/>
+        <w:rPr>
+          <w:sz w:val="18"/>
+          <w:szCs w:val="18"/>
+        </w:rPr>
+        <w:sectPr>
+          <w:type w:val="continuous"/>
+          <w:pgSz w:w="11906" w:h="16838"/>
+          <w:pgMar w:top="1417" w:right="1701" w:bottom="1417" w:left="1701" w:header="708" w:footer="708" w:gutter="0"/>
+          <w:cols w:num="2" w:space="708"/>
+          <w:docGrid w:linePitch="360"/>
+        </w:sectPr>
+      </w:pPr>
+    </w:p>
+    <w:p>
+      <w:pPr>
+        <w:spacing w:line="360" w:lineRule="auto"/>
+        <w:rPr>
+          <w:sz w:val="20"/>
+          <w:szCs w:val="20"/>
+        </w:rPr>
+      </w:pPr>
+    </w:p>
+    <w:p>
+      <w:pPr>
+        <w:spacing w:line="360" w:lineRule="auto"/>
+        <w:rPr>
+          <w:sz w:val="20"/>
+          <w:szCs w:val="20"/>
+        </w:rPr>
+      </w:pPr>
+    </w:p>
+    <w:p>
+      <w:pPr>
+        <w:spacing w:line="360" w:lineRule="auto"/>
+        <w:jc w:val="both"/>
+        <w:rPr>
+          <w:iCs/>
+        </w:rPr>
+      </w:pPr>
+      <w:r>
+        <w:rPr>
+          <w:iCs/>
+          <w:sz w:val="16"/>
+          <w:szCs w:val="16"/>
+        </w:rPr>
+        <w:t>Random Forest</w:t>
+      </w:r>
+    </w:p>
+    <w:p>
+      <w:pPr>
+        <w:spacing w:line="360" w:lineRule="auto"/>
+        <w:rPr>
+          <w:sz w:val="20"/>
+          <w:szCs w:val="20"/>
+        </w:rPr>
+      </w:pPr>
+      <w:r>
+        <w:rPr>
+          <w:noProof/>
+          <w:sz w:val="20"/>
+          <w:szCs w:val="20"/>
+        </w:rPr>
+        <w:drawing>
+          <wp:inline distT="0" distB="0" distL="0" distR="0" wp14:anchorId="3912D447" wp14:editId="052735BD">
+            <wp:extent cx="2475230" cy="1576360"/>
+            <wp:effectExtent l="0" t="0" r="1270" b="5080"/>
+            <wp:docPr id="1907554644" name="Imagem 1" descr="Gráfico, Gráfico de dispersão&#10;&#10;Descrição gerada automaticamente"/>
+            <wp:cNvGraphicFramePr>
+              <a:graphicFrameLocks xmlns:a="http://schemas.openxmlformats.org/drawingml/2006/main" noChangeAspect="1"/>
+            </wp:cNvGraphicFramePr>
+            <a:graphic xmlns:a="http://schemas.openxmlformats.org/drawingml/2006/main">
+              <a:graphicData uri="http://schemas.openxmlformats.org/drawingml/2006/picture">
+                <pic:pic xmlns:pic="http://schemas.openxmlformats.org/drawingml/2006/picture">
+                  <pic:nvPicPr>
+                    <pic:cNvPr id="1907554644" name="Imagem 1" descr="Gráfico, Gráfico de dispersão&#10;&#10;Descrição gerada automaticamente"/>
+                    <pic:cNvPicPr/>
+                  </pic:nvPicPr>
+                  <pic:blipFill>
+                    <a:blip r:embed="rId20"/>
+                    <a:stretch>
+                      <a:fillRect/>
+                    </a:stretch>
+                  </pic:blipFill>
+                  <pic:spPr>
+                    <a:xfrm>
+                      <a:off x="0" y="0"/>
+                      <a:ext cx="2475230" cy="1576360"/>
+                    </a:xfrm>
+                    <a:prstGeom prst="rect">
+                      <a:avLst/>
+                    </a:prstGeom>
+                  </pic:spPr>
+                </pic:pic>
+              </a:graphicData>
+            </a:graphic>
+          </wp:inline>
+        </w:drawing>
+      </w:r>
+    </w:p>
+    <w:p>
+      <w:pPr>
+        <w:spacing w:line="360" w:lineRule="auto"/>
+        <w:rPr>
+          <w:sz w:val="20"/>
+          <w:szCs w:val="20"/>
+        </w:rPr>
+      </w:pPr>
+    </w:p>
+    <w:p>
+      <w:pPr>
+        <w:spacing w:line="360" w:lineRule="auto"/>
+        <w:rPr>
+          <w:sz w:val="20"/>
+          <w:szCs w:val="20"/>
+        </w:rPr>
+      </w:pPr>
+    </w:p>
+    <w:p>
+      <w:pPr>
+        <w:spacing w:line="360" w:lineRule="auto"/>
+        <w:rPr>
+          <w:sz w:val="20"/>
+          <w:szCs w:val="20"/>
+        </w:rPr>
+      </w:pPr>
+    </w:p>
+    <w:p>
+      <w:pPr>
+        <w:spacing w:line="360" w:lineRule="auto"/>
+        <w:rPr>
+          <w:sz w:val="16"/>
+          <w:szCs w:val="16"/>
+        </w:rPr>
+      </w:pPr>
+    </w:p>
+    <w:p>
+      <w:pPr>
+        <w:spacing w:line="360" w:lineRule="auto"/>
+        <w:rPr>
+          <w:sz w:val="16"/>
+          <w:szCs w:val="16"/>
+        </w:rPr>
+      </w:pPr>
+    </w:p>
+    <w:p>
+      <w:pPr>
+        <w:spacing w:line="360" w:lineRule="auto"/>
+        <w:rPr>
+          <w:sz w:val="16"/>
+          <w:szCs w:val="16"/>
+        </w:rPr>
+      </w:pPr>
+    </w:p>
+    <w:p>
+      <w:pPr>
+        <w:spacing w:line="360" w:lineRule="auto"/>
+        <w:rPr>
+          <w:sz w:val="16"/>
+          <w:szCs w:val="16"/>
+        </w:rPr>
+      </w:pPr>
+    </w:p>
+    <w:p>
+      <w:pPr>
+        <w:spacing w:line="360" w:lineRule="auto"/>
+        <w:rPr>
+          <w:sz w:val="16"/>
+          <w:szCs w:val="16"/>
+        </w:rPr>
+      </w:pPr>
+    </w:p>
+    <w:p>
+      <w:pPr>
+        <w:spacing w:line="360" w:lineRule="auto"/>
+        <w:rPr>
+          <w:sz w:val="16"/>
+          <w:szCs w:val="16"/>
+        </w:rPr>
+      </w:pPr>
+      <w:r>
+        <w:rPr>
+          <w:sz w:val="16"/>
+          <w:szCs w:val="16"/>
+        </w:rPr>
+        <w:t xml:space="preserve">A linha azul retrata uma ocorrência normal dos dados, e o modelo de </w:t>
+      </w:r>
+      <w:r>
+        <w:rPr>
+          <w:sz w:val="16"/>
+          <w:szCs w:val="16"/>
+        </w:rPr>
+        <w:t>Random Forest</w:t>
+      </w:r>
+      <w:r>
+        <w:rPr>
+          <w:sz w:val="16"/>
+          <w:szCs w:val="16"/>
+        </w:rPr>
+        <w:t xml:space="preserve"> são os pontos em vermelho.</w:t>
+      </w:r>
+    </w:p>
+    <w:p>
+      <w:pPr>
+        <w:spacing w:line="360" w:lineRule="auto"/>
+        <w:rPr>
+          <w:sz w:val="16"/>
+          <w:szCs w:val="16"/>
+        </w:rPr>
+      </w:pPr>
+      <w:r>
+        <w:rPr>
+          <w:sz w:val="16"/>
+          <w:szCs w:val="16"/>
+        </w:rPr>
+        <w:t xml:space="preserve">O gráfico induz grande concentração </w:t>
+      </w:r>
+      <w:r>
+        <w:rPr>
+          <w:sz w:val="16"/>
+          <w:szCs w:val="16"/>
+        </w:rPr>
+        <w:t>ao redor,</w:t>
+      </w:r>
+      <w:r>
+        <w:rPr>
+          <w:sz w:val="16"/>
+          <w:szCs w:val="16"/>
+        </w:rPr>
+        <w:t xml:space="preserve"> </w:t>
+      </w:r>
+      <w:r>
+        <w:rPr>
+          <w:sz w:val="16"/>
+          <w:szCs w:val="16"/>
+        </w:rPr>
+        <w:t>da linha de previsão, em casos normais, o que indica</w:t>
+      </w:r>
+      <w:r>
+        <w:rPr>
+          <w:sz w:val="16"/>
+          <w:szCs w:val="16"/>
+        </w:rPr>
+        <w:t xml:space="preserve"> certo</w:t>
+      </w:r>
+      <w:r>
+        <w:rPr>
+          <w:sz w:val="16"/>
+          <w:szCs w:val="16"/>
+        </w:rPr>
+        <w:t xml:space="preserve"> acerto do modelo de aprendizado de máquina.</w:t>
+      </w:r>
+    </w:p>
+    <w:p>
+      <w:pPr>
+        <w:spacing w:line="360" w:lineRule="auto"/>
+        <w:rPr>
+          <w:sz w:val="16"/>
+          <w:szCs w:val="16"/>
+        </w:rPr>
+      </w:pPr>
+      <w:r>
+        <w:rPr>
+          <w:sz w:val="16"/>
+          <w:szCs w:val="16"/>
+        </w:rPr>
+        <w:t>Concentração na parte esquerda-inferior do gráfico.</w:t>
+      </w:r>
+    </w:p>
+    <w:p>
+      <w:pPr>
+        <w:spacing w:line="360" w:lineRule="auto"/>
+        <w:rPr>
+          <w:sz w:val="16"/>
+          <w:szCs w:val="16"/>
+        </w:rPr>
+      </w:pPr>
+      <w:r>
+        <w:rPr>
+          <w:sz w:val="16"/>
+          <w:szCs w:val="16"/>
+        </w:rPr>
+        <w:t>Grande</w:t>
+      </w:r>
+      <w:r>
+        <w:rPr>
+          <w:sz w:val="16"/>
+          <w:szCs w:val="16"/>
+        </w:rPr>
+        <w:t xml:space="preserve"> dispersão dos dados em relação à apresentação média de uniformização.</w:t>
+      </w:r>
+    </w:p>
+    <w:p>
+      <w:pPr>
+        <w:spacing w:line="360" w:lineRule="auto"/>
+        <w:rPr>
+          <w:sz w:val="16"/>
+          <w:szCs w:val="16"/>
+        </w:rPr>
+      </w:pPr>
+      <w:r>
+        <w:rPr>
+          <w:sz w:val="16"/>
+          <w:szCs w:val="16"/>
+        </w:rPr>
+        <w:t>Valores muito dispersos ao redor da média e em locais com valores muito diferentes.</w:t>
+      </w:r>
+    </w:p>
+    <w:p>
+      <w:pPr>
+        <w:spacing w:line="360" w:lineRule="auto"/>
+        <w:rPr>
+          <w:sz w:val="16"/>
+          <w:szCs w:val="16"/>
+        </w:rPr>
+      </w:pPr>
+      <w:r>
+        <w:rPr>
+          <w:sz w:val="16"/>
+          <w:szCs w:val="16"/>
+        </w:rPr>
+        <w:t>Considerando:</w:t>
+      </w:r>
+    </w:p>
+    <w:p>
+      <w:pPr>
+        <w:pStyle w:val="PargrafodaLista"/>
+        <w:numPr>
+          <w:ilvl w:val="0"/>
+          <w:numId w:val="9"/>
+        </w:numPr>
+        <w:spacing w:line="360" w:lineRule="auto"/>
+        <w:rPr>
+          <w:iCs/>
+          <w:sz w:val="16"/>
+          <w:szCs w:val="16"/>
+        </w:rPr>
+      </w:pPr>
+      <w:r>
+        <w:rPr>
+          <w:iCs/>
+          <w:sz w:val="16"/>
+          <w:szCs w:val="16"/>
+        </w:rPr>
+        <w:t xml:space="preserve">Erro absoluto médio: </w:t>
+      </w:r>
+      <w:r>
+        <w:rPr>
+          <w:iCs/>
+          <w:sz w:val="16"/>
+          <w:szCs w:val="16"/>
+        </w:rPr>
+        <w:t>856</w:t>
+      </w:r>
+    </w:p>
+    <w:p>
+      <w:pPr>
+        <w:pStyle w:val="PargrafodaLista"/>
+        <w:numPr>
+          <w:ilvl w:val="0"/>
+          <w:numId w:val="9"/>
+        </w:numPr>
+        <w:spacing w:line="360" w:lineRule="auto"/>
+        <w:rPr>
+          <w:iCs/>
+          <w:sz w:val="16"/>
+          <w:szCs w:val="16"/>
+        </w:rPr>
+        <w:sectPr>
+          <w:type w:val="continuous"/>
+          <w:pgSz w:w="11906" w:h="16838"/>
+          <w:pgMar w:top="1417" w:right="1701" w:bottom="1417" w:left="1701" w:header="708" w:footer="708" w:gutter="0"/>
+          <w:cols w:num="2" w:space="708"/>
+          <w:docGrid w:linePitch="360"/>
+        </w:sectPr>
+      </w:pPr>
+      <w:r>
+        <w:rPr>
+          <w:iCs/>
+          <w:sz w:val="16"/>
+          <w:szCs w:val="16"/>
+        </w:rPr>
+        <w:t xml:space="preserve">Erro absoluto quadrático: </w:t>
+      </w:r>
+      <w:r>
+        <w:rPr>
+          <w:iCs/>
+          <w:sz w:val="16"/>
+          <w:szCs w:val="16"/>
+        </w:rPr>
+        <w:t>1246346</w:t>
+      </w:r>
+    </w:p>
+    <w:p>
+      <w:pPr>
+        <w:spacing w:line="360" w:lineRule="auto"/>
+        <w:rPr>
+          <w:sz w:val="20"/>
+          <w:szCs w:val="20"/>
+        </w:rPr>
+      </w:pPr>
+    </w:p>
+    <w:p>
+      <w:pPr>
+        <w:spacing w:line="360" w:lineRule="auto"/>
+        <w:jc w:val="center"/>
+        <w:rPr>
+          <w:sz w:val="20"/>
+          <w:szCs w:val="20"/>
+        </w:rPr>
+      </w:pPr>
+    </w:p>
+    <w:p>
+      <w:pPr>
+        <w:spacing w:line="360" w:lineRule="auto"/>
+        <w:rPr>
+          <w:sz w:val="20"/>
+          <w:szCs w:val="20"/>
+        </w:rPr>
+      </w:pPr>
+    </w:p>
+    <w:p>
+      <w:pPr>
+        <w:spacing w:line="360" w:lineRule="auto"/>
+        <w:rPr>
+          <w:sz w:val="16"/>
+          <w:szCs w:val="16"/>
+        </w:rPr>
+      </w:pPr>
+      <w:r>
+        <w:rPr>
+          <w:sz w:val="16"/>
+          <w:szCs w:val="16"/>
+        </w:rPr>
+        <w:t>Árvore de decisão</w:t>
+      </w:r>
+    </w:p>
+    <w:p>
+      <w:pPr>
+        <w:spacing w:line="360" w:lineRule="auto"/>
+        <w:rPr>
+          <w:sz w:val="20"/>
+          <w:szCs w:val="20"/>
+        </w:rPr>
+      </w:pPr>
+      <w:r>
+        <w:rPr>
+          <w:noProof/>
+          <w:sz w:val="20"/>
+          <w:szCs w:val="20"/>
+        </w:rPr>
+        <w:drawing>
+          <wp:inline distT="0" distB="0" distL="0" distR="0" wp14:anchorId="74E5DA84" wp14:editId="6FD21429">
+            <wp:extent cx="2475230" cy="2148912"/>
+            <wp:effectExtent l="0" t="0" r="1270" b="3810"/>
+            <wp:docPr id="1053449309" name="Imagem 1" descr="Gráfico, Gráfico de dispersão&#10;&#10;Descrição gerada automaticamente"/>
+            <wp:cNvGraphicFramePr>
+              <a:graphicFrameLocks xmlns:a="http://schemas.openxmlformats.org/drawingml/2006/main" noChangeAspect="1"/>
+            </wp:cNvGraphicFramePr>
+            <a:graphic xmlns:a="http://schemas.openxmlformats.org/drawingml/2006/main">
+              <a:graphicData uri="http://schemas.openxmlformats.org/drawingml/2006/picture">
+                <pic:pic xmlns:pic="http://schemas.openxmlformats.org/drawingml/2006/picture">
+                  <pic:nvPicPr>
+                    <pic:cNvPr id="1053449309" name="Imagem 1" descr="Gráfico, Gráfico de dispersão&#10;&#10;Descrição gerada automaticamente"/>
+                    <pic:cNvPicPr/>
+                  </pic:nvPicPr>
+                  <pic:blipFill>
+                    <a:blip r:embed="rId21"/>
+                    <a:stretch>
+                      <a:fillRect/>
+                    </a:stretch>
+                  </pic:blipFill>
+                  <pic:spPr>
+                    <a:xfrm>
+                      <a:off x="0" y="0"/>
+                      <a:ext cx="2475230" cy="2148912"/>
+                    </a:xfrm>
+                    <a:prstGeom prst="rect">
+                      <a:avLst/>
+                    </a:prstGeom>
+                  </pic:spPr>
+                </pic:pic>
+              </a:graphicData>
+            </a:graphic>
+          </wp:inline>
+        </w:drawing>
+      </w:r>
+    </w:p>
+    <w:p>
+      <w:pPr>
+        <w:spacing w:line="360" w:lineRule="auto"/>
+        <w:rPr>
+          <w:sz w:val="20"/>
+          <w:szCs w:val="20"/>
+        </w:rPr>
+      </w:pPr>
+    </w:p>
+    <w:p>
+      <w:pPr>
+        <w:spacing w:line="360" w:lineRule="auto"/>
+        <w:rPr>
+          <w:sz w:val="20"/>
+          <w:szCs w:val="20"/>
+        </w:rPr>
+      </w:pPr>
+    </w:p>
+    <w:p>
+      <w:pPr>
+        <w:spacing w:line="360" w:lineRule="auto"/>
+        <w:rPr>
+          <w:sz w:val="20"/>
+          <w:szCs w:val="20"/>
+        </w:rPr>
+      </w:pPr>
+    </w:p>
+    <w:p>
+      <w:pPr>
+        <w:spacing w:line="360" w:lineRule="auto"/>
+        <w:rPr>
+          <w:sz w:val="16"/>
+          <w:szCs w:val="16"/>
+        </w:rPr>
+      </w:pPr>
+    </w:p>
+    <w:p>
+      <w:pPr>
+        <w:spacing w:line="360" w:lineRule="auto"/>
+        <w:rPr>
+          <w:sz w:val="16"/>
+          <w:szCs w:val="16"/>
+        </w:rPr>
+      </w:pPr>
+    </w:p>
+    <w:p>
+      <w:pPr>
+        <w:spacing w:line="360" w:lineRule="auto"/>
+        <w:rPr>
+          <w:sz w:val="16"/>
+          <w:szCs w:val="16"/>
+        </w:rPr>
+      </w:pPr>
+    </w:p>
+    <w:p>
+      <w:pPr>
+        <w:spacing w:line="360" w:lineRule="auto"/>
+        <w:rPr>
+          <w:sz w:val="16"/>
+          <w:szCs w:val="16"/>
+        </w:rPr>
+      </w:pPr>
+    </w:p>
+    <w:p>
+      <w:pPr>
+        <w:spacing w:line="360" w:lineRule="auto"/>
+        <w:rPr>
+          <w:sz w:val="16"/>
+          <w:szCs w:val="16"/>
+        </w:rPr>
+      </w:pPr>
+    </w:p>
+    <w:p>
+      <w:pPr>
+        <w:spacing w:line="360" w:lineRule="auto"/>
+        <w:rPr>
+          <w:sz w:val="16"/>
+          <w:szCs w:val="16"/>
+        </w:rPr>
+      </w:pPr>
+    </w:p>
+    <w:p>
+      <w:pPr>
+        <w:spacing w:line="360" w:lineRule="auto"/>
+        <w:rPr>
+          <w:sz w:val="16"/>
+          <w:szCs w:val="16"/>
+        </w:rPr>
+      </w:pPr>
+    </w:p>
+    <w:p>
+      <w:pPr>
+        <w:spacing w:line="360" w:lineRule="auto"/>
+        <w:rPr>
+          <w:sz w:val="16"/>
+          <w:szCs w:val="16"/>
+        </w:rPr>
+      </w:pPr>
+    </w:p>
+    <w:p>
+      <w:pPr>
+        <w:spacing w:line="360" w:lineRule="auto"/>
+        <w:rPr>
+          <w:sz w:val="16"/>
+          <w:szCs w:val="16"/>
+        </w:rPr>
+      </w:pPr>
+    </w:p>
+    <w:p>
+      <w:pPr>
+        <w:spacing w:line="360" w:lineRule="auto"/>
+        <w:rPr>
+          <w:sz w:val="16"/>
+          <w:szCs w:val="16"/>
+        </w:rPr>
+      </w:pPr>
+    </w:p>
+    <w:p>
+      <w:pPr>
+        <w:spacing w:line="360" w:lineRule="auto"/>
+        <w:rPr>
+          <w:sz w:val="16"/>
+          <w:szCs w:val="16"/>
+        </w:rPr>
+      </w:pPr>
+    </w:p>
+    <w:p>
+      <w:pPr>
+        <w:spacing w:line="360" w:lineRule="auto"/>
+        <w:rPr>
+          <w:sz w:val="16"/>
+          <w:szCs w:val="16"/>
+        </w:rPr>
+      </w:pPr>
+    </w:p>
+    <w:p>
+      <w:pPr>
+        <w:spacing w:line="360" w:lineRule="auto"/>
+        <w:rPr>
+          <w:sz w:val="16"/>
+          <w:szCs w:val="16"/>
+        </w:rPr>
+      </w:pPr>
+    </w:p>
+    <w:p>
+      <w:pPr>
+        <w:spacing w:line="360" w:lineRule="auto"/>
+        <w:rPr>
+          <w:sz w:val="16"/>
+          <w:szCs w:val="16"/>
+        </w:rPr>
+      </w:pPr>
+    </w:p>
+    <w:p>
+      <w:pPr>
+        <w:spacing w:line="360" w:lineRule="auto"/>
+        <w:rPr>
+          <w:sz w:val="16"/>
+          <w:szCs w:val="16"/>
+        </w:rPr>
+      </w:pPr>
+    </w:p>
+    <w:p>
+      <w:pPr>
+        <w:spacing w:line="360" w:lineRule="auto"/>
+        <w:rPr>
+          <w:sz w:val="16"/>
+          <w:szCs w:val="16"/>
+        </w:rPr>
+      </w:pPr>
+    </w:p>
+    <w:p>
+      <w:pPr>
+        <w:spacing w:line="360" w:lineRule="auto"/>
+        <w:rPr>
+          <w:sz w:val="16"/>
+          <w:szCs w:val="16"/>
+        </w:rPr>
+      </w:pPr>
+    </w:p>
+    <w:p>
+      <w:pPr>
+        <w:spacing w:line="360" w:lineRule="auto"/>
+        <w:rPr>
+          <w:sz w:val="16"/>
+          <w:szCs w:val="16"/>
+        </w:rPr>
+      </w:pPr>
+    </w:p>
+    <w:p>
+      <w:pPr>
+        <w:spacing w:line="360" w:lineRule="auto"/>
+        <w:rPr>
+          <w:sz w:val="16"/>
+          <w:szCs w:val="16"/>
+        </w:rPr>
+      </w:pPr>
+    </w:p>
+    <w:p>
+      <w:pPr>
+        <w:spacing w:line="360" w:lineRule="auto"/>
+        <w:rPr>
+          <w:sz w:val="16"/>
+          <w:szCs w:val="16"/>
+        </w:rPr>
+      </w:pPr>
+      <w:r>
+        <w:rPr>
+          <w:sz w:val="16"/>
+          <w:szCs w:val="16"/>
+        </w:rPr>
+        <w:t>A linha azul retrata uma ocorrência normal dos dados, e o modelo de regressão são os pontos em vermelho.</w:t>
+      </w:r>
+    </w:p>
+    <w:p>
+      <w:pPr>
+        <w:spacing w:line="360" w:lineRule="auto"/>
+        <w:rPr>
+          <w:sz w:val="16"/>
+          <w:szCs w:val="16"/>
+        </w:rPr>
+      </w:pPr>
+      <w:r>
+        <w:rPr>
+          <w:sz w:val="16"/>
+          <w:szCs w:val="16"/>
+        </w:rPr>
+        <w:t>O gráfico induz concentração ao redor da linha de previsão, porém em baixa quantidade.</w:t>
+      </w:r>
+    </w:p>
+    <w:p>
+      <w:pPr>
+        <w:spacing w:line="360" w:lineRule="auto"/>
+        <w:rPr>
+          <w:sz w:val="16"/>
+          <w:szCs w:val="16"/>
+        </w:rPr>
+      </w:pPr>
+      <w:r>
+        <w:rPr>
+          <w:sz w:val="16"/>
+          <w:szCs w:val="16"/>
+        </w:rPr>
+        <w:t>Concentração na parte esquerda-inferior do gráfico.</w:t>
+      </w:r>
+    </w:p>
+    <w:p>
+      <w:pPr>
+        <w:spacing w:line="360" w:lineRule="auto"/>
+        <w:rPr>
+          <w:sz w:val="16"/>
+          <w:szCs w:val="16"/>
+        </w:rPr>
+      </w:pPr>
+      <w:r>
+        <w:rPr>
+          <w:sz w:val="16"/>
+          <w:szCs w:val="16"/>
+        </w:rPr>
+        <w:t>Muito alta</w:t>
+      </w:r>
+      <w:r>
+        <w:rPr>
+          <w:sz w:val="16"/>
+          <w:szCs w:val="16"/>
+        </w:rPr>
+        <w:t xml:space="preserve"> dispersão dos dados em relação à apresentação média de uniformização.</w:t>
+      </w:r>
+    </w:p>
+    <w:p>
+      <w:pPr>
+        <w:spacing w:line="360" w:lineRule="auto"/>
+        <w:rPr>
+          <w:sz w:val="16"/>
+          <w:szCs w:val="16"/>
+        </w:rPr>
+      </w:pPr>
+      <w:r>
+        <w:rPr>
+          <w:sz w:val="16"/>
+          <w:szCs w:val="16"/>
+        </w:rPr>
+        <w:t>Dados muito dispersos e em locais muito diferentes da média.</w:t>
+      </w:r>
+    </w:p>
+    <w:p>
+      <w:pPr>
+        <w:spacing w:line="360" w:lineRule="auto"/>
+        <w:rPr>
+          <w:sz w:val="16"/>
+          <w:szCs w:val="16"/>
+        </w:rPr>
+      </w:pPr>
+      <w:r>
+        <w:rPr>
+          <w:sz w:val="16"/>
+          <w:szCs w:val="16"/>
+        </w:rPr>
+        <w:t>Considerando:</w:t>
+      </w:r>
+    </w:p>
+    <w:p>
+      <w:pPr>
+        <w:pStyle w:val="PargrafodaLista"/>
+        <w:numPr>
+          <w:ilvl w:val="0"/>
+          <w:numId w:val="9"/>
+        </w:numPr>
+        <w:spacing w:line="360" w:lineRule="auto"/>
+        <w:rPr>
+          <w:iCs/>
+          <w:sz w:val="16"/>
+          <w:szCs w:val="16"/>
+        </w:rPr>
+      </w:pPr>
+      <w:r>
+        <w:rPr>
+          <w:iCs/>
+          <w:sz w:val="16"/>
+          <w:szCs w:val="16"/>
+        </w:rPr>
+        <w:t xml:space="preserve">Erro absoluto médio: </w:t>
+      </w:r>
+      <w:r>
+        <w:rPr>
+          <w:iCs/>
+          <w:sz w:val="16"/>
+          <w:szCs w:val="16"/>
+        </w:rPr>
+        <w:t>863</w:t>
+      </w:r>
+    </w:p>
+    <w:p>
+      <w:pPr>
+        <w:pStyle w:val="PargrafodaLista"/>
+        <w:numPr>
+          <w:ilvl w:val="0"/>
+          <w:numId w:val="9"/>
+        </w:numPr>
+        <w:spacing w:line="360" w:lineRule="auto"/>
+        <w:rPr>
+          <w:iCs/>
+          <w:sz w:val="16"/>
+          <w:szCs w:val="16"/>
+        </w:rPr>
+      </w:pPr>
+      <w:r>
+        <w:rPr>
+          <w:iCs/>
+          <w:sz w:val="16"/>
+          <w:szCs w:val="16"/>
+        </w:rPr>
+        <w:t xml:space="preserve">Erro absoluto quadrático: </w:t>
+      </w:r>
+      <w:r>
+        <w:rPr>
+          <w:iCs/>
+          <w:sz w:val="16"/>
+          <w:szCs w:val="16"/>
+        </w:rPr>
+        <w:t>1287226</w:t>
+      </w:r>
+    </w:p>
+    <w:p>
+      <w:pPr>
+        <w:spacing w:line="360" w:lineRule="auto"/>
+        <w:rPr>
+          <w:iCs/>
+          <w:sz w:val="16"/>
+          <w:szCs w:val="16"/>
+        </w:rPr>
+      </w:pPr>
+    </w:p>
+    <w:p>
+      <w:pPr>
+        <w:spacing w:line="360" w:lineRule="auto"/>
+        <w:rPr>
+          <w:iCs/>
+          <w:sz w:val="16"/>
+          <w:szCs w:val="16"/>
+        </w:rPr>
+      </w:pPr>
+    </w:p>
+    <w:p>
+      <w:pPr>
+        <w:spacing w:line="360" w:lineRule="auto"/>
+        <w:rPr>
+          <w:iCs/>
+          <w:sz w:val="16"/>
+          <w:szCs w:val="16"/>
+        </w:rPr>
+        <w:sectPr>
+          <w:type w:val="continuous"/>
+          <w:pgSz w:w="11906" w:h="16838"/>
+          <w:pgMar w:top="1417" w:right="1701" w:bottom="1417" w:left="1701" w:header="708" w:footer="708" w:gutter="0"/>
+          <w:cols w:num="2" w:space="708"/>
+          <w:docGrid w:linePitch="360"/>
+        </w:sectPr>
+      </w:pPr>
+    </w:p>
+    <w:p>
+      <w:pPr>
+        <w:spacing w:line="360" w:lineRule="auto"/>
+        <w:rPr>
+          <w:iCs/>
+          <w:sz w:val="16"/>
+          <w:szCs w:val="16"/>
+        </w:rPr>
+      </w:pPr>
+    </w:p>
+    <w:p>
+      <w:pPr>
+        <w:pStyle w:val="PargrafodaLista"/>
+        <w:numPr>
+          <w:ilvl w:val="0"/>
+          <w:numId w:val="1"/>
+        </w:numPr>
+        <w:spacing w:line="360" w:lineRule="auto"/>
+      </w:pPr>
+      <w:r>
+        <w:t>HALLWAY TESTING</w:t>
+      </w:r>
+    </w:p>
+    <w:p>
+      <w:pPr>
+        <w:spacing w:line="360" w:lineRule="auto"/>
+        <w:rPr>
+          <w:b/>
+          <w:bCs/>
+          <w:iCs/>
+          <w:sz w:val="20"/>
+          <w:szCs w:val="20"/>
+        </w:rPr>
+      </w:pPr>
+      <w:r>
+        <w:rPr>
+          <w:b/>
+          <w:bCs/>
+          <w:iCs/>
+          <w:sz w:val="20"/>
+          <w:szCs w:val="20"/>
+        </w:rPr>
+        <w:t xml:space="preserve">Sugestões de melhoria (criadas por pessoas de fora do trabalho): </w:t>
+      </w:r>
+    </w:p>
+    <w:p>
+      <w:pPr>
+        <w:pStyle w:val="PargrafodaLista"/>
+        <w:numPr>
+          <w:ilvl w:val="0"/>
+          <w:numId w:val="24"/>
+        </w:numPr>
+        <w:spacing w:line="360" w:lineRule="auto"/>
+        <w:rPr>
+          <w:sz w:val="20"/>
+          <w:szCs w:val="20"/>
+        </w:rPr>
+      </w:pPr>
+      <w:r>
+        <w:rPr>
+          <w:sz w:val="20"/>
+          <w:szCs w:val="20"/>
+        </w:rPr>
+        <w:t>Maior variedade de gráficos</w:t>
+      </w:r>
+    </w:p>
+    <w:p>
+      <w:pPr>
+        <w:pStyle w:val="PargrafodaLista"/>
+        <w:numPr>
+          <w:ilvl w:val="0"/>
+          <w:numId w:val="24"/>
+        </w:numPr>
+        <w:spacing w:line="360" w:lineRule="auto"/>
+        <w:rPr>
+          <w:sz w:val="20"/>
+          <w:szCs w:val="20"/>
+        </w:rPr>
+      </w:pPr>
+      <w:r>
+        <w:rPr>
+          <w:sz w:val="20"/>
+          <w:szCs w:val="20"/>
+        </w:rPr>
+        <w:t>Melhorar eficácia dos modelos de machine learning</w:t>
+      </w:r>
+    </w:p>
+    <w:p>
+      <w:pPr>
+        <w:pStyle w:val="PargrafodaLista"/>
+        <w:numPr>
+          <w:ilvl w:val="0"/>
+          <w:numId w:val="24"/>
+        </w:numPr>
+        <w:spacing w:line="360" w:lineRule="auto"/>
+        <w:rPr>
+          <w:sz w:val="20"/>
+          <w:szCs w:val="20"/>
+        </w:rPr>
+      </w:pPr>
+      <w:r>
+        <w:rPr>
+          <w:sz w:val="20"/>
+          <w:szCs w:val="20"/>
+        </w:rPr>
+        <w:t>Encontrar novos classificadores na literatur estatística que se encaixem melhor no projeto</w:t>
+      </w:r>
+    </w:p>
+    <w:p>
+      <w:pPr>
+        <w:spacing w:line="360" w:lineRule="auto"/>
+        <w:ind w:left="360"/>
+        <w:rPr>
+          <w:sz w:val="20"/>
+          <w:szCs w:val="20"/>
+        </w:rPr>
+      </w:pPr>
+    </w:p>
+    <w:p>
+      <w:pPr>
+        <w:pStyle w:val="PargrafodaLista"/>
+        <w:numPr>
+          <w:ilvl w:val="0"/>
+          <w:numId w:val="1"/>
+        </w:numPr>
+        <w:spacing w:line="360" w:lineRule="auto"/>
+      </w:pPr>
+      <w:r>
+        <w:lastRenderedPageBreak/>
+        <w:t>CONCLUSÃO</w:t>
+      </w:r>
+    </w:p>
+    <w:p>
+      <w:pPr>
+        <w:spacing w:line="360" w:lineRule="auto"/>
+        <w:ind w:firstLine="709"/>
+        <w:jc w:val="both"/>
+        <w:rPr>
+          <w:sz w:val="20"/>
+          <w:szCs w:val="20"/>
+        </w:rPr>
+      </w:pPr>
+      <w:r>
+        <w:rPr>
+          <w:sz w:val="20"/>
+          <w:szCs w:val="20"/>
+        </w:rPr>
+        <w:t>Com a finalização do projeto, foi possível confirmar que a emissão de carbono está, na maior parte das vezes, tomando início em atos cotidianos, onde é necessário redobrar a atenção.</w:t>
+      </w:r>
+    </w:p>
+    <w:p>
+      <w:pPr>
+        <w:spacing w:line="360" w:lineRule="auto"/>
+        <w:ind w:firstLine="709"/>
+        <w:jc w:val="both"/>
+        <w:rPr>
+          <w:sz w:val="20"/>
+          <w:szCs w:val="20"/>
+        </w:rPr>
+      </w:pPr>
+      <w:r>
+        <w:rPr>
+          <w:sz w:val="20"/>
+          <w:szCs w:val="20"/>
+        </w:rPr>
+        <w:t>Andar de carro e utilizar sacolas de lixo são os principais fatores domiciliares que aumentam a emissão e pegada de carbono.</w:t>
+      </w:r>
+    </w:p>
+    <w:p>
+      <w:pPr>
+        <w:spacing w:line="360" w:lineRule="auto"/>
+        <w:ind w:firstLine="709"/>
+        <w:jc w:val="both"/>
+        <w:rPr>
+          <w:sz w:val="20"/>
+          <w:szCs w:val="20"/>
+        </w:rPr>
+      </w:pPr>
+      <w:r>
+        <w:rPr>
+          <w:sz w:val="20"/>
+          <w:szCs w:val="20"/>
+        </w:rPr>
+        <w:t>Com isso, teoria confirmada por testes de hipótese e machine learning, faz-se importante tomar atenção com os atos, criando medidas alternativas sustentáveis</w:t>
+      </w:r>
+      <w:r>
+        <w:rPr>
+          <w:sz w:val="20"/>
+          <w:szCs w:val="20"/>
+        </w:rPr>
+        <w:t>.</w:t>
+      </w:r>
+    </w:p>
+    <w:p>
+      <w:pPr>
+        <w:pStyle w:val="PargrafodaLista"/>
+        <w:numPr>
+          <w:ilvl w:val="0"/>
+          <w:numId w:val="1"/>
+        </w:numPr>
+        <w:spacing w:line="360" w:lineRule="auto"/>
+        <w:jc w:val="both"/>
+      </w:pPr>
+      <w:r>
+        <w:t>BIBLIOGRAFIA</w:t>
+      </w:r>
+    </w:p>
+    <w:p>
+      <w:pPr>
+        <w:spacing w:line="360" w:lineRule="auto"/>
+        <w:jc w:val="both"/>
+        <w:rPr>
+          <w:sz w:val="16"/>
+          <w:szCs w:val="16"/>
+        </w:rPr>
+      </w:pPr>
+      <w:r>
+        <w:rPr>
+          <w:sz w:val="16"/>
+          <w:szCs w:val="16"/>
+        </w:rPr>
+        <w:t>KAGGLE. Acesso em 19/11/2024. Disponível em:</w:t>
+      </w:r>
+    </w:p>
+    <w:p>
+      <w:pPr>
+        <w:spacing w:line="360" w:lineRule="auto"/>
+        <w:jc w:val="both"/>
+        <w:rPr>
+          <w:sz w:val="16"/>
+          <w:szCs w:val="16"/>
+        </w:rPr>
+      </w:pPr>
+      <w:r>
+        <w:rPr>
+          <w:sz w:val="16"/>
+          <w:szCs w:val="16"/>
+        </w:rPr>
+        <w:t>https://www.kaggle.com/datasets/ravindrasinghrana/carbon-co2-emissions</w:t>
+      </w:r>
+    </w:p>
+    <w:p>
+      <w:pPr>
+        <w:spacing w:line="360" w:lineRule="auto"/>
+        <w:jc w:val="both"/>
+        <w:rPr>
+          <w:sz w:val="16"/>
+          <w:szCs w:val="16"/>
+        </w:rPr>
+      </w:pPr>
+      <w:r>
+        <w:rPr>
+          <w:sz w:val="16"/>
+          <w:szCs w:val="16"/>
+        </w:rPr>
+        <w:t>KAGGLE. Acesso em 19/11/2024. Disponível em:</w:t>
+      </w:r>
+    </w:p>
+    <w:p>
+      <w:pPr>
+        <w:spacing w:line="360" w:lineRule="auto"/>
+        <w:jc w:val="both"/>
+        <w:rPr>
+          <w:sz w:val="16"/>
+          <w:szCs w:val="16"/>
+        </w:rPr>
+      </w:pPr>
+      <w:r>
+        <w:rPr>
+          <w:sz w:val="16"/>
+          <w:szCs w:val="16"/>
+        </w:rPr>
+        <w:t>https://www.kaggle.com/datasets/dumanmesut/individual-carbon-footprint-calculation</w:t>
+      </w:r>
+    </w:p>
+    <w:p>
+      <w:pPr>
+        <w:spacing w:line="360" w:lineRule="auto"/>
+        <w:jc w:val="both"/>
+        <w:rPr>
+          <w:sz w:val="16"/>
+          <w:szCs w:val="16"/>
+        </w:rPr>
+      </w:pPr>
+      <w:r>
+        <w:rPr>
+          <w:sz w:val="16"/>
+          <w:szCs w:val="16"/>
+        </w:rPr>
+        <w:t>MEDIUM. Acesso em 20/11/2024. Disponível em:</w:t>
+      </w:r>
+    </w:p>
+    <w:p>
+      <w:pPr>
+        <w:spacing w:line="360" w:lineRule="auto"/>
+        <w:jc w:val="both"/>
+        <w:rPr>
+          <w:sz w:val="16"/>
+          <w:szCs w:val="16"/>
+        </w:rPr>
+      </w:pPr>
+      <w:r>
+        <w:rPr>
+          <w:sz w:val="16"/>
+          <w:szCs w:val="16"/>
+        </w:rPr>
+        <w:t>https://medium.com/@jvsavietto6/machine-learning-métricas-validação-cruzada-bias-e-variância-380513d97c95</w:t>
+      </w:r>
+    </w:p>
+    <w:p>
+      <w:pPr>
+        <w:spacing w:line="360" w:lineRule="auto"/>
+        <w:jc w:val="both"/>
+        <w:rPr>
+          <w:sz w:val="16"/>
+          <w:szCs w:val="16"/>
+        </w:rPr>
+      </w:pPr>
+    </w:p>
+    <w:p>
+      <w:pPr>
+        <w:spacing w:line="360" w:lineRule="auto"/>
+        <w:jc w:val="both"/>
+        <w:rPr>
+          <w:sz w:val="16"/>
+          <w:szCs w:val="16"/>
+        </w:rPr>
+      </w:pPr>
+    </w:p>
+    <w:p>
+      <w:pPr>
+        <w:spacing w:line="360" w:lineRule="auto"/>
+        <w:jc w:val="both"/>
+        <w:rPr>
+          <w:sz w:val="20"/>
+          <w:szCs w:val="20"/>
+        </w:rPr>
+      </w:pPr>
+    </w:p>
+    <w:p>
+      <w:pPr>
+        <w:pStyle w:val="PargrafodaLista"/>
+        <w:numPr>
+          <w:ilvl w:val="0"/>
+          <w:numId w:val="1"/>
+        </w:numPr>
+        <w:spacing w:line="360" w:lineRule="auto"/>
+        <w:jc w:val="both"/>
+        <w:rPr>
+          <w:sz w:val="20"/>
+          <w:szCs w:val="20"/>
+        </w:rPr>
+        <w:sectPr>
+          <w:type w:val="continuous"/>
+          <w:pgSz w:w="11906" w:h="16838"/>
+          <w:pgMar w:top="1417" w:right="1701" w:bottom="1417" w:left="1701" w:header="708" w:footer="708" w:gutter="0"/>
+          <w:cols w:space="708"/>
+          <w:docGrid w:linePitch="360"/>
+        </w:sectPr>
+      </w:pPr>
+    </w:p>
+    <w:p>
+      <w:pPr>
+        <w:spacing w:line="360" w:lineRule="auto"/>
+        <w:rPr>
+          <w:iCs/>
+          <w:sz w:val="16"/>
+          <w:szCs w:val="16"/>
+        </w:rPr>
+        <w:sectPr>
+          <w:type w:val="continuous"/>
+          <w:pgSz w:w="11906" w:h="16838"/>
+          <w:pgMar w:top="1417" w:right="1701" w:bottom="1417" w:left="1701" w:header="708" w:footer="708" w:gutter="0"/>
+          <w:cols w:space="708"/>
+          <w:docGrid w:linePitch="360"/>
+        </w:sectPr>
+      </w:pPr>
+    </w:p>
+    <w:p>
+      <w:pPr>
+        <w:spacing w:line="360" w:lineRule="auto"/>
+        <w:rPr>
+          <w:iCs/>
+          <w:sz w:val="16"/>
+          <w:szCs w:val="16"/>
+        </w:rPr>
+        <w:sectPr>
+          <w:type w:val="continuous"/>
+          <w:pgSz w:w="11906" w:h="16838"/>
+          <w:pgMar w:top="1417" w:right="1701" w:bottom="1417" w:left="1701" w:header="708" w:footer="708" w:gutter="0"/>
+          <w:cols w:num="2" w:space="708"/>
+          <w:docGrid w:linePitch="360"/>
+        </w:sectPr>
+      </w:pPr>
+    </w:p>
+    <w:p>
+      <w:pPr>
+        <w:spacing w:line="360" w:lineRule="auto"/>
+        <w:rPr>
+          <w:sz w:val="20"/>
+          <w:szCs w:val="20"/>
+        </w:rPr>
+      </w:pPr>
+    </w:p>
     <w:sectPr>
+      <w:type w:val="continuous"/>
       <w:pgSz w:w="11906" w:h="16838"/>
       <w:pgMar w:top="1417" w:right="1701" w:bottom="1417" w:left="1701" w:header="708" w:footer="708" w:gutter="0"/>
       <w:cols w:space="708"/>
@@ -5575,6 +8476,119 @@
     </w:lvl>
   </w:abstractNum>
   <w:abstractNum w:abstractNumId="5" w15:restartNumberingAfterBreak="0">
+    <w:nsid w:val="14FA61D8"/>
+    <w:multiLevelType w:val="hybridMultilevel"/>
+    <w:tmpl w:val="F1C22568"/>
+    <w:lvl w:ilvl="0" w:tplc="04160005">
+      <w:start w:val="1"/>
+      <w:numFmt w:val="bullet"/>
+      <w:lvlText w:val=""/>
+      <w:lvlJc w:val="left"/>
+      <w:pPr>
+        <w:ind w:left="1080" w:hanging="360"/>
+      </w:pPr>
+      <w:rPr>
+        <w:rFonts w:ascii="Wingdings" w:hAnsi="Wingdings" w:hint="default"/>
+      </w:rPr>
+    </w:lvl>
+    <w:lvl w:ilvl="1" w:tplc="04160003" w:tentative="1">
+      <w:start w:val="1"/>
+      <w:numFmt w:val="bullet"/>
+      <w:lvlText w:val="o"/>
+      <w:lvlJc w:val="left"/>
+      <w:pPr>
+        <w:ind w:left="1800" w:hanging="360"/>
+      </w:pPr>
+      <w:rPr>
+        <w:rFonts w:ascii="Courier New" w:hAnsi="Courier New" w:cs="Courier New" w:hint="default"/>
+      </w:rPr>
+    </w:lvl>
+    <w:lvl w:ilvl="2" w:tplc="04160005" w:tentative="1">
+      <w:start w:val="1"/>
+      <w:numFmt w:val="bullet"/>
+      <w:lvlText w:val=""/>
+      <w:lvlJc w:val="left"/>
+      <w:pPr>
+        <w:ind w:left="2520" w:hanging="360"/>
+      </w:pPr>
+      <w:rPr>
+        <w:rFonts w:ascii="Wingdings" w:hAnsi="Wingdings" w:hint="default"/>
+      </w:rPr>
+    </w:lvl>
+    <w:lvl w:ilvl="3" w:tplc="04160001" w:tentative="1">
+      <w:start w:val="1"/>
+      <w:numFmt w:val="bullet"/>
+      <w:lvlText w:val=""/>
+      <w:lvlJc w:val="left"/>
+      <w:pPr>
+        <w:ind w:left="3240" w:hanging="360"/>
+      </w:pPr>
+      <w:rPr>
+        <w:rFonts w:ascii="Symbol" w:hAnsi="Symbol" w:hint="default"/>
+      </w:rPr>
+    </w:lvl>
+    <w:lvl w:ilvl="4" w:tplc="04160003" w:tentative="1">
+      <w:start w:val="1"/>
+      <w:numFmt w:val="bullet"/>
+      <w:lvlText w:val="o"/>
+      <w:lvlJc w:val="left"/>
+      <w:pPr>
+        <w:ind w:left="3960" w:hanging="360"/>
+      </w:pPr>
+      <w:rPr>
+        <w:rFonts w:ascii="Courier New" w:hAnsi="Courier New" w:cs="Courier New" w:hint="default"/>
+      </w:rPr>
+    </w:lvl>
+    <w:lvl w:ilvl="5" w:tplc="04160005" w:tentative="1">
+      <w:start w:val="1"/>
+      <w:numFmt w:val="bullet"/>
+      <w:lvlText w:val=""/>
+      <w:lvlJc w:val="left"/>
+      <w:pPr>
+        <w:ind w:left="4680" w:hanging="360"/>
+      </w:pPr>
+      <w:rPr>
+        <w:rFonts w:ascii="Wingdings" w:hAnsi="Wingdings" w:hint="default"/>
+      </w:rPr>
+    </w:lvl>
+    <w:lvl w:ilvl="6" w:tplc="04160001" w:tentative="1">
+      <w:start w:val="1"/>
+      <w:numFmt w:val="bullet"/>
+      <w:lvlText w:val=""/>
+      <w:lvlJc w:val="left"/>
+      <w:pPr>
+        <w:ind w:left="5400" w:hanging="360"/>
+      </w:pPr>
+      <w:rPr>
+        <w:rFonts w:ascii="Symbol" w:hAnsi="Symbol" w:hint="default"/>
+      </w:rPr>
+    </w:lvl>
+    <w:lvl w:ilvl="7" w:tplc="04160003" w:tentative="1">
+      <w:start w:val="1"/>
+      <w:numFmt w:val="bullet"/>
+      <w:lvlText w:val="o"/>
+      <w:lvlJc w:val="left"/>
+      <w:pPr>
+        <w:ind w:left="6120" w:hanging="360"/>
+      </w:pPr>
+      <w:rPr>
+        <w:rFonts w:ascii="Courier New" w:hAnsi="Courier New" w:cs="Courier New" w:hint="default"/>
+      </w:rPr>
+    </w:lvl>
+    <w:lvl w:ilvl="8" w:tplc="04160005" w:tentative="1">
+      <w:start w:val="1"/>
+      <w:numFmt w:val="bullet"/>
+      <w:lvlText w:val=""/>
+      <w:lvlJc w:val="left"/>
+      <w:pPr>
+        <w:ind w:left="6840" w:hanging="360"/>
+      </w:pPr>
+      <w:rPr>
+        <w:rFonts w:ascii="Wingdings" w:hAnsi="Wingdings" w:hint="default"/>
+      </w:rPr>
+    </w:lvl>
+  </w:abstractNum>
+  <w:abstractNum w:abstractNumId="6" w15:restartNumberingAfterBreak="0">
     <w:nsid w:val="1B0D7B8C"/>
     <w:multiLevelType w:val="hybridMultilevel"/>
     <w:tmpl w:val="5D0C0CC6"/>
@@ -5587,7 +8601,7 @@
         <w:ind w:left="720" w:hanging="360"/>
       </w:pPr>
     </w:lvl>
-    <w:lvl w:ilvl="1" w:tplc="04160019" w:tentative="1">
+    <w:lvl w:ilvl="1" w:tplc="04160019">
       <w:start w:val="1"/>
       <w:numFmt w:val="lowerLetter"/>
       <w:lvlText w:val="%2."/>
@@ -5596,7 +8610,7 @@
         <w:ind w:left="1440" w:hanging="360"/>
       </w:pPr>
     </w:lvl>
-    <w:lvl w:ilvl="2" w:tplc="0416001B" w:tentative="1">
+    <w:lvl w:ilvl="2" w:tplc="0416001B">
       <w:start w:val="1"/>
       <w:numFmt w:val="lowerRoman"/>
       <w:lvlText w:val="%3."/>
@@ -5660,7 +8674,7 @@
       </w:pPr>
     </w:lvl>
   </w:abstractNum>
-  <w:abstractNum w:abstractNumId="6" w15:restartNumberingAfterBreak="0">
+  <w:abstractNum w:abstractNumId="7" w15:restartNumberingAfterBreak="0">
     <w:nsid w:val="1B2873CC"/>
     <w:multiLevelType w:val="hybridMultilevel"/>
     <w:tmpl w:val="340AC73C"/>
@@ -5746,7 +8760,7 @@
       </w:pPr>
     </w:lvl>
   </w:abstractNum>
-  <w:abstractNum w:abstractNumId="7" w15:restartNumberingAfterBreak="0">
+  <w:abstractNum w:abstractNumId="8" w15:restartNumberingAfterBreak="0">
     <w:nsid w:val="1DD76DFB"/>
     <w:multiLevelType w:val="hybridMultilevel"/>
     <w:tmpl w:val="1F20987E"/>
@@ -5859,7 +8873,7 @@
       </w:rPr>
     </w:lvl>
   </w:abstractNum>
-  <w:abstractNum w:abstractNumId="8" w15:restartNumberingAfterBreak="0">
+  <w:abstractNum w:abstractNumId="9" w15:restartNumberingAfterBreak="0">
     <w:nsid w:val="2B936128"/>
     <w:multiLevelType w:val="hybridMultilevel"/>
     <w:tmpl w:val="2C18E418"/>
@@ -5972,7 +8986,7 @@
       </w:rPr>
     </w:lvl>
   </w:abstractNum>
-  <w:abstractNum w:abstractNumId="9" w15:restartNumberingAfterBreak="0">
+  <w:abstractNum w:abstractNumId="10" w15:restartNumberingAfterBreak="0">
     <w:nsid w:val="323A0EA4"/>
     <w:multiLevelType w:val="hybridMultilevel"/>
     <w:tmpl w:val="BC24523E"/>
@@ -6058,7 +9072,120 @@
       </w:pPr>
     </w:lvl>
   </w:abstractNum>
-  <w:abstractNum w:abstractNumId="10" w15:restartNumberingAfterBreak="0">
+  <w:abstractNum w:abstractNumId="11" w15:restartNumberingAfterBreak="0">
+    <w:nsid w:val="37BA1A27"/>
+    <w:multiLevelType w:val="hybridMultilevel"/>
+    <w:tmpl w:val="08946550"/>
+    <w:lvl w:ilvl="0" w:tplc="04160005">
+      <w:start w:val="1"/>
+      <w:numFmt w:val="bullet"/>
+      <w:lvlText w:val=""/>
+      <w:lvlJc w:val="left"/>
+      <w:pPr>
+        <w:ind w:left="720" w:hanging="360"/>
+      </w:pPr>
+      <w:rPr>
+        <w:rFonts w:ascii="Wingdings" w:hAnsi="Wingdings" w:hint="default"/>
+      </w:rPr>
+    </w:lvl>
+    <w:lvl w:ilvl="1" w:tplc="04160003" w:tentative="1">
+      <w:start w:val="1"/>
+      <w:numFmt w:val="bullet"/>
+      <w:lvlText w:val="o"/>
+      <w:lvlJc w:val="left"/>
+      <w:pPr>
+        <w:ind w:left="1440" w:hanging="360"/>
+      </w:pPr>
+      <w:rPr>
+        <w:rFonts w:ascii="Courier New" w:hAnsi="Courier New" w:cs="Courier New" w:hint="default"/>
+      </w:rPr>
+    </w:lvl>
+    <w:lvl w:ilvl="2" w:tplc="04160005" w:tentative="1">
+      <w:start w:val="1"/>
+      <w:numFmt w:val="bullet"/>
+      <w:lvlText w:val=""/>
+      <w:lvlJc w:val="left"/>
+      <w:pPr>
+        <w:ind w:left="2160" w:hanging="360"/>
+      </w:pPr>
+      <w:rPr>
+        <w:rFonts w:ascii="Wingdings" w:hAnsi="Wingdings" w:hint="default"/>
+      </w:rPr>
+    </w:lvl>
+    <w:lvl w:ilvl="3" w:tplc="04160001" w:tentative="1">
+      <w:start w:val="1"/>
+      <w:numFmt w:val="bullet"/>
+      <w:lvlText w:val=""/>
+      <w:lvlJc w:val="left"/>
+      <w:pPr>
+        <w:ind w:left="2880" w:hanging="360"/>
+      </w:pPr>
+      <w:rPr>
+        <w:rFonts w:ascii="Symbol" w:hAnsi="Symbol" w:hint="default"/>
+      </w:rPr>
+    </w:lvl>
+    <w:lvl w:ilvl="4" w:tplc="04160003" w:tentative="1">
+      <w:start w:val="1"/>
+      <w:numFmt w:val="bullet"/>
+      <w:lvlText w:val="o"/>
+      <w:lvlJc w:val="left"/>
+      <w:pPr>
+        <w:ind w:left="3600" w:hanging="360"/>
+      </w:pPr>
+      <w:rPr>
+        <w:rFonts w:ascii="Courier New" w:hAnsi="Courier New" w:cs="Courier New" w:hint="default"/>
+      </w:rPr>
+    </w:lvl>
+    <w:lvl w:ilvl="5" w:tplc="04160005" w:tentative="1">
+      <w:start w:val="1"/>
+      <w:numFmt w:val="bullet"/>
+      <w:lvlText w:val=""/>
+      <w:lvlJc w:val="left"/>
+      <w:pPr>
+        <w:ind w:left="4320" w:hanging="360"/>
+      </w:pPr>
+      <w:rPr>
+        <w:rFonts w:ascii="Wingdings" w:hAnsi="Wingdings" w:hint="default"/>
+      </w:rPr>
+    </w:lvl>
+    <w:lvl w:ilvl="6" w:tplc="04160001" w:tentative="1">
+      <w:start w:val="1"/>
+      <w:numFmt w:val="bullet"/>
+      <w:lvlText w:val=""/>
+      <w:lvlJc w:val="left"/>
+      <w:pPr>
+        <w:ind w:left="5040" w:hanging="360"/>
+      </w:pPr>
+      <w:rPr>
+        <w:rFonts w:ascii="Symbol" w:hAnsi="Symbol" w:hint="default"/>
+      </w:rPr>
+    </w:lvl>
+    <w:lvl w:ilvl="7" w:tplc="04160003" w:tentative="1">
+      <w:start w:val="1"/>
+      <w:numFmt w:val="bullet"/>
+      <w:lvlText w:val="o"/>
+      <w:lvlJc w:val="left"/>
+      <w:pPr>
+        <w:ind w:left="5760" w:hanging="360"/>
+      </w:pPr>
+      <w:rPr>
+        <w:rFonts w:ascii="Courier New" w:hAnsi="Courier New" w:cs="Courier New" w:hint="default"/>
+      </w:rPr>
+    </w:lvl>
+    <w:lvl w:ilvl="8" w:tplc="04160005" w:tentative="1">
+      <w:start w:val="1"/>
+      <w:numFmt w:val="bullet"/>
+      <w:lvlText w:val=""/>
+      <w:lvlJc w:val="left"/>
+      <w:pPr>
+        <w:ind w:left="6480" w:hanging="360"/>
+      </w:pPr>
+      <w:rPr>
+        <w:rFonts w:ascii="Wingdings" w:hAnsi="Wingdings" w:hint="default"/>
+      </w:rPr>
+    </w:lvl>
+  </w:abstractNum>
+  <w:abstractNum w:abstractNumId="12" w15:restartNumberingAfterBreak="0">
     <w:nsid w:val="38DE65FD"/>
     <w:multiLevelType w:val="hybridMultilevel"/>
     <w:tmpl w:val="F2D217A4"/>
@@ -6171,7 +9298,120 @@
       </w:rPr>
     </w:lvl>
   </w:abstractNum>
-  <w:abstractNum w:abstractNumId="11" w15:restartNumberingAfterBreak="0">
+  <w:abstractNum w:abstractNumId="13" w15:restartNumberingAfterBreak="0">
+    <w:nsid w:val="3A854918"/>
+    <w:multiLevelType w:val="hybridMultilevel"/>
+    <w:tmpl w:val="90F2040A"/>
+    <w:lvl w:ilvl="0" w:tplc="04160005">
+      <w:start w:val="1"/>
+      <w:numFmt w:val="bullet"/>
+      <w:lvlText w:val=""/>
+      <w:lvlJc w:val="left"/>
+      <w:pPr>
+        <w:ind w:left="720" w:hanging="360"/>
+      </w:pPr>
+      <w:rPr>
+        <w:rFonts w:ascii="Wingdings" w:hAnsi="Wingdings" w:hint="default"/>
+      </w:rPr>
+    </w:lvl>
+    <w:lvl w:ilvl="1" w:tplc="04160003" w:tentative="1">
+      <w:start w:val="1"/>
+      <w:numFmt w:val="bullet"/>
+      <w:lvlText w:val="o"/>
+      <w:lvlJc w:val="left"/>
+      <w:pPr>
+        <w:ind w:left="1440" w:hanging="360"/>
+      </w:pPr>
+      <w:rPr>
+        <w:rFonts w:ascii="Courier New" w:hAnsi="Courier New" w:cs="Courier New" w:hint="default"/>
+      </w:rPr>
+    </w:lvl>
+    <w:lvl w:ilvl="2" w:tplc="04160005" w:tentative="1">
+      <w:start w:val="1"/>
+      <w:numFmt w:val="bullet"/>
+      <w:lvlText w:val=""/>
+      <w:lvlJc w:val="left"/>
+      <w:pPr>
+        <w:ind w:left="2160" w:hanging="360"/>
+      </w:pPr>
+      <w:rPr>
+        <w:rFonts w:ascii="Wingdings" w:hAnsi="Wingdings" w:hint="default"/>
+      </w:rPr>
+    </w:lvl>
+    <w:lvl w:ilvl="3" w:tplc="04160001" w:tentative="1">
+      <w:start w:val="1"/>
+      <w:numFmt w:val="bullet"/>
+      <w:lvlText w:val=""/>
+      <w:lvlJc w:val="left"/>
+      <w:pPr>
+        <w:ind w:left="2880" w:hanging="360"/>
+      </w:pPr>
+      <w:rPr>
+        <w:rFonts w:ascii="Symbol" w:hAnsi="Symbol" w:hint="default"/>
+      </w:rPr>
+    </w:lvl>
+    <w:lvl w:ilvl="4" w:tplc="04160003" w:tentative="1">
+      <w:start w:val="1"/>
+      <w:numFmt w:val="bullet"/>
+      <w:lvlText w:val="o"/>
+      <w:lvlJc w:val="left"/>
+      <w:pPr>
+        <w:ind w:left="3600" w:hanging="360"/>
+      </w:pPr>
+      <w:rPr>
+        <w:rFonts w:ascii="Courier New" w:hAnsi="Courier New" w:cs="Courier New" w:hint="default"/>
+      </w:rPr>
+    </w:lvl>
+    <w:lvl w:ilvl="5" w:tplc="04160005" w:tentative="1">
+      <w:start w:val="1"/>
+      <w:numFmt w:val="bullet"/>
+      <w:lvlText w:val=""/>
+      <w:lvlJc w:val="left"/>
+      <w:pPr>
+        <w:ind w:left="4320" w:hanging="360"/>
+      </w:pPr>
+      <w:rPr>
+        <w:rFonts w:ascii="Wingdings" w:hAnsi="Wingdings" w:hint="default"/>
+      </w:rPr>
+    </w:lvl>
+    <w:lvl w:ilvl="6" w:tplc="04160001" w:tentative="1">
+      <w:start w:val="1"/>
+      <w:numFmt w:val="bullet"/>
+      <w:lvlText w:val=""/>
+      <w:lvlJc w:val="left"/>
+      <w:pPr>
+        <w:ind w:left="5040" w:hanging="360"/>
+      </w:pPr>
+      <w:rPr>
+        <w:rFonts w:ascii="Symbol" w:hAnsi="Symbol" w:hint="default"/>
+      </w:rPr>
+    </w:lvl>
+    <w:lvl w:ilvl="7" w:tplc="04160003" w:tentative="1">
+      <w:start w:val="1"/>
+      <w:numFmt w:val="bullet"/>
+      <w:lvlText w:val="o"/>
+      <w:lvlJc w:val="left"/>
+      <w:pPr>
+        <w:ind w:left="5760" w:hanging="360"/>
+      </w:pPr>
+      <w:rPr>
+        <w:rFonts w:ascii="Courier New" w:hAnsi="Courier New" w:cs="Courier New" w:hint="default"/>
+      </w:rPr>
+    </w:lvl>
+    <w:lvl w:ilvl="8" w:tplc="04160005" w:tentative="1">
+      <w:start w:val="1"/>
+      <w:numFmt w:val="bullet"/>
+      <w:lvlText w:val=""/>
+      <w:lvlJc w:val="left"/>
+      <w:pPr>
+        <w:ind w:left="6480" w:hanging="360"/>
+      </w:pPr>
+      <w:rPr>
+        <w:rFonts w:ascii="Wingdings" w:hAnsi="Wingdings" w:hint="default"/>
+      </w:rPr>
+    </w:lvl>
+  </w:abstractNum>
+  <w:abstractNum w:abstractNumId="14" w15:restartNumberingAfterBreak="0">
     <w:nsid w:val="3BE75368"/>
     <w:multiLevelType w:val="multilevel"/>
     <w:tmpl w:val="E4F07BC2"/>
@@ -6284,7 +9524,7 @@
       </w:pPr>
     </w:lvl>
   </w:abstractNum>
-  <w:abstractNum w:abstractNumId="12" w15:restartNumberingAfterBreak="0">
+  <w:abstractNum w:abstractNumId="15" w15:restartNumberingAfterBreak="0">
     <w:nsid w:val="3FBA0CB7"/>
     <w:multiLevelType w:val="hybridMultilevel"/>
     <w:tmpl w:val="D4A203FC"/>
@@ -6370,7 +9610,7 @@
       </w:pPr>
     </w:lvl>
   </w:abstractNum>
-  <w:abstractNum w:abstractNumId="13" w15:restartNumberingAfterBreak="0">
+  <w:abstractNum w:abstractNumId="16" w15:restartNumberingAfterBreak="0">
     <w:nsid w:val="488A1248"/>
     <w:multiLevelType w:val="hybridMultilevel"/>
     <w:tmpl w:val="F738A7A4"/>
@@ -6483,7 +9723,7 @@
       </w:rPr>
     </w:lvl>
   </w:abstractNum>
-  <w:abstractNum w:abstractNumId="14" w15:restartNumberingAfterBreak="0">
+  <w:abstractNum w:abstractNumId="17" w15:restartNumberingAfterBreak="0">
     <w:nsid w:val="490205A7"/>
     <w:multiLevelType w:val="hybridMultilevel"/>
     <w:tmpl w:val="322E9164"/>
@@ -6569,7 +9809,7 @@
       </w:pPr>
     </w:lvl>
   </w:abstractNum>
-  <w:abstractNum w:abstractNumId="15" w15:restartNumberingAfterBreak="0">
+  <w:abstractNum w:abstractNumId="18" w15:restartNumberingAfterBreak="0">
     <w:nsid w:val="4C517EC9"/>
     <w:multiLevelType w:val="hybridMultilevel"/>
     <w:tmpl w:val="933CF538"/>
@@ -6682,7 +9922,120 @@
       </w:rPr>
     </w:lvl>
   </w:abstractNum>
-  <w:abstractNum w:abstractNumId="16" w15:restartNumberingAfterBreak="0">
+  <w:abstractNum w:abstractNumId="19" w15:restartNumberingAfterBreak="0">
+    <w:nsid w:val="4D93430E"/>
+    <w:multiLevelType w:val="hybridMultilevel"/>
+    <w:tmpl w:val="D31EB21C"/>
+    <w:lvl w:ilvl="0" w:tplc="04160003">
+      <w:start w:val="1"/>
+      <w:numFmt w:val="bullet"/>
+      <w:lvlText w:val="o"/>
+      <w:lvlJc w:val="left"/>
+      <w:pPr>
+        <w:ind w:left="1428" w:hanging="360"/>
+      </w:pPr>
+      <w:rPr>
+        <w:rFonts w:ascii="Courier New" w:hAnsi="Courier New" w:cs="Courier New" w:hint="default"/>
+      </w:rPr>
+    </w:lvl>
+    <w:lvl w:ilvl="1" w:tplc="04160003" w:tentative="1">
+      <w:start w:val="1"/>
+      <w:numFmt w:val="bullet"/>
+      <w:lvlText w:val="o"/>
+      <w:lvlJc w:val="left"/>
+      <w:pPr>
+        <w:ind w:left="2148" w:hanging="360"/>
+      </w:pPr>
+      <w:rPr>
+        <w:rFonts w:ascii="Courier New" w:hAnsi="Courier New" w:cs="Courier New" w:hint="default"/>
+      </w:rPr>
+    </w:lvl>
+    <w:lvl w:ilvl="2" w:tplc="04160005" w:tentative="1">
+      <w:start w:val="1"/>
+      <w:numFmt w:val="bullet"/>
+      <w:lvlText w:val=""/>
+      <w:lvlJc w:val="left"/>
+      <w:pPr>
+        <w:ind w:left="2868" w:hanging="360"/>
+      </w:pPr>
+      <w:rPr>
+        <w:rFonts w:ascii="Wingdings" w:hAnsi="Wingdings" w:hint="default"/>
+      </w:rPr>
+    </w:lvl>
+    <w:lvl w:ilvl="3" w:tplc="04160001" w:tentative="1">
+      <w:start w:val="1"/>
+      <w:numFmt w:val="bullet"/>
+      <w:lvlText w:val=""/>
+      <w:lvlJc w:val="left"/>
+      <w:pPr>
+        <w:ind w:left="3588" w:hanging="360"/>
+      </w:pPr>
+      <w:rPr>
+        <w:rFonts w:ascii="Symbol" w:hAnsi="Symbol" w:hint="default"/>
+      </w:rPr>
+    </w:lvl>
+    <w:lvl w:ilvl="4" w:tplc="04160003" w:tentative="1">
+      <w:start w:val="1"/>
+      <w:numFmt w:val="bullet"/>
+      <w:lvlText w:val="o"/>
+      <w:lvlJc w:val="left"/>
+      <w:pPr>
+        <w:ind w:left="4308" w:hanging="360"/>
+      </w:pPr>
+      <w:rPr>
+        <w:rFonts w:ascii="Courier New" w:hAnsi="Courier New" w:cs="Courier New" w:hint="default"/>
+      </w:rPr>
+    </w:lvl>
+    <w:lvl w:ilvl="5" w:tplc="04160005" w:tentative="1">
+      <w:start w:val="1"/>
+      <w:numFmt w:val="bullet"/>
+      <w:lvlText w:val=""/>
+      <w:lvlJc w:val="left"/>
+      <w:pPr>
+        <w:ind w:left="5028" w:hanging="360"/>
+      </w:pPr>
+      <w:rPr>
+        <w:rFonts w:ascii="Wingdings" w:hAnsi="Wingdings" w:hint="default"/>
+      </w:rPr>
+    </w:lvl>
+    <w:lvl w:ilvl="6" w:tplc="04160001" w:tentative="1">
+      <w:start w:val="1"/>
+      <w:numFmt w:val="bullet"/>
+      <w:lvlText w:val=""/>
+      <w:lvlJc w:val="left"/>
+      <w:pPr>
+        <w:ind w:left="5748" w:hanging="360"/>
+      </w:pPr>
+      <w:rPr>
+        <w:rFonts w:ascii="Symbol" w:hAnsi="Symbol" w:hint="default"/>
+      </w:rPr>
+    </w:lvl>
+    <w:lvl w:ilvl="7" w:tplc="04160003" w:tentative="1">
+      <w:start w:val="1"/>
+      <w:numFmt w:val="bullet"/>
+      <w:lvlText w:val="o"/>
+      <w:lvlJc w:val="left"/>
+      <w:pPr>
+        <w:ind w:left="6468" w:hanging="360"/>
+      </w:pPr>
+      <w:rPr>
+        <w:rFonts w:ascii="Courier New" w:hAnsi="Courier New" w:cs="Courier New" w:hint="default"/>
+      </w:rPr>
+    </w:lvl>
+    <w:lvl w:ilvl="8" w:tplc="04160005" w:tentative="1">
+      <w:start w:val="1"/>
+      <w:numFmt w:val="bullet"/>
+      <w:lvlText w:val=""/>
+      <w:lvlJc w:val="left"/>
+      <w:pPr>
+        <w:ind w:left="7188" w:hanging="360"/>
+      </w:pPr>
+      <w:rPr>
+        <w:rFonts w:ascii="Wingdings" w:hAnsi="Wingdings" w:hint="default"/>
+      </w:rPr>
+    </w:lvl>
+  </w:abstractNum>
+  <w:abstractNum w:abstractNumId="20" w15:restartNumberingAfterBreak="0">
     <w:nsid w:val="52623FE2"/>
     <w:multiLevelType w:val="hybridMultilevel"/>
     <w:tmpl w:val="087CCC9E"/>
@@ -6772,7 +10125,7 @@
       </w:pPr>
     </w:lvl>
   </w:abstractNum>
-  <w:abstractNum w:abstractNumId="17" w15:restartNumberingAfterBreak="0">
+  <w:abstractNum w:abstractNumId="21" w15:restartNumberingAfterBreak="0">
     <w:nsid w:val="54E05BFA"/>
     <w:multiLevelType w:val="hybridMultilevel"/>
     <w:tmpl w:val="57B06E20"/>
@@ -6884,7 +10237,7 @@
       </w:rPr>
     </w:lvl>
   </w:abstractNum>
-  <w:abstractNum w:abstractNumId="18" w15:restartNumberingAfterBreak="0">
+  <w:abstractNum w:abstractNumId="22" w15:restartNumberingAfterBreak="0">
     <w:nsid w:val="5B093C20"/>
     <w:multiLevelType w:val="hybridMultilevel"/>
     <w:tmpl w:val="CD048A4A"/>
@@ -6997,7 +10350,7 @@
       </w:rPr>
     </w:lvl>
   </w:abstractNum>
-  <w:abstractNum w:abstractNumId="19" w15:restartNumberingAfterBreak="0">
+  <w:abstractNum w:abstractNumId="23" w15:restartNumberingAfterBreak="0">
     <w:nsid w:val="665E7FB0"/>
     <w:multiLevelType w:val="hybridMultilevel"/>
     <w:tmpl w:val="B91CFA92"/>
@@ -7110,7 +10463,7 @@
       </w:rPr>
     </w:lvl>
   </w:abstractNum>
-  <w:abstractNum w:abstractNumId="20" w15:restartNumberingAfterBreak="0">
+  <w:abstractNum w:abstractNumId="24" w15:restartNumberingAfterBreak="0">
     <w:nsid w:val="779E2C7C"/>
     <w:multiLevelType w:val="hybridMultilevel"/>
     <w:tmpl w:val="B0DED716"/>
@@ -7223,10 +10576,10 @@
       </w:rPr>
     </w:lvl>
   </w:abstractNum>
-  <w:abstractNum w:abstractNumId="21" w15:restartNumberingAfterBreak="0">
+  <w:abstractNum w:abstractNumId="25" w15:restartNumberingAfterBreak="0">
     <w:nsid w:val="7CCF6282"/>
     <w:multiLevelType w:val="hybridMultilevel"/>
-    <w:tmpl w:val="5CB03704"/>
+    <w:tmpl w:val="7E527B4E"/>
     <w:lvl w:ilvl="0" w:tplc="0416000F">
       <w:start w:val="1"/>
       <w:numFmt w:val="decimal"/>
@@ -7310,22 +10663,22 @@
     </w:lvl>
   </w:abstractNum>
   <w:num w:numId="1" w16cid:durableId="981158312">
-    <w:abstractNumId w:val="21"/>
+    <w:abstractNumId w:val="25"/>
   </w:num>
   <w:num w:numId="2" w16cid:durableId="2111585799">
-    <w:abstractNumId w:val="16"/>
+    <w:abstractNumId w:val="20"/>
   </w:num>
   <w:num w:numId="3" w16cid:durableId="23874916">
-    <w:abstractNumId w:val="10"/>
+    <w:abstractNumId w:val="12"/>
   </w:num>
   <w:num w:numId="4" w16cid:durableId="581767038">
-    <w:abstractNumId w:val="20"/>
+    <w:abstractNumId w:val="24"/>
   </w:num>
   <w:num w:numId="5" w16cid:durableId="532184267">
-    <w:abstractNumId w:val="18"/>
+    <w:abstractNumId w:val="22"/>
   </w:num>
   <w:num w:numId="6" w16cid:durableId="110831323">
-    <w:abstractNumId w:val="15"/>
+    <w:abstractNumId w:val="18"/>
   </w:num>
   <w:num w:numId="7" w16cid:durableId="1293705172">
     <w:abstractNumId w:val="1"/>
@@ -7334,46 +10687,58 @@
     <w:abstractNumId w:val="3"/>
   </w:num>
   <w:num w:numId="9" w16cid:durableId="922641405">
-    <w:abstractNumId w:val="8"/>
+    <w:abstractNumId w:val="9"/>
   </w:num>
   <w:num w:numId="10" w16cid:durableId="682783195">
-    <w:abstractNumId w:val="11"/>
+    <w:abstractNumId w:val="14"/>
   </w:num>
   <w:num w:numId="11" w16cid:durableId="255870545">
-    <w:abstractNumId w:val="13"/>
+    <w:abstractNumId w:val="16"/>
   </w:num>
   <w:num w:numId="12" w16cid:durableId="313224392">
     <w:abstractNumId w:val="0"/>
   </w:num>
   <w:num w:numId="13" w16cid:durableId="694843514">
-    <w:abstractNumId w:val="12"/>
+    <w:abstractNumId w:val="15"/>
   </w:num>
   <w:num w:numId="14" w16cid:durableId="1176578236">
-    <w:abstractNumId w:val="17"/>
+    <w:abstractNumId w:val="21"/>
   </w:num>
   <w:num w:numId="15" w16cid:durableId="359360219">
-    <w:abstractNumId w:val="9"/>
+    <w:abstractNumId w:val="10"/>
   </w:num>
   <w:num w:numId="16" w16cid:durableId="145559903">
+    <w:abstractNumId w:val="7"/>
+  </w:num>
+  <w:num w:numId="17" w16cid:durableId="1707943862">
     <w:abstractNumId w:val="6"/>
   </w:num>
-  <w:num w:numId="17" w16cid:durableId="1707943862">
-    <w:abstractNumId w:val="5"/>
-  </w:num>
   <w:num w:numId="18" w16cid:durableId="331762737">
-    <w:abstractNumId w:val="14"/>
+    <w:abstractNumId w:val="17"/>
   </w:num>
   <w:num w:numId="19" w16cid:durableId="658925694">
     <w:abstractNumId w:val="2"/>
   </w:num>
   <w:num w:numId="20" w16cid:durableId="102118116">
-    <w:abstractNumId w:val="7"/>
+    <w:abstractNumId w:val="8"/>
   </w:num>
   <w:num w:numId="21" w16cid:durableId="1257709929">
-    <w:abstractNumId w:val="19"/>
+    <w:abstractNumId w:val="23"/>
   </w:num>
   <w:num w:numId="22" w16cid:durableId="271785342">
     <w:abstractNumId w:val="4"/>
+  </w:num>
+  <w:num w:numId="23" w16cid:durableId="1952974415">
+    <w:abstractNumId w:val="11"/>
+  </w:num>
+  <w:num w:numId="24" w16cid:durableId="1141464938">
+    <w:abstractNumId w:val="13"/>
+  </w:num>
+  <w:num w:numId="25" w16cid:durableId="1641114853">
+    <w:abstractNumId w:val="19"/>
+  </w:num>
+  <w:num w:numId="26" w16cid:durableId="1230580218">
+    <w:abstractNumId w:val="5"/>
   </w:num>
 </w:numbering>
 </file>
@@ -7982,6 +11347,7 @@
   <w:style w:type="character" w:default="1" w:styleId="Fontepargpadro">
     <w:name w:val="Default Paragraph Font"/>
     <w:uiPriority w:val="1"/>
+    <w:semiHidden/>
     <w:unhideWhenUsed/>
   </w:style>
   <w:style w:type="table" w:default="1" w:styleId="Tabelanormal">
@@ -8314,6 +11680,29 @@
       </w:tblBorders>
     </w:tblPr>
   </w:style>
+  <w:style w:type="character" w:styleId="Hyperlink">
+    <w:name w:val="Hyperlink"/>
+    <w:basedOn w:val="Fontepargpadro"/>
+    <w:uiPriority w:val="99"/>
+    <w:unhideWhenUsed/>
+    <w:rsid w:val="006C11FE"/>
+    <w:rPr>
+      <w:color w:val="467886" w:themeColor="hyperlink"/>
+      <w:u w:val="single"/>
+    </w:rPr>
+  </w:style>
+  <w:style w:type="character" w:styleId="MenoPendente">
+    <w:name w:val="Unresolved Mention"/>
+    <w:basedOn w:val="Fontepargpadro"/>
+    <w:uiPriority w:val="99"/>
+    <w:semiHidden/>
+    <w:unhideWhenUsed/>
+    <w:rsid w:val="006C11FE"/>
+    <w:rPr>
+      <w:color w:val="605E5C"/>
+      <w:shd w:val="clear" w:color="auto" w:fill="E1DFDD"/>
+    </w:rPr>
+  </w:style>
 </w:styles>
 </file>
 

</xml_diff>